<commit_message>
Latest NMCARS Distributed 18-16 including standalone 5209 update
</commit_message>
<xml_diff>
--- a/NMCARS/msword/NMCARS-ANNEX-10.docx
+++ b/NMCARS/msword/NMCARS-ANNEX-10.docx
@@ -1,17 +1,15 @@
 
 <file path=word/document.xml><?xml version="1.0" encoding="utf-8"?>
-<w:document xmlns:wpc="http://schemas.microsoft.com/office/word/2010/wordprocessingCanvas" xmlns:mc="http://schemas.openxmlformats.org/markup-compatibility/2006" xmlns:o="urn:schemas-microsoft-com:office:office" xmlns:r="http://schemas.openxmlformats.org/officeDocument/2006/relationships" xmlns:m="http://schemas.openxmlformats.org/officeDocument/2006/math" xmlns:v="urn:schemas-microsoft-com:vml" xmlns:wp14="http://schemas.microsoft.com/office/word/2010/wordprocessingDrawing" xmlns:wp="http://schemas.openxmlformats.org/drawingml/2006/wordprocessingDrawing" xmlns:w10="urn:schemas-microsoft-com:office:word" xmlns:w="http://schemas.openxmlformats.org/wordprocessingml/2006/main" xmlns:w14="http://schemas.microsoft.com/office/word/2010/wordml" xmlns:wpg="http://schemas.microsoft.com/office/word/2010/wordprocessingGroup" xmlns:wpi="http://schemas.microsoft.com/office/word/2010/wordprocessingInk" xmlns:wne="http://schemas.microsoft.com/office/word/2006/wordml" xmlns:wps="http://schemas.microsoft.com/office/word/2010/wordprocessingShape" mc:Ignorable="w14 wp14">
+<w:document xmlns:wpc="http://schemas.microsoft.com/office/word/2010/wordprocessingCanvas" xmlns:cx="http://schemas.microsoft.com/office/drawing/2014/chartex" xmlns:cx1="http://schemas.microsoft.com/office/drawing/2015/9/8/chartex" xmlns:cx2="http://schemas.microsoft.com/office/drawing/2015/10/21/chartex" xmlns:cx3="http://schemas.microsoft.com/office/drawing/2016/5/9/chartex" xmlns:cx4="http://schemas.microsoft.com/office/drawing/2016/5/10/chartex" xmlns:cx5="http://schemas.microsoft.com/office/drawing/2016/5/11/chartex" xmlns:cx6="http://schemas.microsoft.com/office/drawing/2016/5/12/chartex" xmlns:cx7="http://schemas.microsoft.com/office/drawing/2016/5/13/chartex" xmlns:cx8="http://schemas.microsoft.com/office/drawing/2016/5/14/chartex" xmlns:mc="http://schemas.openxmlformats.org/markup-compatibility/2006" xmlns:aink="http://schemas.microsoft.com/office/drawing/2016/ink" xmlns:am3d="http://schemas.microsoft.com/office/drawing/2017/model3d" xmlns:o="urn:schemas-microsoft-com:office:office" xmlns:r="http://schemas.openxmlformats.org/officeDocument/2006/relationships" xmlns:m="http://schemas.openxmlformats.org/officeDocument/2006/math" xmlns:v="urn:schemas-microsoft-com:vml" xmlns:wp14="http://schemas.microsoft.com/office/word/2010/wordprocessingDrawing" xmlns:wp="http://schemas.openxmlformats.org/drawingml/2006/wordprocessingDrawing" xmlns:w10="urn:schemas-microsoft-com:office:word" xmlns:w="http://schemas.openxmlformats.org/wordprocessingml/2006/main" xmlns:w14="http://schemas.microsoft.com/office/word/2010/wordml" xmlns:w15="http://schemas.microsoft.com/office/word/2012/wordml" xmlns:w16cex="http://schemas.microsoft.com/office/word/2018/wordml/cex" xmlns:w16cid="http://schemas.microsoft.com/office/word/2016/wordml/cid" xmlns:w16="http://schemas.microsoft.com/office/word/2018/wordml" xmlns:w16se="http://schemas.microsoft.com/office/word/2015/wordml/symex" xmlns:wpg="http://schemas.microsoft.com/office/word/2010/wordprocessingGroup" xmlns:wpi="http://schemas.microsoft.com/office/word/2010/wordprocessingInk" xmlns:wne="http://schemas.microsoft.com/office/word/2006/wordml" xmlns:wps="http://schemas.microsoft.com/office/word/2010/wordprocessingShape" mc:Ignorable="w14 w15 w16se w16cid w16 w16cex wp14">
   <w:body>
     <w:p>
       <w:pPr>
         <w:pStyle w:val="Heading1"/>
       </w:pPr>
-      <w:bookmarkStart w:id="0" w:name="_GoBack"/>
-      <w:bookmarkEnd w:id="0"/>
       <w:r>
         <w:br w:type="page"/>
       </w:r>
-      <w:bookmarkStart w:id="1" w:name="_Toc54782705"/>
+      <w:bookmarkStart w:id="0" w:name="_Toc54782705"/>
       <w:r>
         <w:t xml:space="preserve">ANNEX 10 </w:t>
       </w:r>
@@ -24,7 +22,7 @@
       <w:r>
         <w:t>NOTICE OF SUSPECTED VIOLATIONS OF THE GRATUITIES CLAUSE</w:t>
       </w:r>
-      <w:bookmarkEnd w:id="1"/>
+      <w:bookmarkEnd w:id="0"/>
     </w:p>
     <w:p>
       <w:r>
@@ -47,7 +45,7 @@
       <w:r>
         <w:t xml:space="preserve"> </w:t>
       </w:r>
-      <w:hyperlink r:id="rId12" w:history="1">
+      <w:hyperlink r:id="rId11" w:history="1">
         <w:r>
           <w:rPr>
             <w:rStyle w:val="Hyperlink"/>
@@ -181,9 +179,9 @@
       </w:pPr>
     </w:p>
     <w:sectPr>
-      <w:footerReference w:type="even" r:id="rId13"/>
-      <w:footerReference w:type="default" r:id="rId14"/>
-      <w:headerReference w:type="first" r:id="rId15"/>
+      <w:footerReference w:type="even" r:id="rId12"/>
+      <w:footerReference w:type="default" r:id="rId13"/>
+      <w:headerReference w:type="first" r:id="rId14"/>
       <w:pgSz w:w="12240" w:h="15840" w:code="1"/>
       <w:pgMar w:top="1440" w:right="1440" w:bottom="1440" w:left="1440" w:header="720" w:footer="720" w:gutter="0"/>
       <w:cols w:space="720"/>
@@ -194,7 +192,7 @@
 </file>
 
 <file path=word/endnotes.xml><?xml version="1.0" encoding="utf-8"?>
-<w:endnotes xmlns:wpc="http://schemas.microsoft.com/office/word/2010/wordprocessingCanvas" xmlns:mc="http://schemas.openxmlformats.org/markup-compatibility/2006" xmlns:o="urn:schemas-microsoft-com:office:office" xmlns:r="http://schemas.openxmlformats.org/officeDocument/2006/relationships" xmlns:m="http://schemas.openxmlformats.org/officeDocument/2006/math" xmlns:v="urn:schemas-microsoft-com:vml" xmlns:wp14="http://schemas.microsoft.com/office/word/2010/wordprocessingDrawing" xmlns:wp="http://schemas.openxmlformats.org/drawingml/2006/wordprocessingDrawing" xmlns:w10="urn:schemas-microsoft-com:office:word" xmlns:w="http://schemas.openxmlformats.org/wordprocessingml/2006/main" xmlns:w14="http://schemas.microsoft.com/office/word/2010/wordml" xmlns:wpg="http://schemas.microsoft.com/office/word/2010/wordprocessingGroup" xmlns:wpi="http://schemas.microsoft.com/office/word/2010/wordprocessingInk" xmlns:wne="http://schemas.microsoft.com/office/word/2006/wordml" xmlns:wps="http://schemas.microsoft.com/office/word/2010/wordprocessingShape" mc:Ignorable="w14 wp14">
+<w:endnotes xmlns:wpc="http://schemas.microsoft.com/office/word/2010/wordprocessingCanvas" xmlns:cx="http://schemas.microsoft.com/office/drawing/2014/chartex" xmlns:cx1="http://schemas.microsoft.com/office/drawing/2015/9/8/chartex" xmlns:cx2="http://schemas.microsoft.com/office/drawing/2015/10/21/chartex" xmlns:cx3="http://schemas.microsoft.com/office/drawing/2016/5/9/chartex" xmlns:cx4="http://schemas.microsoft.com/office/drawing/2016/5/10/chartex" xmlns:cx5="http://schemas.microsoft.com/office/drawing/2016/5/11/chartex" xmlns:cx6="http://schemas.microsoft.com/office/drawing/2016/5/12/chartex" xmlns:cx7="http://schemas.microsoft.com/office/drawing/2016/5/13/chartex" xmlns:cx8="http://schemas.microsoft.com/office/drawing/2016/5/14/chartex" xmlns:mc="http://schemas.openxmlformats.org/markup-compatibility/2006" xmlns:aink="http://schemas.microsoft.com/office/drawing/2016/ink" xmlns:am3d="http://schemas.microsoft.com/office/drawing/2017/model3d" xmlns:o="urn:schemas-microsoft-com:office:office" xmlns:r="http://schemas.openxmlformats.org/officeDocument/2006/relationships" xmlns:m="http://schemas.openxmlformats.org/officeDocument/2006/math" xmlns:v="urn:schemas-microsoft-com:vml" xmlns:wp14="http://schemas.microsoft.com/office/word/2010/wordprocessingDrawing" xmlns:wp="http://schemas.openxmlformats.org/drawingml/2006/wordprocessingDrawing" xmlns:w10="urn:schemas-microsoft-com:office:word" xmlns:w="http://schemas.openxmlformats.org/wordprocessingml/2006/main" xmlns:w14="http://schemas.microsoft.com/office/word/2010/wordml" xmlns:w15="http://schemas.microsoft.com/office/word/2012/wordml" xmlns:w16cex="http://schemas.microsoft.com/office/word/2018/wordml/cex" xmlns:w16cid="http://schemas.microsoft.com/office/word/2016/wordml/cid" xmlns:w16="http://schemas.microsoft.com/office/word/2018/wordml" xmlns:w16se="http://schemas.microsoft.com/office/word/2015/wordml/symex" xmlns:wpg="http://schemas.microsoft.com/office/word/2010/wordprocessingGroup" xmlns:wpi="http://schemas.microsoft.com/office/word/2010/wordprocessingInk" xmlns:wne="http://schemas.microsoft.com/office/word/2006/wordml" xmlns:wps="http://schemas.microsoft.com/office/word/2010/wordprocessingShape" mc:Ignorable="w14 w15 w16se w16cid w16 w16cex wp14">
   <w:endnote w:type="separator" w:id="-1">
     <w:p>
       <w:r>
@@ -213,7 +211,7 @@
 </file>
 
 <file path=word/footer1.xml><?xml version="1.0" encoding="utf-8"?>
-<w:ftr xmlns:wpc="http://schemas.microsoft.com/office/word/2010/wordprocessingCanvas" xmlns:mc="http://schemas.openxmlformats.org/markup-compatibility/2006" xmlns:o="urn:schemas-microsoft-com:office:office" xmlns:r="http://schemas.openxmlformats.org/officeDocument/2006/relationships" xmlns:m="http://schemas.openxmlformats.org/officeDocument/2006/math" xmlns:v="urn:schemas-microsoft-com:vml" xmlns:wp14="http://schemas.microsoft.com/office/word/2010/wordprocessingDrawing" xmlns:wp="http://schemas.openxmlformats.org/drawingml/2006/wordprocessingDrawing" xmlns:w10="urn:schemas-microsoft-com:office:word" xmlns:w="http://schemas.openxmlformats.org/wordprocessingml/2006/main" xmlns:w14="http://schemas.microsoft.com/office/word/2010/wordml" xmlns:wpg="http://schemas.microsoft.com/office/word/2010/wordprocessingGroup" xmlns:wpi="http://schemas.microsoft.com/office/word/2010/wordprocessingInk" xmlns:wne="http://schemas.microsoft.com/office/word/2006/wordml" xmlns:wps="http://schemas.microsoft.com/office/word/2010/wordprocessingShape" mc:Ignorable="w14 wp14">
+<w:ftr xmlns:wpc="http://schemas.microsoft.com/office/word/2010/wordprocessingCanvas" xmlns:cx="http://schemas.microsoft.com/office/drawing/2014/chartex" xmlns:cx1="http://schemas.microsoft.com/office/drawing/2015/9/8/chartex" xmlns:cx2="http://schemas.microsoft.com/office/drawing/2015/10/21/chartex" xmlns:cx3="http://schemas.microsoft.com/office/drawing/2016/5/9/chartex" xmlns:cx4="http://schemas.microsoft.com/office/drawing/2016/5/10/chartex" xmlns:cx5="http://schemas.microsoft.com/office/drawing/2016/5/11/chartex" xmlns:cx6="http://schemas.microsoft.com/office/drawing/2016/5/12/chartex" xmlns:cx7="http://schemas.microsoft.com/office/drawing/2016/5/13/chartex" xmlns:cx8="http://schemas.microsoft.com/office/drawing/2016/5/14/chartex" xmlns:mc="http://schemas.openxmlformats.org/markup-compatibility/2006" xmlns:aink="http://schemas.microsoft.com/office/drawing/2016/ink" xmlns:am3d="http://schemas.microsoft.com/office/drawing/2017/model3d" xmlns:o="urn:schemas-microsoft-com:office:office" xmlns:r="http://schemas.openxmlformats.org/officeDocument/2006/relationships" xmlns:m="http://schemas.openxmlformats.org/officeDocument/2006/math" xmlns:v="urn:schemas-microsoft-com:vml" xmlns:wp14="http://schemas.microsoft.com/office/word/2010/wordprocessingDrawing" xmlns:wp="http://schemas.openxmlformats.org/drawingml/2006/wordprocessingDrawing" xmlns:w10="urn:schemas-microsoft-com:office:word" xmlns:w="http://schemas.openxmlformats.org/wordprocessingml/2006/main" xmlns:w14="http://schemas.microsoft.com/office/word/2010/wordml" xmlns:w15="http://schemas.microsoft.com/office/word/2012/wordml" xmlns:w16cex="http://schemas.microsoft.com/office/word/2018/wordml/cex" xmlns:w16cid="http://schemas.microsoft.com/office/word/2016/wordml/cid" xmlns:w16="http://schemas.microsoft.com/office/word/2018/wordml" xmlns:w16se="http://schemas.microsoft.com/office/word/2015/wordml/symex" xmlns:wpg="http://schemas.microsoft.com/office/word/2010/wordprocessingGroup" xmlns:wpi="http://schemas.microsoft.com/office/word/2010/wordprocessingInk" xmlns:wne="http://schemas.microsoft.com/office/word/2006/wordml" xmlns:wps="http://schemas.microsoft.com/office/word/2010/wordprocessingShape" mc:Ignorable="w14 w15 w16se w16cid w16 w16cex wp14">
   <w:p>
     <w:pPr>
       <w:pStyle w:val="Footer"/>
@@ -264,10 +262,10 @@
 </file>
 
 <file path=word/footer2.xml><?xml version="1.0" encoding="utf-8"?>
-<w:ftr xmlns:wpc="http://schemas.microsoft.com/office/word/2010/wordprocessingCanvas" xmlns:mc="http://schemas.openxmlformats.org/markup-compatibility/2006" xmlns:o="urn:schemas-microsoft-com:office:office" xmlns:r="http://schemas.openxmlformats.org/officeDocument/2006/relationships" xmlns:m="http://schemas.openxmlformats.org/officeDocument/2006/math" xmlns:v="urn:schemas-microsoft-com:vml" xmlns:wp14="http://schemas.microsoft.com/office/word/2010/wordprocessingDrawing" xmlns:wp="http://schemas.openxmlformats.org/drawingml/2006/wordprocessingDrawing" xmlns:w10="urn:schemas-microsoft-com:office:word" xmlns:w="http://schemas.openxmlformats.org/wordprocessingml/2006/main" xmlns:w14="http://schemas.microsoft.com/office/word/2010/wordml" xmlns:wpg="http://schemas.microsoft.com/office/word/2010/wordprocessingGroup" xmlns:wpi="http://schemas.microsoft.com/office/word/2010/wordprocessingInk" xmlns:wne="http://schemas.microsoft.com/office/word/2006/wordml" xmlns:wps="http://schemas.microsoft.com/office/word/2010/wordprocessingShape" mc:Ignorable="w14 wp14">
+<w:ftr xmlns:wpc="http://schemas.microsoft.com/office/word/2010/wordprocessingCanvas" xmlns:cx="http://schemas.microsoft.com/office/drawing/2014/chartex" xmlns:cx1="http://schemas.microsoft.com/office/drawing/2015/9/8/chartex" xmlns:cx2="http://schemas.microsoft.com/office/drawing/2015/10/21/chartex" xmlns:cx3="http://schemas.microsoft.com/office/drawing/2016/5/9/chartex" xmlns:cx4="http://schemas.microsoft.com/office/drawing/2016/5/10/chartex" xmlns:cx5="http://schemas.microsoft.com/office/drawing/2016/5/11/chartex" xmlns:cx6="http://schemas.microsoft.com/office/drawing/2016/5/12/chartex" xmlns:cx7="http://schemas.microsoft.com/office/drawing/2016/5/13/chartex" xmlns:cx8="http://schemas.microsoft.com/office/drawing/2016/5/14/chartex" xmlns:mc="http://schemas.openxmlformats.org/markup-compatibility/2006" xmlns:aink="http://schemas.microsoft.com/office/drawing/2016/ink" xmlns:am3d="http://schemas.microsoft.com/office/drawing/2017/model3d" xmlns:o="urn:schemas-microsoft-com:office:office" xmlns:r="http://schemas.openxmlformats.org/officeDocument/2006/relationships" xmlns:m="http://schemas.openxmlformats.org/officeDocument/2006/math" xmlns:v="urn:schemas-microsoft-com:vml" xmlns:wp14="http://schemas.microsoft.com/office/word/2010/wordprocessingDrawing" xmlns:wp="http://schemas.openxmlformats.org/drawingml/2006/wordprocessingDrawing" xmlns:w10="urn:schemas-microsoft-com:office:word" xmlns:w="http://schemas.openxmlformats.org/wordprocessingml/2006/main" xmlns:w14="http://schemas.microsoft.com/office/word/2010/wordml" xmlns:w15="http://schemas.microsoft.com/office/word/2012/wordml" xmlns:w16cex="http://schemas.microsoft.com/office/word/2018/wordml/cex" xmlns:w16cid="http://schemas.microsoft.com/office/word/2016/wordml/cid" xmlns:w16="http://schemas.microsoft.com/office/word/2018/wordml" xmlns:w16se="http://schemas.microsoft.com/office/word/2015/wordml/symex" xmlns:wpg="http://schemas.microsoft.com/office/word/2010/wordprocessingGroup" xmlns:wpi="http://schemas.microsoft.com/office/word/2010/wordprocessingInk" xmlns:wne="http://schemas.microsoft.com/office/word/2006/wordml" xmlns:wps="http://schemas.microsoft.com/office/word/2010/wordprocessingShape" mc:Ignorable="w14 w15 w16se w16cid w16 w16cex wp14">
   <w:sdt>
     <w:sdtPr>
-      <w:id w:val="1678921629"/>
+      <w:id w:val="-1845006018"/>
       <w:docPartObj>
         <w:docPartGallery w:val="Page Numbers (Bottom of Page)"/>
         <w:docPartUnique/>
@@ -293,7 +291,7 @@
           <w:rPr>
             <w:noProof/>
           </w:rPr>
-          <w:t>194</w:t>
+          <w:t>150</w:t>
         </w:r>
         <w:r>
           <w:rPr>
@@ -314,7 +312,7 @@
 </file>
 
 <file path=word/footnotes.xml><?xml version="1.0" encoding="utf-8"?>
-<w:footnotes xmlns:wpc="http://schemas.microsoft.com/office/word/2010/wordprocessingCanvas" xmlns:mc="http://schemas.openxmlformats.org/markup-compatibility/2006" xmlns:o="urn:schemas-microsoft-com:office:office" xmlns:r="http://schemas.openxmlformats.org/officeDocument/2006/relationships" xmlns:m="http://schemas.openxmlformats.org/officeDocument/2006/math" xmlns:v="urn:schemas-microsoft-com:vml" xmlns:wp14="http://schemas.microsoft.com/office/word/2010/wordprocessingDrawing" xmlns:wp="http://schemas.openxmlformats.org/drawingml/2006/wordprocessingDrawing" xmlns:w10="urn:schemas-microsoft-com:office:word" xmlns:w="http://schemas.openxmlformats.org/wordprocessingml/2006/main" xmlns:w14="http://schemas.microsoft.com/office/word/2010/wordml" xmlns:wpg="http://schemas.microsoft.com/office/word/2010/wordprocessingGroup" xmlns:wpi="http://schemas.microsoft.com/office/word/2010/wordprocessingInk" xmlns:wne="http://schemas.microsoft.com/office/word/2006/wordml" xmlns:wps="http://schemas.microsoft.com/office/word/2010/wordprocessingShape" mc:Ignorable="w14 wp14">
+<w:footnotes xmlns:wpc="http://schemas.microsoft.com/office/word/2010/wordprocessingCanvas" xmlns:cx="http://schemas.microsoft.com/office/drawing/2014/chartex" xmlns:cx1="http://schemas.microsoft.com/office/drawing/2015/9/8/chartex" xmlns:cx2="http://schemas.microsoft.com/office/drawing/2015/10/21/chartex" xmlns:cx3="http://schemas.microsoft.com/office/drawing/2016/5/9/chartex" xmlns:cx4="http://schemas.microsoft.com/office/drawing/2016/5/10/chartex" xmlns:cx5="http://schemas.microsoft.com/office/drawing/2016/5/11/chartex" xmlns:cx6="http://schemas.microsoft.com/office/drawing/2016/5/12/chartex" xmlns:cx7="http://schemas.microsoft.com/office/drawing/2016/5/13/chartex" xmlns:cx8="http://schemas.microsoft.com/office/drawing/2016/5/14/chartex" xmlns:mc="http://schemas.openxmlformats.org/markup-compatibility/2006" xmlns:aink="http://schemas.microsoft.com/office/drawing/2016/ink" xmlns:am3d="http://schemas.microsoft.com/office/drawing/2017/model3d" xmlns:o="urn:schemas-microsoft-com:office:office" xmlns:r="http://schemas.openxmlformats.org/officeDocument/2006/relationships" xmlns:m="http://schemas.openxmlformats.org/officeDocument/2006/math" xmlns:v="urn:schemas-microsoft-com:vml" xmlns:wp14="http://schemas.microsoft.com/office/word/2010/wordprocessingDrawing" xmlns:wp="http://schemas.openxmlformats.org/drawingml/2006/wordprocessingDrawing" xmlns:w10="urn:schemas-microsoft-com:office:word" xmlns:w="http://schemas.openxmlformats.org/wordprocessingml/2006/main" xmlns:w14="http://schemas.microsoft.com/office/word/2010/wordml" xmlns:w15="http://schemas.microsoft.com/office/word/2012/wordml" xmlns:w16cex="http://schemas.microsoft.com/office/word/2018/wordml/cex" xmlns:w16cid="http://schemas.microsoft.com/office/word/2016/wordml/cid" xmlns:w16="http://schemas.microsoft.com/office/word/2018/wordml" xmlns:w16se="http://schemas.microsoft.com/office/word/2015/wordml/symex" xmlns:wpg="http://schemas.microsoft.com/office/word/2010/wordprocessingGroup" xmlns:wpi="http://schemas.microsoft.com/office/word/2010/wordprocessingInk" xmlns:wne="http://schemas.microsoft.com/office/word/2006/wordml" xmlns:wps="http://schemas.microsoft.com/office/word/2010/wordprocessingShape" mc:Ignorable="w14 w15 w16se w16cid w16 w16cex wp14">
   <w:footnote w:type="separator" w:id="-1">
     <w:p>
       <w:r>
@@ -333,7 +331,7 @@
 </file>
 
 <file path=word/header1.xml><?xml version="1.0" encoding="utf-8"?>
-<w:hdr xmlns:wpc="http://schemas.microsoft.com/office/word/2010/wordprocessingCanvas" xmlns:mc="http://schemas.openxmlformats.org/markup-compatibility/2006" xmlns:o="urn:schemas-microsoft-com:office:office" xmlns:r="http://schemas.openxmlformats.org/officeDocument/2006/relationships" xmlns:m="http://schemas.openxmlformats.org/officeDocument/2006/math" xmlns:v="urn:schemas-microsoft-com:vml" xmlns:wp14="http://schemas.microsoft.com/office/word/2010/wordprocessingDrawing" xmlns:wp="http://schemas.openxmlformats.org/drawingml/2006/wordprocessingDrawing" xmlns:w10="urn:schemas-microsoft-com:office:word" xmlns:w="http://schemas.openxmlformats.org/wordprocessingml/2006/main" xmlns:w14="http://schemas.microsoft.com/office/word/2010/wordml" xmlns:wpg="http://schemas.microsoft.com/office/word/2010/wordprocessingGroup" xmlns:wpi="http://schemas.microsoft.com/office/word/2010/wordprocessingInk" xmlns:wne="http://schemas.microsoft.com/office/word/2006/wordml" xmlns:wps="http://schemas.microsoft.com/office/word/2010/wordprocessingShape" mc:Ignorable="w14 wp14">
+<w:hdr xmlns:wpc="http://schemas.microsoft.com/office/word/2010/wordprocessingCanvas" xmlns:cx="http://schemas.microsoft.com/office/drawing/2014/chartex" xmlns:cx1="http://schemas.microsoft.com/office/drawing/2015/9/8/chartex" xmlns:cx2="http://schemas.microsoft.com/office/drawing/2015/10/21/chartex" xmlns:cx3="http://schemas.microsoft.com/office/drawing/2016/5/9/chartex" xmlns:cx4="http://schemas.microsoft.com/office/drawing/2016/5/10/chartex" xmlns:cx5="http://schemas.microsoft.com/office/drawing/2016/5/11/chartex" xmlns:cx6="http://schemas.microsoft.com/office/drawing/2016/5/12/chartex" xmlns:cx7="http://schemas.microsoft.com/office/drawing/2016/5/13/chartex" xmlns:cx8="http://schemas.microsoft.com/office/drawing/2016/5/14/chartex" xmlns:mc="http://schemas.openxmlformats.org/markup-compatibility/2006" xmlns:aink="http://schemas.microsoft.com/office/drawing/2016/ink" xmlns:am3d="http://schemas.microsoft.com/office/drawing/2017/model3d" xmlns:o="urn:schemas-microsoft-com:office:office" xmlns:r="http://schemas.openxmlformats.org/officeDocument/2006/relationships" xmlns:m="http://schemas.openxmlformats.org/officeDocument/2006/math" xmlns:v="urn:schemas-microsoft-com:vml" xmlns:wp14="http://schemas.microsoft.com/office/word/2010/wordprocessingDrawing" xmlns:wp="http://schemas.openxmlformats.org/drawingml/2006/wordprocessingDrawing" xmlns:w10="urn:schemas-microsoft-com:office:word" xmlns:w="http://schemas.openxmlformats.org/wordprocessingml/2006/main" xmlns:w14="http://schemas.microsoft.com/office/word/2010/wordml" xmlns:w15="http://schemas.microsoft.com/office/word/2012/wordml" xmlns:w16cex="http://schemas.microsoft.com/office/word/2018/wordml/cex" xmlns:w16cid="http://schemas.microsoft.com/office/word/2016/wordml/cid" xmlns:w16="http://schemas.microsoft.com/office/word/2018/wordml" xmlns:w16se="http://schemas.microsoft.com/office/word/2015/wordml/symex" xmlns:wpg="http://schemas.microsoft.com/office/word/2010/wordprocessingGroup" xmlns:wpi="http://schemas.microsoft.com/office/word/2010/wordprocessingInk" xmlns:wne="http://schemas.microsoft.com/office/word/2006/wordml" xmlns:wps="http://schemas.microsoft.com/office/word/2010/wordprocessingShape" mc:Ignorable="w14 w15 w16se w16cid w16 w16cex wp14">
   <w:p>
     <w:pPr>
       <w:pStyle w:val="Header"/>
@@ -343,8 +341,8 @@
 </file>
 
 <file path=word/numbering.xml><?xml version="1.0" encoding="utf-8"?>
-<w:numbering xmlns:wpc="http://schemas.microsoft.com/office/word/2010/wordprocessingCanvas" xmlns:mc="http://schemas.openxmlformats.org/markup-compatibility/2006" xmlns:o="urn:schemas-microsoft-com:office:office" xmlns:r="http://schemas.openxmlformats.org/officeDocument/2006/relationships" xmlns:m="http://schemas.openxmlformats.org/officeDocument/2006/math" xmlns:v="urn:schemas-microsoft-com:vml" xmlns:wp14="http://schemas.microsoft.com/office/word/2010/wordprocessingDrawing" xmlns:wp="http://schemas.openxmlformats.org/drawingml/2006/wordprocessingDrawing" xmlns:w10="urn:schemas-microsoft-com:office:word" xmlns:w="http://schemas.openxmlformats.org/wordprocessingml/2006/main" xmlns:w14="http://schemas.microsoft.com/office/word/2010/wordml" xmlns:wpg="http://schemas.microsoft.com/office/word/2010/wordprocessingGroup" xmlns:wpi="http://schemas.microsoft.com/office/word/2010/wordprocessingInk" xmlns:wne="http://schemas.microsoft.com/office/word/2006/wordml" xmlns:wps="http://schemas.microsoft.com/office/word/2010/wordprocessingShape" mc:Ignorable="w14 wp14">
-  <w:abstractNum w:abstractNumId="0">
+<w:numbering xmlns:wpc="http://schemas.microsoft.com/office/word/2010/wordprocessingCanvas" xmlns:cx="http://schemas.microsoft.com/office/drawing/2014/chartex" xmlns:cx1="http://schemas.microsoft.com/office/drawing/2015/9/8/chartex" xmlns:cx2="http://schemas.microsoft.com/office/drawing/2015/10/21/chartex" xmlns:cx3="http://schemas.microsoft.com/office/drawing/2016/5/9/chartex" xmlns:cx4="http://schemas.microsoft.com/office/drawing/2016/5/10/chartex" xmlns:cx5="http://schemas.microsoft.com/office/drawing/2016/5/11/chartex" xmlns:cx6="http://schemas.microsoft.com/office/drawing/2016/5/12/chartex" xmlns:cx7="http://schemas.microsoft.com/office/drawing/2016/5/13/chartex" xmlns:cx8="http://schemas.microsoft.com/office/drawing/2016/5/14/chartex" xmlns:mc="http://schemas.openxmlformats.org/markup-compatibility/2006" xmlns:aink="http://schemas.microsoft.com/office/drawing/2016/ink" xmlns:am3d="http://schemas.microsoft.com/office/drawing/2017/model3d" xmlns:o="urn:schemas-microsoft-com:office:office" xmlns:r="http://schemas.openxmlformats.org/officeDocument/2006/relationships" xmlns:m="http://schemas.openxmlformats.org/officeDocument/2006/math" xmlns:v="urn:schemas-microsoft-com:vml" xmlns:wp14="http://schemas.microsoft.com/office/word/2010/wordprocessingDrawing" xmlns:wp="http://schemas.openxmlformats.org/drawingml/2006/wordprocessingDrawing" xmlns:w10="urn:schemas-microsoft-com:office:word" xmlns:w="http://schemas.openxmlformats.org/wordprocessingml/2006/main" xmlns:w14="http://schemas.microsoft.com/office/word/2010/wordml" xmlns:w15="http://schemas.microsoft.com/office/word/2012/wordml" xmlns:w16cex="http://schemas.microsoft.com/office/word/2018/wordml/cex" xmlns:w16cid="http://schemas.microsoft.com/office/word/2016/wordml/cid" xmlns:w16="http://schemas.microsoft.com/office/word/2018/wordml" xmlns:w16se="http://schemas.microsoft.com/office/word/2015/wordml/symex" xmlns:wpg="http://schemas.microsoft.com/office/word/2010/wordprocessingGroup" xmlns:wpi="http://schemas.microsoft.com/office/word/2010/wordprocessingInk" xmlns:wne="http://schemas.microsoft.com/office/word/2006/wordml" xmlns:wps="http://schemas.microsoft.com/office/word/2010/wordprocessingShape" mc:Ignorable="w14 w15 w16se w16cid w16 w16cex wp14">
+  <w:abstractNum w:abstractNumId="0" w15:restartNumberingAfterBreak="0">
     <w:nsid w:val="016077A5"/>
     <w:multiLevelType w:val="multilevel"/>
     <w:tmpl w:val="B1EC3254"/>
@@ -457,7 +455,7 @@
       </w:pPr>
     </w:lvl>
   </w:abstractNum>
-  <w:abstractNum w:abstractNumId="1">
+  <w:abstractNum w:abstractNumId="1" w15:restartNumberingAfterBreak="0">
     <w:nsid w:val="025055AD"/>
     <w:multiLevelType w:val="hybridMultilevel"/>
     <w:tmpl w:val="19FE9EF6"/>
@@ -546,7 +544,7 @@
       </w:pPr>
     </w:lvl>
   </w:abstractNum>
-  <w:abstractNum w:abstractNumId="2">
+  <w:abstractNum w:abstractNumId="2" w15:restartNumberingAfterBreak="0">
     <w:nsid w:val="03725819"/>
     <w:multiLevelType w:val="hybridMultilevel"/>
     <w:tmpl w:val="3F027D72"/>
@@ -688,7 +686,7 @@
       </w:rPr>
     </w:lvl>
   </w:abstractNum>
-  <w:abstractNum w:abstractNumId="3">
+  <w:abstractNum w:abstractNumId="3" w15:restartNumberingAfterBreak="0">
     <w:nsid w:val="05A00C5B"/>
     <w:multiLevelType w:val="hybridMultilevel"/>
     <w:tmpl w:val="51F6E562"/>
@@ -777,7 +775,7 @@
       </w:pPr>
     </w:lvl>
   </w:abstractNum>
-  <w:abstractNum w:abstractNumId="4">
+  <w:abstractNum w:abstractNumId="4" w15:restartNumberingAfterBreak="0">
     <w:nsid w:val="08555FE6"/>
     <w:multiLevelType w:val="hybridMultilevel"/>
     <w:tmpl w:val="94DAE3DE"/>
@@ -866,7 +864,7 @@
       </w:pPr>
     </w:lvl>
   </w:abstractNum>
-  <w:abstractNum w:abstractNumId="5">
+  <w:abstractNum w:abstractNumId="5" w15:restartNumberingAfterBreak="0">
     <w:nsid w:val="0930161E"/>
     <w:multiLevelType w:val="hybridMultilevel"/>
     <w:tmpl w:val="7AE87270"/>
@@ -955,7 +953,7 @@
       </w:pPr>
     </w:lvl>
   </w:abstractNum>
-  <w:abstractNum w:abstractNumId="6">
+  <w:abstractNum w:abstractNumId="6" w15:restartNumberingAfterBreak="0">
     <w:nsid w:val="0AB26D16"/>
     <w:multiLevelType w:val="hybridMultilevel"/>
     <w:tmpl w:val="AC6AE104"/>
@@ -1047,97 +1045,7 @@
       </w:pPr>
     </w:lvl>
   </w:abstractNum>
-  <w:abstractNum w:abstractNumId="7">
-    <w:nsid w:val="0B6E31BE"/>
-    <w:multiLevelType w:val="hybridMultilevel"/>
-    <w:tmpl w:val="35B81A3C"/>
-    <w:lvl w:ilvl="0" w:tplc="C4440AA4">
-      <w:start w:val="1"/>
-      <w:numFmt w:val="decimal"/>
-      <w:lvlText w:val="(%1)"/>
-      <w:lvlJc w:val="left"/>
-      <w:pPr>
-        <w:ind w:left="1080" w:hanging="360"/>
-      </w:pPr>
-      <w:rPr>
-        <w:rFonts w:hint="default"/>
-        <w:color w:val="auto"/>
-      </w:rPr>
-    </w:lvl>
-    <w:lvl w:ilvl="1" w:tplc="04090019">
-      <w:start w:val="1"/>
-      <w:numFmt w:val="lowerLetter"/>
-      <w:lvlText w:val="%2."/>
-      <w:lvlJc w:val="left"/>
-      <w:pPr>
-        <w:ind w:left="1800" w:hanging="360"/>
-      </w:pPr>
-    </w:lvl>
-    <w:lvl w:ilvl="2" w:tplc="0409001B" w:tentative="1">
-      <w:start w:val="1"/>
-      <w:numFmt w:val="lowerRoman"/>
-      <w:lvlText w:val="%3."/>
-      <w:lvlJc w:val="right"/>
-      <w:pPr>
-        <w:ind w:left="2520" w:hanging="180"/>
-      </w:pPr>
-    </w:lvl>
-    <w:lvl w:ilvl="3" w:tplc="0409000F" w:tentative="1">
-      <w:start w:val="1"/>
-      <w:numFmt w:val="decimal"/>
-      <w:lvlText w:val="%4."/>
-      <w:lvlJc w:val="left"/>
-      <w:pPr>
-        <w:ind w:left="3240" w:hanging="360"/>
-      </w:pPr>
-    </w:lvl>
-    <w:lvl w:ilvl="4" w:tplc="04090019" w:tentative="1">
-      <w:start w:val="1"/>
-      <w:numFmt w:val="lowerLetter"/>
-      <w:lvlText w:val="%5."/>
-      <w:lvlJc w:val="left"/>
-      <w:pPr>
-        <w:ind w:left="3960" w:hanging="360"/>
-      </w:pPr>
-    </w:lvl>
-    <w:lvl w:ilvl="5" w:tplc="0409001B" w:tentative="1">
-      <w:start w:val="1"/>
-      <w:numFmt w:val="lowerRoman"/>
-      <w:lvlText w:val="%6."/>
-      <w:lvlJc w:val="right"/>
-      <w:pPr>
-        <w:ind w:left="4680" w:hanging="180"/>
-      </w:pPr>
-    </w:lvl>
-    <w:lvl w:ilvl="6" w:tplc="0409000F" w:tentative="1">
-      <w:start w:val="1"/>
-      <w:numFmt w:val="decimal"/>
-      <w:lvlText w:val="%7."/>
-      <w:lvlJc w:val="left"/>
-      <w:pPr>
-        <w:ind w:left="5400" w:hanging="360"/>
-      </w:pPr>
-    </w:lvl>
-    <w:lvl w:ilvl="7" w:tplc="04090019" w:tentative="1">
-      <w:start w:val="1"/>
-      <w:numFmt w:val="lowerLetter"/>
-      <w:lvlText w:val="%8."/>
-      <w:lvlJc w:val="left"/>
-      <w:pPr>
-        <w:ind w:left="6120" w:hanging="360"/>
-      </w:pPr>
-    </w:lvl>
-    <w:lvl w:ilvl="8" w:tplc="0409001B" w:tentative="1">
-      <w:start w:val="1"/>
-      <w:numFmt w:val="lowerRoman"/>
-      <w:lvlText w:val="%9."/>
-      <w:lvlJc w:val="right"/>
-      <w:pPr>
-        <w:ind w:left="6840" w:hanging="180"/>
-      </w:pPr>
-    </w:lvl>
-  </w:abstractNum>
-  <w:abstractNum w:abstractNumId="8">
+  <w:abstractNum w:abstractNumId="7" w15:restartNumberingAfterBreak="0">
     <w:nsid w:val="0DA63970"/>
     <w:multiLevelType w:val="hybridMultilevel"/>
     <w:tmpl w:val="187C9192"/>
@@ -1226,7 +1134,7 @@
       </w:pPr>
     </w:lvl>
   </w:abstractNum>
-  <w:abstractNum w:abstractNumId="9">
+  <w:abstractNum w:abstractNumId="8" w15:restartNumberingAfterBreak="0">
     <w:nsid w:val="10AB1656"/>
     <w:multiLevelType w:val="hybridMultilevel"/>
     <w:tmpl w:val="26C0F466"/>
@@ -1315,7 +1223,7 @@
       </w:pPr>
     </w:lvl>
   </w:abstractNum>
-  <w:abstractNum w:abstractNumId="10">
+  <w:abstractNum w:abstractNumId="9" w15:restartNumberingAfterBreak="0">
     <w:nsid w:val="11046F8B"/>
     <w:multiLevelType w:val="hybridMultilevel"/>
     <w:tmpl w:val="E1F863E0"/>
@@ -1404,7 +1312,126 @@
       </w:pPr>
     </w:lvl>
   </w:abstractNum>
-  <w:abstractNum w:abstractNumId="11">
+  <w:abstractNum w:abstractNumId="10" w15:restartNumberingAfterBreak="0">
+    <w:nsid w:val="11092C53"/>
+    <w:multiLevelType w:val="hybridMultilevel"/>
+    <w:tmpl w:val="72A821D0"/>
+    <w:lvl w:ilvl="0" w:tplc="5CBC0D9E">
+      <w:start w:val="1"/>
+      <w:numFmt w:val="bullet"/>
+      <w:lvlText w:val="•"/>
+      <w:lvlJc w:val="left"/>
+      <w:pPr>
+        <w:ind w:left="720" w:hanging="360"/>
+      </w:pPr>
+      <w:rPr>
+        <w:rFonts w:ascii="Adobe Devanagari" w:hAnsi="Adobe Devanagari" w:hint="default"/>
+        <w:color w:val="auto"/>
+        <w:sz w:val="24"/>
+        <w:szCs w:val="24"/>
+      </w:rPr>
+    </w:lvl>
+    <w:lvl w:ilvl="1" w:tplc="5CBC0D9E">
+      <w:start w:val="1"/>
+      <w:numFmt w:val="bullet"/>
+      <w:lvlText w:val="•"/>
+      <w:lvlJc w:val="left"/>
+      <w:pPr>
+        <w:ind w:left="1440" w:hanging="360"/>
+      </w:pPr>
+      <w:rPr>
+        <w:rFonts w:ascii="Adobe Devanagari" w:hAnsi="Adobe Devanagari" w:hint="default"/>
+        <w:color w:val="auto"/>
+        <w:sz w:val="24"/>
+        <w:szCs w:val="24"/>
+      </w:rPr>
+    </w:lvl>
+    <w:lvl w:ilvl="2" w:tplc="04090005" w:tentative="1">
+      <w:start w:val="1"/>
+      <w:numFmt w:val="bullet"/>
+      <w:lvlText w:val=""/>
+      <w:lvlJc w:val="left"/>
+      <w:pPr>
+        <w:ind w:left="2160" w:hanging="360"/>
+      </w:pPr>
+      <w:rPr>
+        <w:rFonts w:ascii="Wingdings" w:hAnsi="Wingdings" w:hint="default"/>
+      </w:rPr>
+    </w:lvl>
+    <w:lvl w:ilvl="3" w:tplc="04090001" w:tentative="1">
+      <w:start w:val="1"/>
+      <w:numFmt w:val="bullet"/>
+      <w:lvlText w:val=""/>
+      <w:lvlJc w:val="left"/>
+      <w:pPr>
+        <w:ind w:left="2880" w:hanging="360"/>
+      </w:pPr>
+      <w:rPr>
+        <w:rFonts w:ascii="Symbol" w:hAnsi="Symbol" w:hint="default"/>
+      </w:rPr>
+    </w:lvl>
+    <w:lvl w:ilvl="4" w:tplc="04090003" w:tentative="1">
+      <w:start w:val="1"/>
+      <w:numFmt w:val="bullet"/>
+      <w:lvlText w:val="o"/>
+      <w:lvlJc w:val="left"/>
+      <w:pPr>
+        <w:ind w:left="3600" w:hanging="360"/>
+      </w:pPr>
+      <w:rPr>
+        <w:rFonts w:ascii="Courier New" w:hAnsi="Courier New" w:cs="Courier New" w:hint="default"/>
+      </w:rPr>
+    </w:lvl>
+    <w:lvl w:ilvl="5" w:tplc="04090005" w:tentative="1">
+      <w:start w:val="1"/>
+      <w:numFmt w:val="bullet"/>
+      <w:lvlText w:val=""/>
+      <w:lvlJc w:val="left"/>
+      <w:pPr>
+        <w:ind w:left="4320" w:hanging="360"/>
+      </w:pPr>
+      <w:rPr>
+        <w:rFonts w:ascii="Wingdings" w:hAnsi="Wingdings" w:hint="default"/>
+      </w:rPr>
+    </w:lvl>
+    <w:lvl w:ilvl="6" w:tplc="04090001" w:tentative="1">
+      <w:start w:val="1"/>
+      <w:numFmt w:val="bullet"/>
+      <w:lvlText w:val=""/>
+      <w:lvlJc w:val="left"/>
+      <w:pPr>
+        <w:ind w:left="5040" w:hanging="360"/>
+      </w:pPr>
+      <w:rPr>
+        <w:rFonts w:ascii="Symbol" w:hAnsi="Symbol" w:hint="default"/>
+      </w:rPr>
+    </w:lvl>
+    <w:lvl w:ilvl="7" w:tplc="04090003" w:tentative="1">
+      <w:start w:val="1"/>
+      <w:numFmt w:val="bullet"/>
+      <w:lvlText w:val="o"/>
+      <w:lvlJc w:val="left"/>
+      <w:pPr>
+        <w:ind w:left="5760" w:hanging="360"/>
+      </w:pPr>
+      <w:rPr>
+        <w:rFonts w:ascii="Courier New" w:hAnsi="Courier New" w:cs="Courier New" w:hint="default"/>
+      </w:rPr>
+    </w:lvl>
+    <w:lvl w:ilvl="8" w:tplc="04090005" w:tentative="1">
+      <w:start w:val="1"/>
+      <w:numFmt w:val="bullet"/>
+      <w:lvlText w:val=""/>
+      <w:lvlJc w:val="left"/>
+      <w:pPr>
+        <w:ind w:left="6480" w:hanging="360"/>
+      </w:pPr>
+      <w:rPr>
+        <w:rFonts w:ascii="Wingdings" w:hAnsi="Wingdings" w:hint="default"/>
+      </w:rPr>
+    </w:lvl>
+  </w:abstractNum>
+  <w:abstractNum w:abstractNumId="11" w15:restartNumberingAfterBreak="0">
     <w:nsid w:val="13D75EE2"/>
     <w:multiLevelType w:val="hybridMultilevel"/>
     <w:tmpl w:val="93D6225C"/>
@@ -1493,7 +1520,7 @@
       </w:pPr>
     </w:lvl>
   </w:abstractNum>
-  <w:abstractNum w:abstractNumId="12">
+  <w:abstractNum w:abstractNumId="12" w15:restartNumberingAfterBreak="0">
     <w:nsid w:val="16015493"/>
     <w:multiLevelType w:val="hybridMultilevel"/>
     <w:tmpl w:val="86223E56"/>
@@ -1582,121 +1609,7 @@
       </w:pPr>
     </w:lvl>
   </w:abstractNum>
-  <w:abstractNum w:abstractNumId="13">
-    <w:nsid w:val="16782C5E"/>
-    <w:multiLevelType w:val="hybridMultilevel"/>
-    <w:tmpl w:val="9B5EF654"/>
-    <w:lvl w:ilvl="0" w:tplc="946432D4">
-      <w:start w:val="1"/>
-      <w:numFmt w:val="bullet"/>
-      <w:lvlText w:val=""/>
-      <w:lvlJc w:val="left"/>
-      <w:pPr>
-        <w:ind w:left="720" w:hanging="360"/>
-      </w:pPr>
-      <w:rPr>
-        <w:rFonts w:ascii="Symbol" w:hAnsi="Symbol" w:hint="default"/>
-        <w:color w:val="auto"/>
-      </w:rPr>
-    </w:lvl>
-    <w:lvl w:ilvl="1" w:tplc="04090003" w:tentative="1">
-      <w:start w:val="1"/>
-      <w:numFmt w:val="bullet"/>
-      <w:lvlText w:val="o"/>
-      <w:lvlJc w:val="left"/>
-      <w:pPr>
-        <w:ind w:left="1440" w:hanging="360"/>
-      </w:pPr>
-      <w:rPr>
-        <w:rFonts w:ascii="Courier New" w:hAnsi="Courier New" w:cs="Courier New" w:hint="default"/>
-      </w:rPr>
-    </w:lvl>
-    <w:lvl w:ilvl="2" w:tplc="04090005" w:tentative="1">
-      <w:start w:val="1"/>
-      <w:numFmt w:val="bullet"/>
-      <w:lvlText w:val=""/>
-      <w:lvlJc w:val="left"/>
-      <w:pPr>
-        <w:ind w:left="2160" w:hanging="360"/>
-      </w:pPr>
-      <w:rPr>
-        <w:rFonts w:ascii="Wingdings" w:hAnsi="Wingdings" w:hint="default"/>
-      </w:rPr>
-    </w:lvl>
-    <w:lvl w:ilvl="3" w:tplc="04090001" w:tentative="1">
-      <w:start w:val="1"/>
-      <w:numFmt w:val="bullet"/>
-      <w:lvlText w:val=""/>
-      <w:lvlJc w:val="left"/>
-      <w:pPr>
-        <w:ind w:left="2880" w:hanging="360"/>
-      </w:pPr>
-      <w:rPr>
-        <w:rFonts w:ascii="Symbol" w:hAnsi="Symbol" w:hint="default"/>
-      </w:rPr>
-    </w:lvl>
-    <w:lvl w:ilvl="4" w:tplc="04090003" w:tentative="1">
-      <w:start w:val="1"/>
-      <w:numFmt w:val="bullet"/>
-      <w:lvlText w:val="o"/>
-      <w:lvlJc w:val="left"/>
-      <w:pPr>
-        <w:ind w:left="3600" w:hanging="360"/>
-      </w:pPr>
-      <w:rPr>
-        <w:rFonts w:ascii="Courier New" w:hAnsi="Courier New" w:cs="Courier New" w:hint="default"/>
-      </w:rPr>
-    </w:lvl>
-    <w:lvl w:ilvl="5" w:tplc="04090005" w:tentative="1">
-      <w:start w:val="1"/>
-      <w:numFmt w:val="bullet"/>
-      <w:lvlText w:val=""/>
-      <w:lvlJc w:val="left"/>
-      <w:pPr>
-        <w:ind w:left="4320" w:hanging="360"/>
-      </w:pPr>
-      <w:rPr>
-        <w:rFonts w:ascii="Wingdings" w:hAnsi="Wingdings" w:hint="default"/>
-      </w:rPr>
-    </w:lvl>
-    <w:lvl w:ilvl="6" w:tplc="04090001" w:tentative="1">
-      <w:start w:val="1"/>
-      <w:numFmt w:val="bullet"/>
-      <w:lvlText w:val=""/>
-      <w:lvlJc w:val="left"/>
-      <w:pPr>
-        <w:ind w:left="5040" w:hanging="360"/>
-      </w:pPr>
-      <w:rPr>
-        <w:rFonts w:ascii="Symbol" w:hAnsi="Symbol" w:hint="default"/>
-      </w:rPr>
-    </w:lvl>
-    <w:lvl w:ilvl="7" w:tplc="04090003" w:tentative="1">
-      <w:start w:val="1"/>
-      <w:numFmt w:val="bullet"/>
-      <w:lvlText w:val="o"/>
-      <w:lvlJc w:val="left"/>
-      <w:pPr>
-        <w:ind w:left="5760" w:hanging="360"/>
-      </w:pPr>
-      <w:rPr>
-        <w:rFonts w:ascii="Courier New" w:hAnsi="Courier New" w:cs="Courier New" w:hint="default"/>
-      </w:rPr>
-    </w:lvl>
-    <w:lvl w:ilvl="8" w:tplc="04090005" w:tentative="1">
-      <w:start w:val="1"/>
-      <w:numFmt w:val="bullet"/>
-      <w:lvlText w:val=""/>
-      <w:lvlJc w:val="left"/>
-      <w:pPr>
-        <w:ind w:left="6480" w:hanging="360"/>
-      </w:pPr>
-      <w:rPr>
-        <w:rFonts w:ascii="Wingdings" w:hAnsi="Wingdings" w:hint="default"/>
-      </w:rPr>
-    </w:lvl>
-  </w:abstractNum>
-  <w:abstractNum w:abstractNumId="14">
+  <w:abstractNum w:abstractNumId="13" w15:restartNumberingAfterBreak="0">
     <w:nsid w:val="17137122"/>
     <w:multiLevelType w:val="hybridMultilevel"/>
     <w:tmpl w:val="C1E26B5A"/>
@@ -1787,7 +1700,7 @@
       </w:pPr>
     </w:lvl>
   </w:abstractNum>
-  <w:abstractNum w:abstractNumId="15">
+  <w:abstractNum w:abstractNumId="14" w15:restartNumberingAfterBreak="0">
     <w:nsid w:val="184C5B46"/>
     <w:multiLevelType w:val="hybridMultilevel"/>
     <w:tmpl w:val="9E4EB1FE"/>
@@ -1876,7 +1789,7 @@
       </w:pPr>
     </w:lvl>
   </w:abstractNum>
-  <w:abstractNum w:abstractNumId="16">
+  <w:abstractNum w:abstractNumId="15" w15:restartNumberingAfterBreak="0">
     <w:nsid w:val="18855C51"/>
     <w:multiLevelType w:val="hybridMultilevel"/>
     <w:tmpl w:val="BC22DF7E"/>
@@ -1965,7 +1878,7 @@
       </w:pPr>
     </w:lvl>
   </w:abstractNum>
-  <w:abstractNum w:abstractNumId="17">
+  <w:abstractNum w:abstractNumId="16" w15:restartNumberingAfterBreak="0">
     <w:nsid w:val="18EA0D4E"/>
     <w:multiLevelType w:val="hybridMultilevel"/>
     <w:tmpl w:val="285C9D96"/>
@@ -2051,7 +1964,7 @@
       </w:pPr>
     </w:lvl>
   </w:abstractNum>
-  <w:abstractNum w:abstractNumId="18">
+  <w:abstractNum w:abstractNumId="17" w15:restartNumberingAfterBreak="0">
     <w:nsid w:val="1D9224B7"/>
     <w:multiLevelType w:val="hybridMultilevel"/>
     <w:tmpl w:val="768C5420"/>
@@ -2191,100 +2104,10 @@
       </w:rPr>
     </w:lvl>
   </w:abstractNum>
-  <w:abstractNum w:abstractNumId="19">
-    <w:nsid w:val="211A0CE2"/>
-    <w:multiLevelType w:val="hybridMultilevel"/>
-    <w:tmpl w:val="E2A8FBAC"/>
-    <w:lvl w:ilvl="0" w:tplc="C4440AA4">
-      <w:start w:val="1"/>
-      <w:numFmt w:val="decimal"/>
-      <w:lvlText w:val="(%1)"/>
-      <w:lvlJc w:val="left"/>
-      <w:pPr>
-        <w:ind w:left="720" w:hanging="360"/>
-      </w:pPr>
-      <w:rPr>
-        <w:rFonts w:hint="default"/>
-        <w:color w:val="auto"/>
-      </w:rPr>
-    </w:lvl>
-    <w:lvl w:ilvl="1" w:tplc="04090019">
-      <w:start w:val="1"/>
-      <w:numFmt w:val="lowerLetter"/>
-      <w:lvlText w:val="%2."/>
-      <w:lvlJc w:val="left"/>
-      <w:pPr>
-        <w:ind w:left="1440" w:hanging="360"/>
-      </w:pPr>
-    </w:lvl>
-    <w:lvl w:ilvl="2" w:tplc="0409001B" w:tentative="1">
-      <w:start w:val="1"/>
-      <w:numFmt w:val="lowerRoman"/>
-      <w:lvlText w:val="%3."/>
-      <w:lvlJc w:val="right"/>
-      <w:pPr>
-        <w:ind w:left="2160" w:hanging="180"/>
-      </w:pPr>
-    </w:lvl>
-    <w:lvl w:ilvl="3" w:tplc="0409000F" w:tentative="1">
-      <w:start w:val="1"/>
-      <w:numFmt w:val="decimal"/>
-      <w:lvlText w:val="%4."/>
-      <w:lvlJc w:val="left"/>
-      <w:pPr>
-        <w:ind w:left="2880" w:hanging="360"/>
-      </w:pPr>
-    </w:lvl>
-    <w:lvl w:ilvl="4" w:tplc="04090019" w:tentative="1">
-      <w:start w:val="1"/>
-      <w:numFmt w:val="lowerLetter"/>
-      <w:lvlText w:val="%5."/>
-      <w:lvlJc w:val="left"/>
-      <w:pPr>
-        <w:ind w:left="3600" w:hanging="360"/>
-      </w:pPr>
-    </w:lvl>
-    <w:lvl w:ilvl="5" w:tplc="0409001B" w:tentative="1">
-      <w:start w:val="1"/>
-      <w:numFmt w:val="lowerRoman"/>
-      <w:lvlText w:val="%6."/>
-      <w:lvlJc w:val="right"/>
-      <w:pPr>
-        <w:ind w:left="4320" w:hanging="180"/>
-      </w:pPr>
-    </w:lvl>
-    <w:lvl w:ilvl="6" w:tplc="0409000F" w:tentative="1">
-      <w:start w:val="1"/>
-      <w:numFmt w:val="decimal"/>
-      <w:lvlText w:val="%7."/>
-      <w:lvlJc w:val="left"/>
-      <w:pPr>
-        <w:ind w:left="5040" w:hanging="360"/>
-      </w:pPr>
-    </w:lvl>
-    <w:lvl w:ilvl="7" w:tplc="04090019" w:tentative="1">
-      <w:start w:val="1"/>
-      <w:numFmt w:val="lowerLetter"/>
-      <w:lvlText w:val="%8."/>
-      <w:lvlJc w:val="left"/>
-      <w:pPr>
-        <w:ind w:left="5760" w:hanging="360"/>
-      </w:pPr>
-    </w:lvl>
-    <w:lvl w:ilvl="8" w:tplc="0409001B" w:tentative="1">
-      <w:start w:val="1"/>
-      <w:numFmt w:val="lowerRoman"/>
-      <w:lvlText w:val="%9."/>
-      <w:lvlJc w:val="right"/>
-      <w:pPr>
-        <w:ind w:left="6480" w:hanging="180"/>
-      </w:pPr>
-    </w:lvl>
-  </w:abstractNum>
-  <w:abstractNum w:abstractNumId="20">
+  <w:abstractNum w:abstractNumId="18" w15:restartNumberingAfterBreak="0">
     <w:nsid w:val="231A5505"/>
     <w:multiLevelType w:val="hybridMultilevel"/>
-    <w:tmpl w:val="B0E84100"/>
+    <w:tmpl w:val="3872FC7C"/>
     <w:lvl w:ilvl="0" w:tplc="AB94BD0E">
       <w:start w:val="1"/>
       <w:numFmt w:val="decimal"/>
@@ -2370,7 +2193,7 @@
       </w:pPr>
     </w:lvl>
   </w:abstractNum>
-  <w:abstractNum w:abstractNumId="21">
+  <w:abstractNum w:abstractNumId="19" w15:restartNumberingAfterBreak="0">
     <w:nsid w:val="24C14BD2"/>
     <w:multiLevelType w:val="hybridMultilevel"/>
     <w:tmpl w:val="F7AAD436"/>
@@ -2456,7 +2279,7 @@
       </w:pPr>
     </w:lvl>
   </w:abstractNum>
-  <w:abstractNum w:abstractNumId="22">
+  <w:abstractNum w:abstractNumId="20" w15:restartNumberingAfterBreak="0">
     <w:nsid w:val="2C5F64D2"/>
     <w:multiLevelType w:val="hybridMultilevel"/>
     <w:tmpl w:val="318AD31C"/>
@@ -2545,7 +2368,7 @@
       </w:pPr>
     </w:lvl>
   </w:abstractNum>
-  <w:abstractNum w:abstractNumId="23">
+  <w:abstractNum w:abstractNumId="21" w15:restartNumberingAfterBreak="0">
     <w:nsid w:val="2CA91345"/>
     <w:multiLevelType w:val="hybridMultilevel"/>
     <w:tmpl w:val="C946291C"/>
@@ -2634,7 +2457,7 @@
       </w:pPr>
     </w:lvl>
   </w:abstractNum>
-  <w:abstractNum w:abstractNumId="24">
+  <w:abstractNum w:abstractNumId="22" w15:restartNumberingAfterBreak="0">
     <w:nsid w:val="2F7B39AF"/>
     <w:multiLevelType w:val="hybridMultilevel"/>
     <w:tmpl w:val="4408598C"/>
@@ -2720,7 +2543,7 @@
       </w:pPr>
     </w:lvl>
   </w:abstractNum>
-  <w:abstractNum w:abstractNumId="25">
+  <w:abstractNum w:abstractNumId="23" w15:restartNumberingAfterBreak="0">
     <w:nsid w:val="31065DD4"/>
     <w:multiLevelType w:val="hybridMultilevel"/>
     <w:tmpl w:val="BC104DFC"/>
@@ -2809,186 +2632,7 @@
       </w:pPr>
     </w:lvl>
   </w:abstractNum>
-  <w:abstractNum w:abstractNumId="26">
-    <w:nsid w:val="353E5A43"/>
-    <w:multiLevelType w:val="hybridMultilevel"/>
-    <w:tmpl w:val="C276B234"/>
-    <w:lvl w:ilvl="0" w:tplc="46D49826">
-      <w:start w:val="1"/>
-      <w:numFmt w:val="lowerLetter"/>
-      <w:lvlText w:val="(%1)"/>
-      <w:lvlJc w:val="left"/>
-      <w:pPr>
-        <w:ind w:left="540" w:hanging="360"/>
-      </w:pPr>
-      <w:rPr>
-        <w:rFonts w:hint="default"/>
-      </w:rPr>
-    </w:lvl>
-    <w:lvl w:ilvl="1" w:tplc="04090019">
-      <w:start w:val="1"/>
-      <w:numFmt w:val="lowerLetter"/>
-      <w:lvlText w:val="%2."/>
-      <w:lvlJc w:val="left"/>
-      <w:pPr>
-        <w:ind w:left="1260" w:hanging="360"/>
-      </w:pPr>
-    </w:lvl>
-    <w:lvl w:ilvl="2" w:tplc="0409001B" w:tentative="1">
-      <w:start w:val="1"/>
-      <w:numFmt w:val="lowerRoman"/>
-      <w:lvlText w:val="%3."/>
-      <w:lvlJc w:val="right"/>
-      <w:pPr>
-        <w:ind w:left="1980" w:hanging="180"/>
-      </w:pPr>
-    </w:lvl>
-    <w:lvl w:ilvl="3" w:tplc="0409000F" w:tentative="1">
-      <w:start w:val="1"/>
-      <w:numFmt w:val="decimal"/>
-      <w:lvlText w:val="%4."/>
-      <w:lvlJc w:val="left"/>
-      <w:pPr>
-        <w:ind w:left="2700" w:hanging="360"/>
-      </w:pPr>
-    </w:lvl>
-    <w:lvl w:ilvl="4" w:tplc="04090019" w:tentative="1">
-      <w:start w:val="1"/>
-      <w:numFmt w:val="lowerLetter"/>
-      <w:lvlText w:val="%5."/>
-      <w:lvlJc w:val="left"/>
-      <w:pPr>
-        <w:ind w:left="3420" w:hanging="360"/>
-      </w:pPr>
-    </w:lvl>
-    <w:lvl w:ilvl="5" w:tplc="0409001B" w:tentative="1">
-      <w:start w:val="1"/>
-      <w:numFmt w:val="lowerRoman"/>
-      <w:lvlText w:val="%6."/>
-      <w:lvlJc w:val="right"/>
-      <w:pPr>
-        <w:ind w:left="4140" w:hanging="180"/>
-      </w:pPr>
-    </w:lvl>
-    <w:lvl w:ilvl="6" w:tplc="0409000F" w:tentative="1">
-      <w:start w:val="1"/>
-      <w:numFmt w:val="decimal"/>
-      <w:lvlText w:val="%7."/>
-      <w:lvlJc w:val="left"/>
-      <w:pPr>
-        <w:ind w:left="4860" w:hanging="360"/>
-      </w:pPr>
-    </w:lvl>
-    <w:lvl w:ilvl="7" w:tplc="04090019" w:tentative="1">
-      <w:start w:val="1"/>
-      <w:numFmt w:val="lowerLetter"/>
-      <w:lvlText w:val="%8."/>
-      <w:lvlJc w:val="left"/>
-      <w:pPr>
-        <w:ind w:left="5580" w:hanging="360"/>
-      </w:pPr>
-    </w:lvl>
-    <w:lvl w:ilvl="8" w:tplc="0409001B" w:tentative="1">
-      <w:start w:val="1"/>
-      <w:numFmt w:val="lowerRoman"/>
-      <w:lvlText w:val="%9."/>
-      <w:lvlJc w:val="right"/>
-      <w:pPr>
-        <w:ind w:left="6300" w:hanging="180"/>
-      </w:pPr>
-    </w:lvl>
-  </w:abstractNum>
-  <w:abstractNum w:abstractNumId="27">
-    <w:nsid w:val="38CA54CF"/>
-    <w:multiLevelType w:val="hybridMultilevel"/>
-    <w:tmpl w:val="35B81A3C"/>
-    <w:lvl w:ilvl="0" w:tplc="C4440AA4">
-      <w:start w:val="1"/>
-      <w:numFmt w:val="decimal"/>
-      <w:lvlText w:val="(%1)"/>
-      <w:lvlJc w:val="left"/>
-      <w:pPr>
-        <w:ind w:left="1440" w:hanging="360"/>
-      </w:pPr>
-      <w:rPr>
-        <w:rFonts w:hint="default"/>
-        <w:color w:val="auto"/>
-      </w:rPr>
-    </w:lvl>
-    <w:lvl w:ilvl="1" w:tplc="04090019">
-      <w:start w:val="1"/>
-      <w:numFmt w:val="lowerLetter"/>
-      <w:lvlText w:val="%2."/>
-      <w:lvlJc w:val="left"/>
-      <w:pPr>
-        <w:ind w:left="2160" w:hanging="360"/>
-      </w:pPr>
-    </w:lvl>
-    <w:lvl w:ilvl="2" w:tplc="0409001B" w:tentative="1">
-      <w:start w:val="1"/>
-      <w:numFmt w:val="lowerRoman"/>
-      <w:lvlText w:val="%3."/>
-      <w:lvlJc w:val="right"/>
-      <w:pPr>
-        <w:ind w:left="2880" w:hanging="180"/>
-      </w:pPr>
-    </w:lvl>
-    <w:lvl w:ilvl="3" w:tplc="0409000F" w:tentative="1">
-      <w:start w:val="1"/>
-      <w:numFmt w:val="decimal"/>
-      <w:lvlText w:val="%4."/>
-      <w:lvlJc w:val="left"/>
-      <w:pPr>
-        <w:ind w:left="3600" w:hanging="360"/>
-      </w:pPr>
-    </w:lvl>
-    <w:lvl w:ilvl="4" w:tplc="04090019" w:tentative="1">
-      <w:start w:val="1"/>
-      <w:numFmt w:val="lowerLetter"/>
-      <w:lvlText w:val="%5."/>
-      <w:lvlJc w:val="left"/>
-      <w:pPr>
-        <w:ind w:left="4320" w:hanging="360"/>
-      </w:pPr>
-    </w:lvl>
-    <w:lvl w:ilvl="5" w:tplc="0409001B" w:tentative="1">
-      <w:start w:val="1"/>
-      <w:numFmt w:val="lowerRoman"/>
-      <w:lvlText w:val="%6."/>
-      <w:lvlJc w:val="right"/>
-      <w:pPr>
-        <w:ind w:left="5040" w:hanging="180"/>
-      </w:pPr>
-    </w:lvl>
-    <w:lvl w:ilvl="6" w:tplc="0409000F" w:tentative="1">
-      <w:start w:val="1"/>
-      <w:numFmt w:val="decimal"/>
-      <w:lvlText w:val="%7."/>
-      <w:lvlJc w:val="left"/>
-      <w:pPr>
-        <w:ind w:left="5760" w:hanging="360"/>
-      </w:pPr>
-    </w:lvl>
-    <w:lvl w:ilvl="7" w:tplc="04090019" w:tentative="1">
-      <w:start w:val="1"/>
-      <w:numFmt w:val="lowerLetter"/>
-      <w:lvlText w:val="%8."/>
-      <w:lvlJc w:val="left"/>
-      <w:pPr>
-        <w:ind w:left="6480" w:hanging="360"/>
-      </w:pPr>
-    </w:lvl>
-    <w:lvl w:ilvl="8" w:tplc="0409001B" w:tentative="1">
-      <w:start w:val="1"/>
-      <w:numFmt w:val="lowerRoman"/>
-      <w:lvlText w:val="%9."/>
-      <w:lvlJc w:val="right"/>
-      <w:pPr>
-        <w:ind w:left="7200" w:hanging="180"/>
-      </w:pPr>
-    </w:lvl>
-  </w:abstractNum>
-  <w:abstractNum w:abstractNumId="28">
+  <w:abstractNum w:abstractNumId="24" w15:restartNumberingAfterBreak="0">
     <w:nsid w:val="39F1254E"/>
     <w:multiLevelType w:val="hybridMultilevel"/>
     <w:tmpl w:val="DA6045A4"/>
@@ -3077,7 +2721,7 @@
       </w:pPr>
     </w:lvl>
   </w:abstractNum>
-  <w:abstractNum w:abstractNumId="29">
+  <w:abstractNum w:abstractNumId="25" w15:restartNumberingAfterBreak="0">
     <w:nsid w:val="3CFC517A"/>
     <w:multiLevelType w:val="hybridMultilevel"/>
     <w:tmpl w:val="D2C6A17A"/>
@@ -3163,7 +2807,7 @@
       </w:pPr>
     </w:lvl>
   </w:abstractNum>
-  <w:abstractNum w:abstractNumId="30">
+  <w:abstractNum w:abstractNumId="26" w15:restartNumberingAfterBreak="0">
     <w:nsid w:val="3DA92CD3"/>
     <w:multiLevelType w:val="hybridMultilevel"/>
     <w:tmpl w:val="A282CE84"/>
@@ -3252,7 +2896,7 @@
       </w:pPr>
     </w:lvl>
   </w:abstractNum>
-  <w:abstractNum w:abstractNumId="31">
+  <w:abstractNum w:abstractNumId="27" w15:restartNumberingAfterBreak="0">
     <w:nsid w:val="3F6D0768"/>
     <w:multiLevelType w:val="hybridMultilevel"/>
     <w:tmpl w:val="A008FD5C"/>
@@ -3341,7 +2985,7 @@
       </w:pPr>
     </w:lvl>
   </w:abstractNum>
-  <w:abstractNum w:abstractNumId="32">
+  <w:abstractNum w:abstractNumId="28" w15:restartNumberingAfterBreak="0">
     <w:nsid w:val="430424FD"/>
     <w:multiLevelType w:val="hybridMultilevel"/>
     <w:tmpl w:val="8BACE142"/>
@@ -3430,96 +3074,123 @@
       </w:pPr>
     </w:lvl>
   </w:abstractNum>
-  <w:abstractNum w:abstractNumId="33">
-    <w:nsid w:val="44677131"/>
+  <w:abstractNum w:abstractNumId="29" w15:restartNumberingAfterBreak="0">
+    <w:nsid w:val="49697CA4"/>
     <w:multiLevelType w:val="hybridMultilevel"/>
-    <w:tmpl w:val="B1C44322"/>
-    <w:lvl w:ilvl="0" w:tplc="EFAC2700">
-      <w:start w:val="1"/>
-      <w:numFmt w:val="lowerLetter"/>
-      <w:lvlText w:val="(%1)"/>
-      <w:lvlJc w:val="left"/>
-      <w:pPr>
-        <w:ind w:left="540" w:hanging="360"/>
-      </w:pPr>
-      <w:rPr>
-        <w:rFonts w:hint="default"/>
-      </w:rPr>
-    </w:lvl>
-    <w:lvl w:ilvl="1" w:tplc="04090019">
-      <w:start w:val="1"/>
-      <w:numFmt w:val="lowerLetter"/>
-      <w:lvlText w:val="%2."/>
-      <w:lvlJc w:val="left"/>
-      <w:pPr>
-        <w:ind w:left="1260" w:hanging="360"/>
-      </w:pPr>
-    </w:lvl>
-    <w:lvl w:ilvl="2" w:tplc="0409001B" w:tentative="1">
-      <w:start w:val="1"/>
-      <w:numFmt w:val="lowerRoman"/>
-      <w:lvlText w:val="%3."/>
-      <w:lvlJc w:val="right"/>
-      <w:pPr>
-        <w:ind w:left="1980" w:hanging="180"/>
-      </w:pPr>
-    </w:lvl>
-    <w:lvl w:ilvl="3" w:tplc="0409000F" w:tentative="1">
-      <w:start w:val="1"/>
-      <w:numFmt w:val="decimal"/>
-      <w:lvlText w:val="%4."/>
-      <w:lvlJc w:val="left"/>
-      <w:pPr>
-        <w:ind w:left="2700" w:hanging="360"/>
-      </w:pPr>
-    </w:lvl>
-    <w:lvl w:ilvl="4" w:tplc="04090019" w:tentative="1">
-      <w:start w:val="1"/>
-      <w:numFmt w:val="lowerLetter"/>
-      <w:lvlText w:val="%5."/>
-      <w:lvlJc w:val="left"/>
-      <w:pPr>
-        <w:ind w:left="3420" w:hanging="360"/>
-      </w:pPr>
-    </w:lvl>
-    <w:lvl w:ilvl="5" w:tplc="0409001B" w:tentative="1">
-      <w:start w:val="1"/>
-      <w:numFmt w:val="lowerRoman"/>
-      <w:lvlText w:val="%6."/>
-      <w:lvlJc w:val="right"/>
-      <w:pPr>
-        <w:ind w:left="4140" w:hanging="180"/>
-      </w:pPr>
-    </w:lvl>
-    <w:lvl w:ilvl="6" w:tplc="0409000F" w:tentative="1">
-      <w:start w:val="1"/>
-      <w:numFmt w:val="decimal"/>
-      <w:lvlText w:val="%7."/>
-      <w:lvlJc w:val="left"/>
-      <w:pPr>
-        <w:ind w:left="4860" w:hanging="360"/>
-      </w:pPr>
-    </w:lvl>
-    <w:lvl w:ilvl="7" w:tplc="04090019" w:tentative="1">
-      <w:start w:val="1"/>
-      <w:numFmt w:val="lowerLetter"/>
-      <w:lvlText w:val="%8."/>
-      <w:lvlJc w:val="left"/>
-      <w:pPr>
-        <w:ind w:left="5580" w:hanging="360"/>
-      </w:pPr>
-    </w:lvl>
-    <w:lvl w:ilvl="8" w:tplc="0409001B" w:tentative="1">
-      <w:start w:val="1"/>
-      <w:numFmt w:val="lowerRoman"/>
-      <w:lvlText w:val="%9."/>
-      <w:lvlJc w:val="right"/>
-      <w:pPr>
-        <w:ind w:left="6300" w:hanging="180"/>
-      </w:pPr>
+    <w:tmpl w:val="D616A588"/>
+    <w:lvl w:ilvl="0" w:tplc="E1541314">
+      <w:start w:val="1"/>
+      <w:numFmt w:val="bullet"/>
+      <w:lvlText w:val="•"/>
+      <w:lvlJc w:val="left"/>
+      <w:pPr>
+        <w:ind w:left="720" w:hanging="360"/>
+      </w:pPr>
+      <w:rPr>
+        <w:rFonts w:ascii="Adobe Devanagari" w:hAnsi="Adobe Devanagari" w:hint="default"/>
+        <w:color w:val="auto"/>
+        <w:sz w:val="24"/>
+        <w:szCs w:val="24"/>
+      </w:rPr>
+    </w:lvl>
+    <w:lvl w:ilvl="1" w:tplc="04090003">
+      <w:start w:val="1"/>
+      <w:numFmt w:val="bullet"/>
+      <w:lvlText w:val="o"/>
+      <w:lvlJc w:val="left"/>
+      <w:pPr>
+        <w:ind w:left="1440" w:hanging="360"/>
+      </w:pPr>
+      <w:rPr>
+        <w:rFonts w:ascii="Courier New" w:hAnsi="Courier New" w:cs="Courier New" w:hint="default"/>
+      </w:rPr>
+    </w:lvl>
+    <w:lvl w:ilvl="2" w:tplc="04090005" w:tentative="1">
+      <w:start w:val="1"/>
+      <w:numFmt w:val="bullet"/>
+      <w:lvlText w:val=""/>
+      <w:lvlJc w:val="left"/>
+      <w:pPr>
+        <w:ind w:left="2160" w:hanging="360"/>
+      </w:pPr>
+      <w:rPr>
+        <w:rFonts w:ascii="Wingdings" w:hAnsi="Wingdings" w:hint="default"/>
+      </w:rPr>
+    </w:lvl>
+    <w:lvl w:ilvl="3" w:tplc="04090001" w:tentative="1">
+      <w:start w:val="1"/>
+      <w:numFmt w:val="bullet"/>
+      <w:lvlText w:val=""/>
+      <w:lvlJc w:val="left"/>
+      <w:pPr>
+        <w:ind w:left="2880" w:hanging="360"/>
+      </w:pPr>
+      <w:rPr>
+        <w:rFonts w:ascii="Symbol" w:hAnsi="Symbol" w:hint="default"/>
+      </w:rPr>
+    </w:lvl>
+    <w:lvl w:ilvl="4" w:tplc="04090003" w:tentative="1">
+      <w:start w:val="1"/>
+      <w:numFmt w:val="bullet"/>
+      <w:lvlText w:val="o"/>
+      <w:lvlJc w:val="left"/>
+      <w:pPr>
+        <w:ind w:left="3600" w:hanging="360"/>
+      </w:pPr>
+      <w:rPr>
+        <w:rFonts w:ascii="Courier New" w:hAnsi="Courier New" w:cs="Courier New" w:hint="default"/>
+      </w:rPr>
+    </w:lvl>
+    <w:lvl w:ilvl="5" w:tplc="04090005" w:tentative="1">
+      <w:start w:val="1"/>
+      <w:numFmt w:val="bullet"/>
+      <w:lvlText w:val=""/>
+      <w:lvlJc w:val="left"/>
+      <w:pPr>
+        <w:ind w:left="4320" w:hanging="360"/>
+      </w:pPr>
+      <w:rPr>
+        <w:rFonts w:ascii="Wingdings" w:hAnsi="Wingdings" w:hint="default"/>
+      </w:rPr>
+    </w:lvl>
+    <w:lvl w:ilvl="6" w:tplc="04090001" w:tentative="1">
+      <w:start w:val="1"/>
+      <w:numFmt w:val="bullet"/>
+      <w:lvlText w:val=""/>
+      <w:lvlJc w:val="left"/>
+      <w:pPr>
+        <w:ind w:left="5040" w:hanging="360"/>
+      </w:pPr>
+      <w:rPr>
+        <w:rFonts w:ascii="Symbol" w:hAnsi="Symbol" w:hint="default"/>
+      </w:rPr>
+    </w:lvl>
+    <w:lvl w:ilvl="7" w:tplc="04090003" w:tentative="1">
+      <w:start w:val="1"/>
+      <w:numFmt w:val="bullet"/>
+      <w:lvlText w:val="o"/>
+      <w:lvlJc w:val="left"/>
+      <w:pPr>
+        <w:ind w:left="5760" w:hanging="360"/>
+      </w:pPr>
+      <w:rPr>
+        <w:rFonts w:ascii="Courier New" w:hAnsi="Courier New" w:cs="Courier New" w:hint="default"/>
+      </w:rPr>
+    </w:lvl>
+    <w:lvl w:ilvl="8" w:tplc="04090005" w:tentative="1">
+      <w:start w:val="1"/>
+      <w:numFmt w:val="bullet"/>
+      <w:lvlText w:val=""/>
+      <w:lvlJc w:val="left"/>
+      <w:pPr>
+        <w:ind w:left="6480" w:hanging="360"/>
+      </w:pPr>
+      <w:rPr>
+        <w:rFonts w:ascii="Wingdings" w:hAnsi="Wingdings" w:hint="default"/>
+      </w:rPr>
     </w:lvl>
   </w:abstractNum>
-  <w:abstractNum w:abstractNumId="34">
+  <w:abstractNum w:abstractNumId="30" w15:restartNumberingAfterBreak="0">
     <w:nsid w:val="4BF40E09"/>
     <w:multiLevelType w:val="hybridMultilevel"/>
     <w:tmpl w:val="632E6B38"/>
@@ -3605,96 +3276,7 @@
       </w:pPr>
     </w:lvl>
   </w:abstractNum>
-  <w:abstractNum w:abstractNumId="35">
-    <w:nsid w:val="4ED766C4"/>
-    <w:multiLevelType w:val="hybridMultilevel"/>
-    <w:tmpl w:val="52E4627A"/>
-    <w:lvl w:ilvl="0" w:tplc="46D49826">
-      <w:start w:val="1"/>
-      <w:numFmt w:val="lowerLetter"/>
-      <w:lvlText w:val="(%1)"/>
-      <w:lvlJc w:val="left"/>
-      <w:pPr>
-        <w:ind w:left="540" w:hanging="360"/>
-      </w:pPr>
-      <w:rPr>
-        <w:rFonts w:hint="default"/>
-      </w:rPr>
-    </w:lvl>
-    <w:lvl w:ilvl="1" w:tplc="04090019">
-      <w:start w:val="1"/>
-      <w:numFmt w:val="lowerLetter"/>
-      <w:lvlText w:val="%2."/>
-      <w:lvlJc w:val="left"/>
-      <w:pPr>
-        <w:ind w:left="1260" w:hanging="360"/>
-      </w:pPr>
-    </w:lvl>
-    <w:lvl w:ilvl="2" w:tplc="0409001B" w:tentative="1">
-      <w:start w:val="1"/>
-      <w:numFmt w:val="lowerRoman"/>
-      <w:lvlText w:val="%3."/>
-      <w:lvlJc w:val="right"/>
-      <w:pPr>
-        <w:ind w:left="1980" w:hanging="180"/>
-      </w:pPr>
-    </w:lvl>
-    <w:lvl w:ilvl="3" w:tplc="0409000F" w:tentative="1">
-      <w:start w:val="1"/>
-      <w:numFmt w:val="decimal"/>
-      <w:lvlText w:val="%4."/>
-      <w:lvlJc w:val="left"/>
-      <w:pPr>
-        <w:ind w:left="2700" w:hanging="360"/>
-      </w:pPr>
-    </w:lvl>
-    <w:lvl w:ilvl="4" w:tplc="04090019" w:tentative="1">
-      <w:start w:val="1"/>
-      <w:numFmt w:val="lowerLetter"/>
-      <w:lvlText w:val="%5."/>
-      <w:lvlJc w:val="left"/>
-      <w:pPr>
-        <w:ind w:left="3420" w:hanging="360"/>
-      </w:pPr>
-    </w:lvl>
-    <w:lvl w:ilvl="5" w:tplc="0409001B" w:tentative="1">
-      <w:start w:val="1"/>
-      <w:numFmt w:val="lowerRoman"/>
-      <w:lvlText w:val="%6."/>
-      <w:lvlJc w:val="right"/>
-      <w:pPr>
-        <w:ind w:left="4140" w:hanging="180"/>
-      </w:pPr>
-    </w:lvl>
-    <w:lvl w:ilvl="6" w:tplc="0409000F" w:tentative="1">
-      <w:start w:val="1"/>
-      <w:numFmt w:val="decimal"/>
-      <w:lvlText w:val="%7."/>
-      <w:lvlJc w:val="left"/>
-      <w:pPr>
-        <w:ind w:left="4860" w:hanging="360"/>
-      </w:pPr>
-    </w:lvl>
-    <w:lvl w:ilvl="7" w:tplc="04090019" w:tentative="1">
-      <w:start w:val="1"/>
-      <w:numFmt w:val="lowerLetter"/>
-      <w:lvlText w:val="%8."/>
-      <w:lvlJc w:val="left"/>
-      <w:pPr>
-        <w:ind w:left="5580" w:hanging="360"/>
-      </w:pPr>
-    </w:lvl>
-    <w:lvl w:ilvl="8" w:tplc="0409001B" w:tentative="1">
-      <w:start w:val="1"/>
-      <w:numFmt w:val="lowerRoman"/>
-      <w:lvlText w:val="%9."/>
-      <w:lvlJc w:val="right"/>
-      <w:pPr>
-        <w:ind w:left="6300" w:hanging="180"/>
-      </w:pPr>
-    </w:lvl>
-  </w:abstractNum>
-  <w:abstractNum w:abstractNumId="36">
+  <w:abstractNum w:abstractNumId="31" w15:restartNumberingAfterBreak="0">
     <w:nsid w:val="54766B0F"/>
     <w:multiLevelType w:val="hybridMultilevel"/>
     <w:tmpl w:val="C72A094E"/>
@@ -3786,7 +3368,7 @@
       </w:pPr>
     </w:lvl>
   </w:abstractNum>
-  <w:abstractNum w:abstractNumId="37">
+  <w:abstractNum w:abstractNumId="32" w15:restartNumberingAfterBreak="0">
     <w:nsid w:val="556D708C"/>
     <w:multiLevelType w:val="hybridMultilevel"/>
     <w:tmpl w:val="FC18B7F6"/>
@@ -3875,7 +3457,7 @@
       </w:pPr>
     </w:lvl>
   </w:abstractNum>
-  <w:abstractNum w:abstractNumId="38">
+  <w:abstractNum w:abstractNumId="33" w15:restartNumberingAfterBreak="0">
     <w:nsid w:val="5C062A33"/>
     <w:multiLevelType w:val="hybridMultilevel"/>
     <w:tmpl w:val="FE129ADE"/>
@@ -3967,7 +3549,7 @@
       </w:pPr>
     </w:lvl>
   </w:abstractNum>
-  <w:abstractNum w:abstractNumId="39">
+  <w:abstractNum w:abstractNumId="34" w15:restartNumberingAfterBreak="0">
     <w:nsid w:val="5F200CB4"/>
     <w:multiLevelType w:val="hybridMultilevel"/>
     <w:tmpl w:val="163201F0"/>
@@ -4056,7 +3638,7 @@
       </w:pPr>
     </w:lvl>
   </w:abstractNum>
-  <w:abstractNum w:abstractNumId="40">
+  <w:abstractNum w:abstractNumId="35" w15:restartNumberingAfterBreak="0">
     <w:nsid w:val="5F7270D1"/>
     <w:multiLevelType w:val="hybridMultilevel"/>
     <w:tmpl w:val="8348E27E"/>
@@ -4145,7 +3727,7 @@
       </w:pPr>
     </w:lvl>
   </w:abstractNum>
-  <w:abstractNum w:abstractNumId="41">
+  <w:abstractNum w:abstractNumId="36" w15:restartNumberingAfterBreak="0">
     <w:nsid w:val="615F45E8"/>
     <w:multiLevelType w:val="hybridMultilevel"/>
     <w:tmpl w:val="55EE0102"/>
@@ -4234,7 +3816,7 @@
       </w:pPr>
     </w:lvl>
   </w:abstractNum>
-  <w:abstractNum w:abstractNumId="42">
+  <w:abstractNum w:abstractNumId="37" w15:restartNumberingAfterBreak="0">
     <w:nsid w:val="63A4683F"/>
     <w:multiLevelType w:val="hybridMultilevel"/>
     <w:tmpl w:val="18D6355C"/>
@@ -4320,7 +3902,7 @@
       </w:pPr>
     </w:lvl>
   </w:abstractNum>
-  <w:abstractNum w:abstractNumId="43">
+  <w:abstractNum w:abstractNumId="38" w15:restartNumberingAfterBreak="0">
     <w:nsid w:val="65930667"/>
     <w:multiLevelType w:val="hybridMultilevel"/>
     <w:tmpl w:val="98488A68"/>
@@ -4409,7 +3991,7 @@
       </w:pPr>
     </w:lvl>
   </w:abstractNum>
-  <w:abstractNum w:abstractNumId="44">
+  <w:abstractNum w:abstractNumId="39" w15:restartNumberingAfterBreak="0">
     <w:nsid w:val="67656486"/>
     <w:multiLevelType w:val="hybridMultilevel"/>
     <w:tmpl w:val="83085C1E"/>
@@ -4498,7 +4080,7 @@
       </w:pPr>
     </w:lvl>
   </w:abstractNum>
-  <w:abstractNum w:abstractNumId="45">
+  <w:abstractNum w:abstractNumId="40" w15:restartNumberingAfterBreak="0">
     <w:nsid w:val="6C45520C"/>
     <w:multiLevelType w:val="hybridMultilevel"/>
     <w:tmpl w:val="C5A28F3E"/>
@@ -4587,120 +4169,7 @@
       </w:pPr>
     </w:lvl>
   </w:abstractNum>
-  <w:abstractNum w:abstractNumId="46">
-    <w:nsid w:val="6DCD2388"/>
-    <w:multiLevelType w:val="hybridMultilevel"/>
-    <w:tmpl w:val="9476FF12"/>
-    <w:lvl w:ilvl="0" w:tplc="04090001">
-      <w:start w:val="1"/>
-      <w:numFmt w:val="bullet"/>
-      <w:lvlText w:val=""/>
-      <w:lvlJc w:val="left"/>
-      <w:pPr>
-        <w:ind w:left="720" w:hanging="360"/>
-      </w:pPr>
-      <w:rPr>
-        <w:rFonts w:ascii="Symbol" w:hAnsi="Symbol" w:hint="default"/>
-      </w:rPr>
-    </w:lvl>
-    <w:lvl w:ilvl="1" w:tplc="04090003" w:tentative="1">
-      <w:start w:val="1"/>
-      <w:numFmt w:val="bullet"/>
-      <w:lvlText w:val="o"/>
-      <w:lvlJc w:val="left"/>
-      <w:pPr>
-        <w:ind w:left="1440" w:hanging="360"/>
-      </w:pPr>
-      <w:rPr>
-        <w:rFonts w:ascii="Courier New" w:hAnsi="Courier New" w:cs="Courier New" w:hint="default"/>
-      </w:rPr>
-    </w:lvl>
-    <w:lvl w:ilvl="2" w:tplc="04090005" w:tentative="1">
-      <w:start w:val="1"/>
-      <w:numFmt w:val="bullet"/>
-      <w:lvlText w:val=""/>
-      <w:lvlJc w:val="left"/>
-      <w:pPr>
-        <w:ind w:left="2160" w:hanging="360"/>
-      </w:pPr>
-      <w:rPr>
-        <w:rFonts w:ascii="Wingdings" w:hAnsi="Wingdings" w:hint="default"/>
-      </w:rPr>
-    </w:lvl>
-    <w:lvl w:ilvl="3" w:tplc="04090001" w:tentative="1">
-      <w:start w:val="1"/>
-      <w:numFmt w:val="bullet"/>
-      <w:lvlText w:val=""/>
-      <w:lvlJc w:val="left"/>
-      <w:pPr>
-        <w:ind w:left="2880" w:hanging="360"/>
-      </w:pPr>
-      <w:rPr>
-        <w:rFonts w:ascii="Symbol" w:hAnsi="Symbol" w:hint="default"/>
-      </w:rPr>
-    </w:lvl>
-    <w:lvl w:ilvl="4" w:tplc="04090003" w:tentative="1">
-      <w:start w:val="1"/>
-      <w:numFmt w:val="bullet"/>
-      <w:lvlText w:val="o"/>
-      <w:lvlJc w:val="left"/>
-      <w:pPr>
-        <w:ind w:left="3600" w:hanging="360"/>
-      </w:pPr>
-      <w:rPr>
-        <w:rFonts w:ascii="Courier New" w:hAnsi="Courier New" w:cs="Courier New" w:hint="default"/>
-      </w:rPr>
-    </w:lvl>
-    <w:lvl w:ilvl="5" w:tplc="04090005" w:tentative="1">
-      <w:start w:val="1"/>
-      <w:numFmt w:val="bullet"/>
-      <w:lvlText w:val=""/>
-      <w:lvlJc w:val="left"/>
-      <w:pPr>
-        <w:ind w:left="4320" w:hanging="360"/>
-      </w:pPr>
-      <w:rPr>
-        <w:rFonts w:ascii="Wingdings" w:hAnsi="Wingdings" w:hint="default"/>
-      </w:rPr>
-    </w:lvl>
-    <w:lvl w:ilvl="6" w:tplc="04090001" w:tentative="1">
-      <w:start w:val="1"/>
-      <w:numFmt w:val="bullet"/>
-      <w:lvlText w:val=""/>
-      <w:lvlJc w:val="left"/>
-      <w:pPr>
-        <w:ind w:left="5040" w:hanging="360"/>
-      </w:pPr>
-      <w:rPr>
-        <w:rFonts w:ascii="Symbol" w:hAnsi="Symbol" w:hint="default"/>
-      </w:rPr>
-    </w:lvl>
-    <w:lvl w:ilvl="7" w:tplc="04090003" w:tentative="1">
-      <w:start w:val="1"/>
-      <w:numFmt w:val="bullet"/>
-      <w:lvlText w:val="o"/>
-      <w:lvlJc w:val="left"/>
-      <w:pPr>
-        <w:ind w:left="5760" w:hanging="360"/>
-      </w:pPr>
-      <w:rPr>
-        <w:rFonts w:ascii="Courier New" w:hAnsi="Courier New" w:cs="Courier New" w:hint="default"/>
-      </w:rPr>
-    </w:lvl>
-    <w:lvl w:ilvl="8" w:tplc="04090005" w:tentative="1">
-      <w:start w:val="1"/>
-      <w:numFmt w:val="bullet"/>
-      <w:lvlText w:val=""/>
-      <w:lvlJc w:val="left"/>
-      <w:pPr>
-        <w:ind w:left="6480" w:hanging="360"/>
-      </w:pPr>
-      <w:rPr>
-        <w:rFonts w:ascii="Wingdings" w:hAnsi="Wingdings" w:hint="default"/>
-      </w:rPr>
-    </w:lvl>
-  </w:abstractNum>
-  <w:abstractNum w:abstractNumId="47">
+  <w:abstractNum w:abstractNumId="41" w15:restartNumberingAfterBreak="0">
     <w:nsid w:val="6F264A2B"/>
     <w:multiLevelType w:val="hybridMultilevel"/>
     <w:tmpl w:val="433E04DC"/>
@@ -4786,7 +4255,7 @@
       </w:pPr>
     </w:lvl>
   </w:abstractNum>
-  <w:abstractNum w:abstractNumId="48">
+  <w:abstractNum w:abstractNumId="42" w15:restartNumberingAfterBreak="0">
     <w:nsid w:val="6FCA5D63"/>
     <w:multiLevelType w:val="hybridMultilevel"/>
     <w:tmpl w:val="A51826D6"/>
@@ -4899,7 +4368,7 @@
       </w:rPr>
     </w:lvl>
   </w:abstractNum>
-  <w:abstractNum w:abstractNumId="49">
+  <w:abstractNum w:abstractNumId="43" w15:restartNumberingAfterBreak="0">
     <w:nsid w:val="73DC15DF"/>
     <w:multiLevelType w:val="hybridMultilevel"/>
     <w:tmpl w:val="90FEE890"/>
@@ -4991,7 +4460,7 @@
       </w:pPr>
     </w:lvl>
   </w:abstractNum>
-  <w:abstractNum w:abstractNumId="50">
+  <w:abstractNum w:abstractNumId="44" w15:restartNumberingAfterBreak="0">
     <w:nsid w:val="74680D17"/>
     <w:multiLevelType w:val="hybridMultilevel"/>
     <w:tmpl w:val="B2BEC0B0"/>
@@ -5080,7 +4549,7 @@
       </w:pPr>
     </w:lvl>
   </w:abstractNum>
-  <w:abstractNum w:abstractNumId="51">
+  <w:abstractNum w:abstractNumId="45" w15:restartNumberingAfterBreak="0">
     <w:nsid w:val="76DA6114"/>
     <w:multiLevelType w:val="hybridMultilevel"/>
     <w:tmpl w:val="FEBC25EA"/>
@@ -5169,7 +4638,7 @@
       </w:pPr>
     </w:lvl>
   </w:abstractNum>
-  <w:abstractNum w:abstractNumId="52">
+  <w:abstractNum w:abstractNumId="46" w15:restartNumberingAfterBreak="0">
     <w:nsid w:val="7E1951B6"/>
     <w:multiLevelType w:val="hybridMultilevel"/>
     <w:tmpl w:val="FC3C1018"/>
@@ -5256,31 +4725,147 @@
       <w:pPr>
         <w:ind w:left="7200" w:hanging="180"/>
       </w:pPr>
+    </w:lvl>
+  </w:abstractNum>
+  <w:abstractNum w:abstractNumId="47" w15:restartNumberingAfterBreak="0">
+    <w:nsid w:val="7F7755BB"/>
+    <w:multiLevelType w:val="hybridMultilevel"/>
+    <w:tmpl w:val="801C1B3A"/>
+    <w:lvl w:ilvl="0" w:tplc="5CBC0D9E">
+      <w:start w:val="1"/>
+      <w:numFmt w:val="bullet"/>
+      <w:lvlText w:val="•"/>
+      <w:lvlJc w:val="left"/>
+      <w:pPr>
+        <w:ind w:left="1080" w:hanging="360"/>
+      </w:pPr>
+      <w:rPr>
+        <w:rFonts w:ascii="Adobe Devanagari" w:hAnsi="Adobe Devanagari" w:hint="default"/>
+        <w:color w:val="auto"/>
+        <w:sz w:val="24"/>
+        <w:szCs w:val="24"/>
+      </w:rPr>
+    </w:lvl>
+    <w:lvl w:ilvl="1" w:tplc="04090003" w:tentative="1">
+      <w:start w:val="1"/>
+      <w:numFmt w:val="bullet"/>
+      <w:lvlText w:val="o"/>
+      <w:lvlJc w:val="left"/>
+      <w:pPr>
+        <w:ind w:left="1440" w:hanging="360"/>
+      </w:pPr>
+      <w:rPr>
+        <w:rFonts w:ascii="Courier New" w:hAnsi="Courier New" w:cs="Courier New" w:hint="default"/>
+      </w:rPr>
+    </w:lvl>
+    <w:lvl w:ilvl="2" w:tplc="04090005" w:tentative="1">
+      <w:start w:val="1"/>
+      <w:numFmt w:val="bullet"/>
+      <w:lvlText w:val=""/>
+      <w:lvlJc w:val="left"/>
+      <w:pPr>
+        <w:ind w:left="2160" w:hanging="360"/>
+      </w:pPr>
+      <w:rPr>
+        <w:rFonts w:ascii="Wingdings" w:hAnsi="Wingdings" w:hint="default"/>
+      </w:rPr>
+    </w:lvl>
+    <w:lvl w:ilvl="3" w:tplc="04090001" w:tentative="1">
+      <w:start w:val="1"/>
+      <w:numFmt w:val="bullet"/>
+      <w:lvlText w:val=""/>
+      <w:lvlJc w:val="left"/>
+      <w:pPr>
+        <w:ind w:left="2880" w:hanging="360"/>
+      </w:pPr>
+      <w:rPr>
+        <w:rFonts w:ascii="Symbol" w:hAnsi="Symbol" w:hint="default"/>
+      </w:rPr>
+    </w:lvl>
+    <w:lvl w:ilvl="4" w:tplc="04090003" w:tentative="1">
+      <w:start w:val="1"/>
+      <w:numFmt w:val="bullet"/>
+      <w:lvlText w:val="o"/>
+      <w:lvlJc w:val="left"/>
+      <w:pPr>
+        <w:ind w:left="3600" w:hanging="360"/>
+      </w:pPr>
+      <w:rPr>
+        <w:rFonts w:ascii="Courier New" w:hAnsi="Courier New" w:cs="Courier New" w:hint="default"/>
+      </w:rPr>
+    </w:lvl>
+    <w:lvl w:ilvl="5" w:tplc="04090005" w:tentative="1">
+      <w:start w:val="1"/>
+      <w:numFmt w:val="bullet"/>
+      <w:lvlText w:val=""/>
+      <w:lvlJc w:val="left"/>
+      <w:pPr>
+        <w:ind w:left="4320" w:hanging="360"/>
+      </w:pPr>
+      <w:rPr>
+        <w:rFonts w:ascii="Wingdings" w:hAnsi="Wingdings" w:hint="default"/>
+      </w:rPr>
+    </w:lvl>
+    <w:lvl w:ilvl="6" w:tplc="04090001" w:tentative="1">
+      <w:start w:val="1"/>
+      <w:numFmt w:val="bullet"/>
+      <w:lvlText w:val=""/>
+      <w:lvlJc w:val="left"/>
+      <w:pPr>
+        <w:ind w:left="5040" w:hanging="360"/>
+      </w:pPr>
+      <w:rPr>
+        <w:rFonts w:ascii="Symbol" w:hAnsi="Symbol" w:hint="default"/>
+      </w:rPr>
+    </w:lvl>
+    <w:lvl w:ilvl="7" w:tplc="04090003" w:tentative="1">
+      <w:start w:val="1"/>
+      <w:numFmt w:val="bullet"/>
+      <w:lvlText w:val="o"/>
+      <w:lvlJc w:val="left"/>
+      <w:pPr>
+        <w:ind w:left="5760" w:hanging="360"/>
+      </w:pPr>
+      <w:rPr>
+        <w:rFonts w:ascii="Courier New" w:hAnsi="Courier New" w:cs="Courier New" w:hint="default"/>
+      </w:rPr>
+    </w:lvl>
+    <w:lvl w:ilvl="8" w:tplc="04090005" w:tentative="1">
+      <w:start w:val="1"/>
+      <w:numFmt w:val="bullet"/>
+      <w:lvlText w:val=""/>
+      <w:lvlJc w:val="left"/>
+      <w:pPr>
+        <w:ind w:left="6480" w:hanging="360"/>
+      </w:pPr>
+      <w:rPr>
+        <w:rFonts w:ascii="Wingdings" w:hAnsi="Wingdings" w:hint="default"/>
+      </w:rPr>
     </w:lvl>
   </w:abstractNum>
   <w:num w:numId="1">
     <w:abstractNumId w:val="2"/>
   </w:num>
   <w:num w:numId="2">
+    <w:abstractNumId w:val="17"/>
+  </w:num>
+  <w:num w:numId="3">
+    <w:abstractNumId w:val="30"/>
+  </w:num>
+  <w:num w:numId="4">
     <w:abstractNumId w:val="18"/>
   </w:num>
-  <w:num w:numId="3">
-    <w:abstractNumId w:val="34"/>
-  </w:num>
-  <w:num w:numId="4">
-    <w:abstractNumId w:val="20"/>
-  </w:num>
   <w:num w:numId="5">
-    <w:abstractNumId w:val="47"/>
+    <w:abstractNumId w:val="41"/>
   </w:num>
   <w:num w:numId="6">
     <w:abstractNumId w:val="6"/>
   </w:num>
   <w:num w:numId="7">
-    <w:abstractNumId w:val="17"/>
+    <w:abstractNumId w:val="16"/>
   </w:num>
   <w:num w:numId="8">
-    <w:abstractNumId w:val="44"/>
+    <w:abstractNumId w:val="39"/>
   </w:num>
   <w:num w:numId="9">
     <w:abstractNumId w:val="0"/>
@@ -5313,10 +4898,10 @@
     </w:lvlOverride>
   </w:num>
   <w:num w:numId="10">
-    <w:abstractNumId w:val="13"/>
+    <w:abstractNumId w:val="44"/>
   </w:num>
   <w:num w:numId="11">
-    <w:abstractNumId w:val="50"/>
+    <w:abstractNumId w:val="33"/>
   </w:num>
   <w:num w:numId="12">
     <w:abstractNumId w:val="38"/>
@@ -5325,131 +4910,116 @@
     <w:abstractNumId w:val="43"/>
   </w:num>
   <w:num w:numId="14">
-    <w:abstractNumId w:val="49"/>
+    <w:abstractNumId w:val="31"/>
   </w:num>
   <w:num w:numId="15">
+    <w:abstractNumId w:val="46"/>
+  </w:num>
+  <w:num w:numId="16">
+    <w:abstractNumId w:val="34"/>
+  </w:num>
+  <w:num w:numId="17">
+    <w:abstractNumId w:val="9"/>
+  </w:num>
+  <w:num w:numId="18">
+    <w:abstractNumId w:val="23"/>
+  </w:num>
+  <w:num w:numId="19">
+    <w:abstractNumId w:val="3"/>
+  </w:num>
+  <w:num w:numId="20">
+    <w:abstractNumId w:val="11"/>
+  </w:num>
+  <w:num w:numId="21">
+    <w:abstractNumId w:val="32"/>
+  </w:num>
+  <w:num w:numId="22">
+    <w:abstractNumId w:val="40"/>
+  </w:num>
+  <w:num w:numId="23">
+    <w:abstractNumId w:val="28"/>
+  </w:num>
+  <w:num w:numId="24">
+    <w:abstractNumId w:val="21"/>
+  </w:num>
+  <w:num w:numId="25">
+    <w:abstractNumId w:val="35"/>
+  </w:num>
+  <w:num w:numId="26">
+    <w:abstractNumId w:val="24"/>
+  </w:num>
+  <w:num w:numId="27">
+    <w:abstractNumId w:val="26"/>
+  </w:num>
+  <w:num w:numId="28">
+    <w:abstractNumId w:val="20"/>
+  </w:num>
+  <w:num w:numId="29">
+    <w:abstractNumId w:val="27"/>
+  </w:num>
+  <w:num w:numId="30">
+    <w:abstractNumId w:val="5"/>
+  </w:num>
+  <w:num w:numId="31">
+    <w:abstractNumId w:val="1"/>
+  </w:num>
+  <w:num w:numId="32">
     <w:abstractNumId w:val="36"/>
   </w:num>
-  <w:num w:numId="16">
-    <w:abstractNumId w:val="52"/>
+  <w:num w:numId="33">
+    <w:abstractNumId w:val="12"/>
   </w:num>
-  <w:num w:numId="17">
-    <w:abstractNumId w:val="39"/>
+  <w:num w:numId="34">
+    <w:abstractNumId w:val="45"/>
   </w:num>
-  <w:num w:numId="18">
-    <w:abstractNumId w:val="10"/>
+  <w:num w:numId="35">
+    <w:abstractNumId w:val="8"/>
   </w:num>
-  <w:num w:numId="19">
+  <w:num w:numId="36">
+    <w:abstractNumId w:val="14"/>
+  </w:num>
+  <w:num w:numId="37">
+    <w:abstractNumId w:val="19"/>
+  </w:num>
+  <w:num w:numId="38">
+    <w:abstractNumId w:val="15"/>
+  </w:num>
+  <w:num w:numId="39">
+    <w:abstractNumId w:val="4"/>
+  </w:num>
+  <w:num w:numId="40">
+    <w:abstractNumId w:val="7"/>
+  </w:num>
+  <w:num w:numId="41">
     <w:abstractNumId w:val="25"/>
   </w:num>
-  <w:num w:numId="20">
-    <w:abstractNumId w:val="3"/>
-  </w:num>
-  <w:num w:numId="21">
-    <w:abstractNumId w:val="11"/>
-  </w:num>
-  <w:num w:numId="22">
+  <w:num w:numId="42">
     <w:abstractNumId w:val="37"/>
-  </w:num>
-  <w:num w:numId="23">
-    <w:abstractNumId w:val="45"/>
-  </w:num>
-  <w:num w:numId="24">
-    <w:abstractNumId w:val="32"/>
-  </w:num>
-  <w:num w:numId="25">
-    <w:abstractNumId w:val="23"/>
-  </w:num>
-  <w:num w:numId="26">
-    <w:abstractNumId w:val="40"/>
-  </w:num>
-  <w:num w:numId="27">
-    <w:abstractNumId w:val="28"/>
-  </w:num>
-  <w:num w:numId="28">
-    <w:abstractNumId w:val="30"/>
-  </w:num>
-  <w:num w:numId="29">
-    <w:abstractNumId w:val="22"/>
-  </w:num>
-  <w:num w:numId="30">
-    <w:abstractNumId w:val="31"/>
-  </w:num>
-  <w:num w:numId="31">
-    <w:abstractNumId w:val="5"/>
-  </w:num>
-  <w:num w:numId="32">
-    <w:abstractNumId w:val="1"/>
-  </w:num>
-  <w:num w:numId="33">
-    <w:abstractNumId w:val="41"/>
-  </w:num>
-  <w:num w:numId="34">
-    <w:abstractNumId w:val="12"/>
-  </w:num>
-  <w:num w:numId="35">
-    <w:abstractNumId w:val="51"/>
-  </w:num>
-  <w:num w:numId="36">
-    <w:abstractNumId w:val="9"/>
-  </w:num>
-  <w:num w:numId="37">
-    <w:abstractNumId w:val="15"/>
-  </w:num>
-  <w:num w:numId="38">
-    <w:abstractNumId w:val="21"/>
-  </w:num>
-  <w:num w:numId="39">
-    <w:abstractNumId w:val="16"/>
-  </w:num>
-  <w:num w:numId="40">
-    <w:abstractNumId w:val="4"/>
-  </w:num>
-  <w:num w:numId="41">
-    <w:abstractNumId w:val="8"/>
-  </w:num>
-  <w:num w:numId="42">
-    <w:abstractNumId w:val="29"/>
   </w:num>
   <w:num w:numId="43">
     <w:abstractNumId w:val="42"/>
   </w:num>
   <w:num w:numId="44">
-    <w:abstractNumId w:val="48"/>
+    <w:abstractNumId w:val="22"/>
   </w:num>
   <w:num w:numId="45">
-    <w:abstractNumId w:val="24"/>
+    <w:abstractNumId w:val="13"/>
   </w:num>
   <w:num w:numId="46">
-    <w:abstractNumId w:val="14"/>
+    <w:abstractNumId w:val="29"/>
   </w:num>
   <w:num w:numId="47">
-    <w:abstractNumId w:val="46"/>
+    <w:abstractNumId w:val="47"/>
   </w:num>
   <w:num w:numId="48">
-    <w:abstractNumId w:val="33"/>
-  </w:num>
-  <w:num w:numId="49">
-    <w:abstractNumId w:val="35"/>
-  </w:num>
-  <w:num w:numId="50">
-    <w:abstractNumId w:val="26"/>
-  </w:num>
-  <w:num w:numId="51">
-    <w:abstractNumId w:val="27"/>
-  </w:num>
-  <w:num w:numId="52">
-    <w:abstractNumId w:val="7"/>
-  </w:num>
-  <w:num w:numId="53">
-    <w:abstractNumId w:val="19"/>
+    <w:abstractNumId w:val="10"/>
   </w:num>
   <w:numIdMacAtCleanup w:val="48"/>
 </w:numbering>
 </file>
 
 <file path=word/styles.xml><?xml version="1.0" encoding="utf-8"?>
-<w:styles xmlns:mc="http://schemas.openxmlformats.org/markup-compatibility/2006" xmlns:r="http://schemas.openxmlformats.org/officeDocument/2006/relationships" xmlns:w="http://schemas.openxmlformats.org/wordprocessingml/2006/main" xmlns:w14="http://schemas.microsoft.com/office/word/2010/wordml" mc:Ignorable="w14">
+<w:styles xmlns:mc="http://schemas.openxmlformats.org/markup-compatibility/2006" xmlns:r="http://schemas.openxmlformats.org/officeDocument/2006/relationships" xmlns:w="http://schemas.openxmlformats.org/wordprocessingml/2006/main" xmlns:w14="http://schemas.microsoft.com/office/word/2010/wordml" xmlns:w15="http://schemas.microsoft.com/office/word/2012/wordml" xmlns:w16cex="http://schemas.microsoft.com/office/word/2018/wordml/cex" xmlns:w16cid="http://schemas.microsoft.com/office/word/2016/wordml/cid" xmlns:w16="http://schemas.microsoft.com/office/word/2018/wordml" xmlns:w16se="http://schemas.microsoft.com/office/word/2015/wordml/symex" mc:Ignorable="w14 w15 w16se w16cid w16 w16cex">
   <w:docDefaults>
     <w:rPrDefault>
       <w:rPr>
@@ -5459,166 +5029,378 @@
     </w:rPrDefault>
     <w:pPrDefault/>
   </w:docDefaults>
-  <w:latentStyles w:defLockedState="0" w:defUIPriority="0" w:defSemiHidden="1" w:defUnhideWhenUsed="1" w:defQFormat="0" w:count="267">
-    <w:lsdException w:name="Normal" w:semiHidden="0" w:unhideWhenUsed="0" w:qFormat="1"/>
-    <w:lsdException w:name="heading 1" w:semiHidden="0" w:unhideWhenUsed="0" w:qFormat="1"/>
-    <w:lsdException w:name="heading 2" w:semiHidden="0" w:unhideWhenUsed="0" w:qFormat="1"/>
-    <w:lsdException w:name="heading 3" w:semiHidden="0" w:unhideWhenUsed="0" w:qFormat="1"/>
-    <w:lsdException w:name="heading 4" w:semiHidden="0" w:unhideWhenUsed="0" w:qFormat="1"/>
-    <w:lsdException w:name="heading 5" w:qFormat="1"/>
-    <w:lsdException w:name="heading 6" w:qFormat="1"/>
-    <w:lsdException w:name="heading 7" w:qFormat="1"/>
-    <w:lsdException w:name="heading 8" w:qFormat="1"/>
-    <w:lsdException w:name="heading 9" w:qFormat="1"/>
-    <w:lsdException w:name="toc 1" w:uiPriority="39" w:qFormat="1"/>
-    <w:lsdException w:name="toc 2" w:uiPriority="39" w:qFormat="1"/>
-    <w:lsdException w:name="toc 3" w:uiPriority="39" w:qFormat="1"/>
-    <w:lsdException w:name="toc 4" w:uiPriority="39"/>
-    <w:lsdException w:name="toc 5" w:uiPriority="39"/>
-    <w:lsdException w:name="toc 6" w:uiPriority="39"/>
-    <w:lsdException w:name="toc 7" w:uiPriority="39"/>
-    <w:lsdException w:name="toc 8" w:uiPriority="39"/>
-    <w:lsdException w:name="toc 9" w:uiPriority="39"/>
-    <w:lsdException w:name="Normal Indent" w:uiPriority="99"/>
-    <w:lsdException w:name="footnote text" w:uiPriority="99"/>
-    <w:lsdException w:name="annotation text" w:uiPriority="99"/>
-    <w:lsdException w:name="header" w:uiPriority="99"/>
-    <w:lsdException w:name="footer" w:uiPriority="99"/>
-    <w:lsdException w:name="caption" w:uiPriority="99" w:qFormat="1"/>
-    <w:lsdException w:name="annotation reference" w:uiPriority="99"/>
-    <w:lsdException w:name="List" w:semiHidden="0" w:unhideWhenUsed="0"/>
-    <w:lsdException w:name="List 2" w:semiHidden="0" w:uiPriority="99" w:unhideWhenUsed="0"/>
-    <w:lsdException w:name="List 3" w:semiHidden="0" w:unhideWhenUsed="0"/>
-    <w:lsdException w:name="Title" w:semiHidden="0" w:uiPriority="99" w:unhideWhenUsed="0" w:qFormat="1"/>
-    <w:lsdException w:name="List Continue 5" w:semiHidden="0" w:unhideWhenUsed="0"/>
-    <w:lsdException w:name="Message Header" w:semiHidden="0" w:unhideWhenUsed="0"/>
-    <w:lsdException w:name="Subtitle" w:semiHidden="0" w:uiPriority="99" w:unhideWhenUsed="0" w:qFormat="1"/>
-    <w:lsdException w:name="Salutation" w:semiHidden="0" w:unhideWhenUsed="0"/>
-    <w:lsdException w:name="Body Text 2" w:uiPriority="99"/>
-    <w:lsdException w:name="Body Text 3" w:uiPriority="99"/>
-    <w:lsdException w:name="Block Text" w:uiPriority="99"/>
-    <w:lsdException w:name="Hyperlink" w:uiPriority="99"/>
-    <w:lsdException w:name="FollowedHyperlink" w:uiPriority="99"/>
-    <w:lsdException w:name="Strong" w:semiHidden="0" w:unhideWhenUsed="0" w:qFormat="1"/>
-    <w:lsdException w:name="Emphasis" w:semiHidden="0" w:unhideWhenUsed="0" w:qFormat="1"/>
-    <w:lsdException w:name="Plain Text" w:uiPriority="99"/>
-    <w:lsdException w:name="Normal (Web)" w:uiPriority="99"/>
-    <w:lsdException w:name="HTML Preformatted" w:uiPriority="99"/>
-    <w:lsdException w:name="annotation subject" w:uiPriority="99"/>
-    <w:lsdException w:name="No List" w:uiPriority="99"/>
-    <w:lsdException w:name="Balloon Text" w:uiPriority="99"/>
-    <w:lsdException w:name="Table Grid" w:semiHidden="0" w:uiPriority="39" w:unhideWhenUsed="0"/>
-    <w:lsdException w:name="Placeholder Text" w:uiPriority="99" w:unhideWhenUsed="0"/>
-    <w:lsdException w:name="No Spacing" w:semiHidden="0" w:uiPriority="1" w:unhideWhenUsed="0" w:qFormat="1"/>
-    <w:lsdException w:name="Light Shading" w:semiHidden="0" w:uiPriority="60" w:unhideWhenUsed="0"/>
-    <w:lsdException w:name="Light List" w:semiHidden="0" w:uiPriority="61" w:unhideWhenUsed="0"/>
-    <w:lsdException w:name="Light Grid" w:semiHidden="0" w:uiPriority="62" w:unhideWhenUsed="0"/>
-    <w:lsdException w:name="Medium Shading 1" w:semiHidden="0" w:uiPriority="63" w:unhideWhenUsed="0"/>
-    <w:lsdException w:name="Medium Shading 2" w:semiHidden="0" w:uiPriority="64" w:unhideWhenUsed="0"/>
-    <w:lsdException w:name="Medium List 1" w:semiHidden="0" w:uiPriority="65" w:unhideWhenUsed="0"/>
-    <w:lsdException w:name="Medium List 2" w:semiHidden="0" w:uiPriority="66" w:unhideWhenUsed="0"/>
-    <w:lsdException w:name="Medium Grid 1" w:semiHidden="0" w:uiPriority="67" w:unhideWhenUsed="0"/>
-    <w:lsdException w:name="Medium Grid 2" w:semiHidden="0" w:uiPriority="68" w:unhideWhenUsed="0"/>
-    <w:lsdException w:name="Medium Grid 3" w:semiHidden="0" w:uiPriority="69" w:unhideWhenUsed="0"/>
-    <w:lsdException w:name="Dark List" w:semiHidden="0" w:uiPriority="70" w:unhideWhenUsed="0"/>
-    <w:lsdException w:name="Colorful Shading" w:semiHidden="0" w:uiPriority="71" w:unhideWhenUsed="0"/>
-    <w:lsdException w:name="Colorful List" w:semiHidden="0" w:uiPriority="72" w:unhideWhenUsed="0"/>
-    <w:lsdException w:name="Colorful Grid" w:semiHidden="0" w:uiPriority="73" w:unhideWhenUsed="0"/>
-    <w:lsdException w:name="Light Shading Accent 1" w:semiHidden="0" w:uiPriority="60" w:unhideWhenUsed="0"/>
-    <w:lsdException w:name="Light List Accent 1" w:semiHidden="0" w:uiPriority="61" w:unhideWhenUsed="0"/>
-    <w:lsdException w:name="Light Grid Accent 1" w:semiHidden="0" w:uiPriority="62" w:unhideWhenUsed="0"/>
-    <w:lsdException w:name="Medium Shading 1 Accent 1" w:semiHidden="0" w:uiPriority="63" w:unhideWhenUsed="0"/>
-    <w:lsdException w:name="Medium Shading 2 Accent 1" w:semiHidden="0" w:uiPriority="64" w:unhideWhenUsed="0"/>
-    <w:lsdException w:name="Medium List 1 Accent 1" w:semiHidden="0" w:uiPriority="65" w:unhideWhenUsed="0"/>
-    <w:lsdException w:name="Revision" w:uiPriority="99" w:unhideWhenUsed="0"/>
-    <w:lsdException w:name="List Paragraph" w:semiHidden="0" w:uiPriority="34" w:unhideWhenUsed="0" w:qFormat="1"/>
-    <w:lsdException w:name="Quote" w:semiHidden="0" w:uiPriority="29" w:unhideWhenUsed="0" w:qFormat="1"/>
-    <w:lsdException w:name="Intense Quote" w:semiHidden="0" w:uiPriority="30" w:unhideWhenUsed="0" w:qFormat="1"/>
-    <w:lsdException w:name="Medium List 2 Accent 1" w:semiHidden="0" w:uiPriority="66" w:unhideWhenUsed="0"/>
-    <w:lsdException w:name="Medium Grid 1 Accent 1" w:semiHidden="0" w:uiPriority="67" w:unhideWhenUsed="0"/>
-    <w:lsdException w:name="Medium Grid 2 Accent 1" w:semiHidden="0" w:uiPriority="68" w:unhideWhenUsed="0"/>
-    <w:lsdException w:name="Medium Grid 3 Accent 1" w:semiHidden="0" w:uiPriority="69" w:unhideWhenUsed="0"/>
-    <w:lsdException w:name="Dark List Accent 1" w:semiHidden="0" w:uiPriority="70" w:unhideWhenUsed="0"/>
-    <w:lsdException w:name="Colorful Shading Accent 1" w:semiHidden="0" w:uiPriority="71" w:unhideWhenUsed="0"/>
-    <w:lsdException w:name="Colorful List Accent 1" w:semiHidden="0" w:uiPriority="72" w:unhideWhenUsed="0"/>
-    <w:lsdException w:name="Colorful Grid Accent 1" w:semiHidden="0" w:uiPriority="73" w:unhideWhenUsed="0"/>
-    <w:lsdException w:name="Light Shading Accent 2" w:semiHidden="0" w:uiPriority="60" w:unhideWhenUsed="0"/>
-    <w:lsdException w:name="Light List Accent 2" w:semiHidden="0" w:uiPriority="61" w:unhideWhenUsed="0"/>
-    <w:lsdException w:name="Light Grid Accent 2" w:semiHidden="0" w:uiPriority="62" w:unhideWhenUsed="0"/>
-    <w:lsdException w:name="Medium Shading 1 Accent 2" w:semiHidden="0" w:uiPriority="63" w:unhideWhenUsed="0"/>
-    <w:lsdException w:name="Medium Shading 2 Accent 2" w:semiHidden="0" w:uiPriority="64" w:unhideWhenUsed="0"/>
-    <w:lsdException w:name="Medium List 1 Accent 2" w:semiHidden="0" w:uiPriority="65" w:unhideWhenUsed="0"/>
-    <w:lsdException w:name="Medium List 2 Accent 2" w:semiHidden="0" w:uiPriority="66" w:unhideWhenUsed="0"/>
-    <w:lsdException w:name="Medium Grid 1 Accent 2" w:semiHidden="0" w:uiPriority="67" w:unhideWhenUsed="0"/>
-    <w:lsdException w:name="Medium Grid 2 Accent 2" w:semiHidden="0" w:uiPriority="68" w:unhideWhenUsed="0"/>
-    <w:lsdException w:name="Medium Grid 3 Accent 2" w:semiHidden="0" w:uiPriority="69" w:unhideWhenUsed="0"/>
-    <w:lsdException w:name="Dark List Accent 2" w:semiHidden="0" w:uiPriority="70" w:unhideWhenUsed="0"/>
-    <w:lsdException w:name="Colorful Shading Accent 2" w:semiHidden="0" w:uiPriority="71" w:unhideWhenUsed="0"/>
-    <w:lsdException w:name="Colorful List Accent 2" w:semiHidden="0" w:uiPriority="72" w:unhideWhenUsed="0"/>
-    <w:lsdException w:name="Colorful Grid Accent 2" w:semiHidden="0" w:uiPriority="73" w:unhideWhenUsed="0"/>
-    <w:lsdException w:name="Light Shading Accent 3" w:semiHidden="0" w:uiPriority="60" w:unhideWhenUsed="0"/>
-    <w:lsdException w:name="Light List Accent 3" w:semiHidden="0" w:uiPriority="61" w:unhideWhenUsed="0"/>
-    <w:lsdException w:name="Light Grid Accent 3" w:semiHidden="0" w:uiPriority="62" w:unhideWhenUsed="0"/>
-    <w:lsdException w:name="Medium Shading 1 Accent 3" w:semiHidden="0" w:uiPriority="63" w:unhideWhenUsed="0"/>
-    <w:lsdException w:name="Medium Shading 2 Accent 3" w:semiHidden="0" w:uiPriority="64" w:unhideWhenUsed="0"/>
-    <w:lsdException w:name="Medium List 1 Accent 3" w:semiHidden="0" w:uiPriority="65" w:unhideWhenUsed="0"/>
-    <w:lsdException w:name="Medium List 2 Accent 3" w:semiHidden="0" w:uiPriority="66" w:unhideWhenUsed="0"/>
-    <w:lsdException w:name="Medium Grid 1 Accent 3" w:semiHidden="0" w:uiPriority="67" w:unhideWhenUsed="0"/>
-    <w:lsdException w:name="Medium Grid 2 Accent 3" w:semiHidden="0" w:uiPriority="68" w:unhideWhenUsed="0"/>
-    <w:lsdException w:name="Medium Grid 3 Accent 3" w:semiHidden="0" w:uiPriority="69" w:unhideWhenUsed="0"/>
-    <w:lsdException w:name="Dark List Accent 3" w:semiHidden="0" w:uiPriority="70" w:unhideWhenUsed="0"/>
-    <w:lsdException w:name="Colorful Shading Accent 3" w:semiHidden="0" w:uiPriority="71" w:unhideWhenUsed="0"/>
-    <w:lsdException w:name="Colorful List Accent 3" w:semiHidden="0" w:uiPriority="72" w:unhideWhenUsed="0"/>
-    <w:lsdException w:name="Colorful Grid Accent 3" w:semiHidden="0" w:uiPriority="73" w:unhideWhenUsed="0"/>
-    <w:lsdException w:name="Light Shading Accent 4" w:semiHidden="0" w:uiPriority="60" w:unhideWhenUsed="0"/>
-    <w:lsdException w:name="Light List Accent 4" w:semiHidden="0" w:uiPriority="61" w:unhideWhenUsed="0"/>
-    <w:lsdException w:name="Light Grid Accent 4" w:semiHidden="0" w:uiPriority="62" w:unhideWhenUsed="0"/>
-    <w:lsdException w:name="Medium Shading 1 Accent 4" w:semiHidden="0" w:uiPriority="63" w:unhideWhenUsed="0"/>
-    <w:lsdException w:name="Medium Shading 2 Accent 4" w:semiHidden="0" w:uiPriority="64" w:unhideWhenUsed="0"/>
-    <w:lsdException w:name="Medium List 1 Accent 4" w:semiHidden="0" w:uiPriority="65" w:unhideWhenUsed="0"/>
-    <w:lsdException w:name="Medium List 2 Accent 4" w:semiHidden="0" w:uiPriority="66" w:unhideWhenUsed="0"/>
-    <w:lsdException w:name="Medium Grid 1 Accent 4" w:semiHidden="0" w:uiPriority="67" w:unhideWhenUsed="0"/>
-    <w:lsdException w:name="Medium Grid 2 Accent 4" w:semiHidden="0" w:uiPriority="68" w:unhideWhenUsed="0"/>
-    <w:lsdException w:name="Medium Grid 3 Accent 4" w:semiHidden="0" w:uiPriority="69" w:unhideWhenUsed="0"/>
-    <w:lsdException w:name="Dark List Accent 4" w:semiHidden="0" w:uiPriority="70" w:unhideWhenUsed="0"/>
-    <w:lsdException w:name="Colorful Shading Accent 4" w:semiHidden="0" w:uiPriority="71" w:unhideWhenUsed="0"/>
-    <w:lsdException w:name="Colorful List Accent 4" w:semiHidden="0" w:uiPriority="72" w:unhideWhenUsed="0"/>
-    <w:lsdException w:name="Colorful Grid Accent 4" w:semiHidden="0" w:uiPriority="73" w:unhideWhenUsed="0"/>
-    <w:lsdException w:name="Light Shading Accent 5" w:semiHidden="0" w:uiPriority="60" w:unhideWhenUsed="0"/>
-    <w:lsdException w:name="Light List Accent 5" w:semiHidden="0" w:uiPriority="61" w:unhideWhenUsed="0"/>
-    <w:lsdException w:name="Light Grid Accent 5" w:semiHidden="0" w:uiPriority="62" w:unhideWhenUsed="0"/>
-    <w:lsdException w:name="Medium Shading 1 Accent 5" w:semiHidden="0" w:uiPriority="63" w:unhideWhenUsed="0"/>
-    <w:lsdException w:name="Medium Shading 2 Accent 5" w:semiHidden="0" w:uiPriority="64" w:unhideWhenUsed="0"/>
-    <w:lsdException w:name="Medium List 1 Accent 5" w:semiHidden="0" w:uiPriority="65" w:unhideWhenUsed="0"/>
-    <w:lsdException w:name="Medium List 2 Accent 5" w:semiHidden="0" w:uiPriority="66" w:unhideWhenUsed="0"/>
-    <w:lsdException w:name="Medium Grid 1 Accent 5" w:semiHidden="0" w:uiPriority="67" w:unhideWhenUsed="0"/>
-    <w:lsdException w:name="Medium Grid 2 Accent 5" w:semiHidden="0" w:uiPriority="68" w:unhideWhenUsed="0"/>
-    <w:lsdException w:name="Medium Grid 3 Accent 5" w:semiHidden="0" w:uiPriority="69" w:unhideWhenUsed="0"/>
-    <w:lsdException w:name="Dark List Accent 5" w:semiHidden="0" w:uiPriority="70" w:unhideWhenUsed="0"/>
-    <w:lsdException w:name="Colorful Shading Accent 5" w:semiHidden="0" w:uiPriority="71" w:unhideWhenUsed="0"/>
-    <w:lsdException w:name="Colorful List Accent 5" w:semiHidden="0" w:uiPriority="72" w:unhideWhenUsed="0"/>
-    <w:lsdException w:name="Colorful Grid Accent 5" w:semiHidden="0" w:uiPriority="73" w:unhideWhenUsed="0"/>
-    <w:lsdException w:name="Light Shading Accent 6" w:semiHidden="0" w:uiPriority="60" w:unhideWhenUsed="0"/>
-    <w:lsdException w:name="Light List Accent 6" w:semiHidden="0" w:uiPriority="61" w:unhideWhenUsed="0"/>
-    <w:lsdException w:name="Light Grid Accent 6" w:semiHidden="0" w:uiPriority="62" w:unhideWhenUsed="0"/>
-    <w:lsdException w:name="Medium Shading 1 Accent 6" w:semiHidden="0" w:uiPriority="63" w:unhideWhenUsed="0"/>
-    <w:lsdException w:name="Medium Shading 2 Accent 6" w:semiHidden="0" w:uiPriority="64" w:unhideWhenUsed="0"/>
-    <w:lsdException w:name="Medium List 1 Accent 6" w:semiHidden="0" w:uiPriority="65" w:unhideWhenUsed="0"/>
-    <w:lsdException w:name="Medium List 2 Accent 6" w:semiHidden="0" w:uiPriority="66" w:unhideWhenUsed="0"/>
-    <w:lsdException w:name="Medium Grid 1 Accent 6" w:semiHidden="0" w:uiPriority="67" w:unhideWhenUsed="0"/>
-    <w:lsdException w:name="Medium Grid 2 Accent 6" w:semiHidden="0" w:uiPriority="68" w:unhideWhenUsed="0"/>
-    <w:lsdException w:name="Medium Grid 3 Accent 6" w:semiHidden="0" w:uiPriority="69" w:unhideWhenUsed="0"/>
-    <w:lsdException w:name="Dark List Accent 6" w:semiHidden="0" w:uiPriority="70" w:unhideWhenUsed="0"/>
-    <w:lsdException w:name="Colorful Shading Accent 6" w:semiHidden="0" w:uiPriority="71" w:unhideWhenUsed="0"/>
-    <w:lsdException w:name="Colorful List Accent 6" w:semiHidden="0" w:uiPriority="72" w:unhideWhenUsed="0"/>
-    <w:lsdException w:name="Colorful Grid Accent 6" w:semiHidden="0" w:uiPriority="73" w:unhideWhenUsed="0"/>
-    <w:lsdException w:name="Subtle Emphasis" w:semiHidden="0" w:uiPriority="19" w:unhideWhenUsed="0" w:qFormat="1"/>
-    <w:lsdException w:name="Intense Emphasis" w:semiHidden="0" w:uiPriority="21" w:unhideWhenUsed="0" w:qFormat="1"/>
-    <w:lsdException w:name="Subtle Reference" w:semiHidden="0" w:uiPriority="31" w:unhideWhenUsed="0" w:qFormat="1"/>
-    <w:lsdException w:name="Intense Reference" w:semiHidden="0" w:uiPriority="32" w:unhideWhenUsed="0" w:qFormat="1"/>
-    <w:lsdException w:name="Book Title" w:semiHidden="0" w:uiPriority="33" w:unhideWhenUsed="0" w:qFormat="1"/>
-    <w:lsdException w:name="Bibliography" w:uiPriority="37"/>
-    <w:lsdException w:name="TOC Heading" w:uiPriority="39" w:qFormat="1"/>
+  <w:latentStyles w:defLockedState="0" w:defUIPriority="0" w:defSemiHidden="0" w:defUnhideWhenUsed="0" w:defQFormat="0" w:count="376">
+    <w:lsdException w:name="Normal" w:qFormat="1"/>
+    <w:lsdException w:name="heading 1" w:qFormat="1"/>
+    <w:lsdException w:name="heading 2" w:qFormat="1"/>
+    <w:lsdException w:name="heading 3" w:qFormat="1"/>
+    <w:lsdException w:name="heading 4" w:qFormat="1"/>
+    <w:lsdException w:name="heading 5" w:semiHidden="1" w:unhideWhenUsed="1" w:qFormat="1"/>
+    <w:lsdException w:name="heading 6" w:semiHidden="1" w:unhideWhenUsed="1" w:qFormat="1"/>
+    <w:lsdException w:name="heading 7" w:semiHidden="1" w:unhideWhenUsed="1" w:qFormat="1"/>
+    <w:lsdException w:name="heading 8" w:semiHidden="1" w:unhideWhenUsed="1" w:qFormat="1"/>
+    <w:lsdException w:name="heading 9" w:semiHidden="1" w:unhideWhenUsed="1" w:qFormat="1"/>
+    <w:lsdException w:name="index 1" w:semiHidden="1" w:unhideWhenUsed="1"/>
+    <w:lsdException w:name="index 2" w:semiHidden="1" w:unhideWhenUsed="1"/>
+    <w:lsdException w:name="index 3" w:semiHidden="1" w:unhideWhenUsed="1"/>
+    <w:lsdException w:name="index 4" w:semiHidden="1" w:unhideWhenUsed="1"/>
+    <w:lsdException w:name="index 5" w:semiHidden="1" w:unhideWhenUsed="1"/>
+    <w:lsdException w:name="index 6" w:semiHidden="1" w:unhideWhenUsed="1"/>
+    <w:lsdException w:name="index 7" w:semiHidden="1" w:unhideWhenUsed="1"/>
+    <w:lsdException w:name="index 8" w:semiHidden="1" w:unhideWhenUsed="1"/>
+    <w:lsdException w:name="index 9" w:semiHidden="1" w:unhideWhenUsed="1"/>
+    <w:lsdException w:name="toc 1" w:semiHidden="1" w:uiPriority="39" w:unhideWhenUsed="1" w:qFormat="1"/>
+    <w:lsdException w:name="toc 2" w:semiHidden="1" w:uiPriority="39" w:unhideWhenUsed="1" w:qFormat="1"/>
+    <w:lsdException w:name="toc 3" w:semiHidden="1" w:uiPriority="39" w:unhideWhenUsed="1" w:qFormat="1"/>
+    <w:lsdException w:name="toc 4" w:semiHidden="1" w:uiPriority="39" w:unhideWhenUsed="1"/>
+    <w:lsdException w:name="toc 5" w:semiHidden="1" w:uiPriority="39" w:unhideWhenUsed="1"/>
+    <w:lsdException w:name="toc 6" w:semiHidden="1" w:uiPriority="39" w:unhideWhenUsed="1"/>
+    <w:lsdException w:name="toc 7" w:semiHidden="1" w:uiPriority="39" w:unhideWhenUsed="1"/>
+    <w:lsdException w:name="toc 8" w:semiHidden="1" w:uiPriority="39" w:unhideWhenUsed="1"/>
+    <w:lsdException w:name="toc 9" w:semiHidden="1" w:uiPriority="39" w:unhideWhenUsed="1"/>
+    <w:lsdException w:name="Normal Indent" w:semiHidden="1" w:uiPriority="99" w:unhideWhenUsed="1"/>
+    <w:lsdException w:name="footnote text" w:semiHidden="1" w:uiPriority="99" w:unhideWhenUsed="1"/>
+    <w:lsdException w:name="annotation text" w:semiHidden="1" w:uiPriority="99" w:unhideWhenUsed="1"/>
+    <w:lsdException w:name="header" w:semiHidden="1" w:uiPriority="99" w:unhideWhenUsed="1"/>
+    <w:lsdException w:name="footer" w:semiHidden="1" w:uiPriority="99" w:unhideWhenUsed="1"/>
+    <w:lsdException w:name="index heading" w:semiHidden="1" w:unhideWhenUsed="1"/>
+    <w:lsdException w:name="caption" w:semiHidden="1" w:uiPriority="99" w:unhideWhenUsed="1" w:qFormat="1"/>
+    <w:lsdException w:name="table of figures" w:semiHidden="1" w:unhideWhenUsed="1"/>
+    <w:lsdException w:name="envelope address" w:semiHidden="1" w:unhideWhenUsed="1"/>
+    <w:lsdException w:name="envelope return" w:semiHidden="1" w:unhideWhenUsed="1"/>
+    <w:lsdException w:name="footnote reference" w:semiHidden="1" w:unhideWhenUsed="1"/>
+    <w:lsdException w:name="annotation reference" w:semiHidden="1" w:uiPriority="99" w:unhideWhenUsed="1"/>
+    <w:lsdException w:name="line number" w:semiHidden="1" w:unhideWhenUsed="1"/>
+    <w:lsdException w:name="page number" w:semiHidden="1" w:unhideWhenUsed="1"/>
+    <w:lsdException w:name="endnote reference" w:semiHidden="1" w:unhideWhenUsed="1"/>
+    <w:lsdException w:name="endnote text" w:semiHidden="1" w:unhideWhenUsed="1"/>
+    <w:lsdException w:name="table of authorities" w:semiHidden="1" w:unhideWhenUsed="1"/>
+    <w:lsdException w:name="macro" w:semiHidden="1" w:unhideWhenUsed="1"/>
+    <w:lsdException w:name="toa heading" w:semiHidden="1" w:unhideWhenUsed="1"/>
+    <w:lsdException w:name="List Bullet" w:semiHidden="1" w:unhideWhenUsed="1"/>
+    <w:lsdException w:name="List Number" w:semiHidden="1" w:unhideWhenUsed="1"/>
+    <w:lsdException w:name="List 2" w:uiPriority="99"/>
+    <w:lsdException w:name="List 4" w:semiHidden="1" w:unhideWhenUsed="1"/>
+    <w:lsdException w:name="List 5" w:semiHidden="1" w:unhideWhenUsed="1"/>
+    <w:lsdException w:name="List Bullet 2" w:semiHidden="1" w:unhideWhenUsed="1"/>
+    <w:lsdException w:name="List Bullet 3" w:semiHidden="1" w:unhideWhenUsed="1"/>
+    <w:lsdException w:name="List Bullet 4" w:semiHidden="1" w:unhideWhenUsed="1"/>
+    <w:lsdException w:name="List Bullet 5" w:semiHidden="1" w:unhideWhenUsed="1"/>
+    <w:lsdException w:name="List Number 2" w:semiHidden="1" w:unhideWhenUsed="1"/>
+    <w:lsdException w:name="List Number 3" w:semiHidden="1" w:unhideWhenUsed="1"/>
+    <w:lsdException w:name="List Number 4" w:semiHidden="1" w:unhideWhenUsed="1"/>
+    <w:lsdException w:name="List Number 5" w:semiHidden="1" w:unhideWhenUsed="1"/>
+    <w:lsdException w:name="Title" w:uiPriority="99" w:qFormat="1"/>
+    <w:lsdException w:name="Closing" w:semiHidden="1" w:unhideWhenUsed="1"/>
+    <w:lsdException w:name="Signature" w:semiHidden="1" w:unhideWhenUsed="1"/>
+    <w:lsdException w:name="Default Paragraph Font" w:semiHidden="1" w:unhideWhenUsed="1"/>
+    <w:lsdException w:name="Body Text" w:semiHidden="1" w:unhideWhenUsed="1"/>
+    <w:lsdException w:name="Body Text Indent" w:semiHidden="1" w:unhideWhenUsed="1"/>
+    <w:lsdException w:name="List Continue" w:semiHidden="1" w:unhideWhenUsed="1"/>
+    <w:lsdException w:name="List Continue 2" w:semiHidden="1" w:unhideWhenUsed="1"/>
+    <w:lsdException w:name="List Continue 3" w:semiHidden="1" w:unhideWhenUsed="1"/>
+    <w:lsdException w:name="List Continue 4" w:semiHidden="1" w:unhideWhenUsed="1"/>
+    <w:lsdException w:name="Subtitle" w:uiPriority="99" w:qFormat="1"/>
+    <w:lsdException w:name="Date" w:semiHidden="1" w:unhideWhenUsed="1"/>
+    <w:lsdException w:name="Body Text First Indent" w:semiHidden="1" w:unhideWhenUsed="1"/>
+    <w:lsdException w:name="Body Text First Indent 2" w:semiHidden="1" w:unhideWhenUsed="1"/>
+    <w:lsdException w:name="Note Heading" w:semiHidden="1" w:unhideWhenUsed="1"/>
+    <w:lsdException w:name="Body Text 2" w:semiHidden="1" w:uiPriority="99" w:unhideWhenUsed="1"/>
+    <w:lsdException w:name="Body Text 3" w:semiHidden="1" w:uiPriority="99" w:unhideWhenUsed="1"/>
+    <w:lsdException w:name="Body Text Indent 2" w:semiHidden="1" w:unhideWhenUsed="1"/>
+    <w:lsdException w:name="Body Text Indent 3" w:semiHidden="1" w:unhideWhenUsed="1"/>
+    <w:lsdException w:name="Block Text" w:semiHidden="1" w:uiPriority="99" w:unhideWhenUsed="1"/>
+    <w:lsdException w:name="Hyperlink" w:semiHidden="1" w:uiPriority="99" w:unhideWhenUsed="1"/>
+    <w:lsdException w:name="FollowedHyperlink" w:semiHidden="1" w:uiPriority="99" w:unhideWhenUsed="1"/>
+    <w:lsdException w:name="Strong" w:qFormat="1"/>
+    <w:lsdException w:name="Emphasis" w:qFormat="1"/>
+    <w:lsdException w:name="Document Map" w:semiHidden="1" w:unhideWhenUsed="1"/>
+    <w:lsdException w:name="Plain Text" w:semiHidden="1" w:uiPriority="99" w:unhideWhenUsed="1"/>
+    <w:lsdException w:name="E-mail Signature" w:semiHidden="1" w:unhideWhenUsed="1"/>
+    <w:lsdException w:name="HTML Top of Form" w:semiHidden="1" w:unhideWhenUsed="1"/>
+    <w:lsdException w:name="HTML Bottom of Form" w:semiHidden="1" w:unhideWhenUsed="1"/>
+    <w:lsdException w:name="Normal (Web)" w:semiHidden="1" w:uiPriority="99" w:unhideWhenUsed="1"/>
+    <w:lsdException w:name="HTML Acronym" w:semiHidden="1" w:unhideWhenUsed="1"/>
+    <w:lsdException w:name="HTML Address" w:semiHidden="1" w:unhideWhenUsed="1"/>
+    <w:lsdException w:name="HTML Cite" w:semiHidden="1" w:unhideWhenUsed="1"/>
+    <w:lsdException w:name="HTML Code" w:semiHidden="1" w:unhideWhenUsed="1"/>
+    <w:lsdException w:name="HTML Definition" w:semiHidden="1" w:unhideWhenUsed="1"/>
+    <w:lsdException w:name="HTML Keyboard" w:semiHidden="1" w:unhideWhenUsed="1"/>
+    <w:lsdException w:name="HTML Preformatted" w:semiHidden="1" w:uiPriority="99" w:unhideWhenUsed="1"/>
+    <w:lsdException w:name="HTML Sample" w:semiHidden="1" w:unhideWhenUsed="1"/>
+    <w:lsdException w:name="HTML Typewriter" w:semiHidden="1" w:unhideWhenUsed="1"/>
+    <w:lsdException w:name="HTML Variable" w:semiHidden="1" w:unhideWhenUsed="1"/>
+    <w:lsdException w:name="Normal Table" w:semiHidden="1" w:unhideWhenUsed="1"/>
+    <w:lsdException w:name="annotation subject" w:semiHidden="1" w:uiPriority="99" w:unhideWhenUsed="1"/>
+    <w:lsdException w:name="No List" w:semiHidden="1" w:uiPriority="99" w:unhideWhenUsed="1"/>
+    <w:lsdException w:name="Outline List 1" w:semiHidden="1" w:unhideWhenUsed="1"/>
+    <w:lsdException w:name="Outline List 2" w:semiHidden="1" w:unhideWhenUsed="1"/>
+    <w:lsdException w:name="Outline List 3" w:semiHidden="1" w:unhideWhenUsed="1"/>
+    <w:lsdException w:name="Table Simple 1" w:semiHidden="1" w:unhideWhenUsed="1"/>
+    <w:lsdException w:name="Table Simple 2" w:semiHidden="1" w:unhideWhenUsed="1"/>
+    <w:lsdException w:name="Table Simple 3" w:semiHidden="1" w:unhideWhenUsed="1"/>
+    <w:lsdException w:name="Table Classic 1" w:semiHidden="1" w:unhideWhenUsed="1"/>
+    <w:lsdException w:name="Table Classic 2" w:semiHidden="1" w:unhideWhenUsed="1"/>
+    <w:lsdException w:name="Table Classic 3" w:semiHidden="1" w:unhideWhenUsed="1"/>
+    <w:lsdException w:name="Table Classic 4" w:semiHidden="1" w:unhideWhenUsed="1"/>
+    <w:lsdException w:name="Table Colorful 1" w:semiHidden="1" w:unhideWhenUsed="1"/>
+    <w:lsdException w:name="Table Colorful 2" w:semiHidden="1" w:unhideWhenUsed="1"/>
+    <w:lsdException w:name="Table Colorful 3" w:semiHidden="1" w:unhideWhenUsed="1"/>
+    <w:lsdException w:name="Table Columns 1" w:semiHidden="1" w:unhideWhenUsed="1"/>
+    <w:lsdException w:name="Table Columns 2" w:semiHidden="1" w:unhideWhenUsed="1"/>
+    <w:lsdException w:name="Table Columns 3" w:semiHidden="1" w:unhideWhenUsed="1"/>
+    <w:lsdException w:name="Table Columns 4" w:semiHidden="1" w:unhideWhenUsed="1"/>
+    <w:lsdException w:name="Table Columns 5" w:semiHidden="1" w:unhideWhenUsed="1"/>
+    <w:lsdException w:name="Table Grid 1" w:semiHidden="1" w:unhideWhenUsed="1"/>
+    <w:lsdException w:name="Table Grid 2" w:semiHidden="1" w:unhideWhenUsed="1"/>
+    <w:lsdException w:name="Table Grid 3" w:semiHidden="1" w:unhideWhenUsed="1"/>
+    <w:lsdException w:name="Table Grid 4" w:semiHidden="1" w:unhideWhenUsed="1"/>
+    <w:lsdException w:name="Table Grid 5" w:semiHidden="1" w:unhideWhenUsed="1"/>
+    <w:lsdException w:name="Table Grid 6" w:semiHidden="1" w:unhideWhenUsed="1"/>
+    <w:lsdException w:name="Table Grid 7" w:semiHidden="1" w:unhideWhenUsed="1"/>
+    <w:lsdException w:name="Table Grid 8" w:semiHidden="1" w:unhideWhenUsed="1"/>
+    <w:lsdException w:name="Table List 1" w:semiHidden="1" w:unhideWhenUsed="1"/>
+    <w:lsdException w:name="Table List 2" w:semiHidden="1" w:unhideWhenUsed="1"/>
+    <w:lsdException w:name="Table List 3" w:semiHidden="1" w:unhideWhenUsed="1"/>
+    <w:lsdException w:name="Table List 4" w:semiHidden="1" w:unhideWhenUsed="1"/>
+    <w:lsdException w:name="Table List 5" w:semiHidden="1" w:unhideWhenUsed="1"/>
+    <w:lsdException w:name="Table List 6" w:semiHidden="1" w:unhideWhenUsed="1"/>
+    <w:lsdException w:name="Table List 7" w:semiHidden="1" w:unhideWhenUsed="1"/>
+    <w:lsdException w:name="Table List 8" w:semiHidden="1" w:unhideWhenUsed="1"/>
+    <w:lsdException w:name="Table 3D effects 1" w:semiHidden="1" w:unhideWhenUsed="1"/>
+    <w:lsdException w:name="Table 3D effects 2" w:semiHidden="1" w:unhideWhenUsed="1"/>
+    <w:lsdException w:name="Table 3D effects 3" w:semiHidden="1" w:unhideWhenUsed="1"/>
+    <w:lsdException w:name="Table Contemporary" w:semiHidden="1" w:unhideWhenUsed="1"/>
+    <w:lsdException w:name="Table Elegant" w:semiHidden="1" w:unhideWhenUsed="1"/>
+    <w:lsdException w:name="Table Professional" w:semiHidden="1" w:unhideWhenUsed="1"/>
+    <w:lsdException w:name="Table Subtle 1" w:semiHidden="1" w:unhideWhenUsed="1"/>
+    <w:lsdException w:name="Table Subtle 2" w:semiHidden="1" w:unhideWhenUsed="1"/>
+    <w:lsdException w:name="Table Web 1" w:semiHidden="1" w:unhideWhenUsed="1"/>
+    <w:lsdException w:name="Table Web 2" w:semiHidden="1" w:unhideWhenUsed="1"/>
+    <w:lsdException w:name="Table Web 3" w:semiHidden="1" w:unhideWhenUsed="1"/>
+    <w:lsdException w:name="Balloon Text" w:semiHidden="1" w:uiPriority="99" w:unhideWhenUsed="1"/>
+    <w:lsdException w:name="Table Grid" w:uiPriority="39"/>
+    <w:lsdException w:name="Table Theme" w:semiHidden="1" w:unhideWhenUsed="1"/>
+    <w:lsdException w:name="Placeholder Text" w:semiHidden="1" w:uiPriority="99"/>
+    <w:lsdException w:name="No Spacing" w:uiPriority="1" w:qFormat="1"/>
+    <w:lsdException w:name="Light Shading" w:uiPriority="60"/>
+    <w:lsdException w:name="Light List" w:uiPriority="61"/>
+    <w:lsdException w:name="Light Grid" w:uiPriority="62"/>
+    <w:lsdException w:name="Medium Shading 1" w:uiPriority="63"/>
+    <w:lsdException w:name="Medium Shading 2" w:uiPriority="64"/>
+    <w:lsdException w:name="Medium List 1" w:uiPriority="65"/>
+    <w:lsdException w:name="Medium List 2" w:uiPriority="66"/>
+    <w:lsdException w:name="Medium Grid 1" w:uiPriority="67"/>
+    <w:lsdException w:name="Medium Grid 2" w:uiPriority="68"/>
+    <w:lsdException w:name="Medium Grid 3" w:uiPriority="69"/>
+    <w:lsdException w:name="Dark List" w:uiPriority="70"/>
+    <w:lsdException w:name="Colorful Shading" w:uiPriority="71"/>
+    <w:lsdException w:name="Colorful List" w:uiPriority="72"/>
+    <w:lsdException w:name="Colorful Grid" w:uiPriority="73"/>
+    <w:lsdException w:name="Light Shading Accent 1" w:uiPriority="60"/>
+    <w:lsdException w:name="Light List Accent 1" w:uiPriority="61"/>
+    <w:lsdException w:name="Light Grid Accent 1" w:uiPriority="62"/>
+    <w:lsdException w:name="Medium Shading 1 Accent 1" w:uiPriority="63"/>
+    <w:lsdException w:name="Medium Shading 2 Accent 1" w:uiPriority="64"/>
+    <w:lsdException w:name="Medium List 1 Accent 1" w:uiPriority="65"/>
+    <w:lsdException w:name="Revision" w:semiHidden="1" w:uiPriority="99"/>
+    <w:lsdException w:name="List Paragraph" w:uiPriority="34" w:qFormat="1"/>
+    <w:lsdException w:name="Quote" w:uiPriority="29" w:qFormat="1"/>
+    <w:lsdException w:name="Intense Quote" w:uiPriority="30" w:qFormat="1"/>
+    <w:lsdException w:name="Medium List 2 Accent 1" w:uiPriority="66"/>
+    <w:lsdException w:name="Medium Grid 1 Accent 1" w:uiPriority="67"/>
+    <w:lsdException w:name="Medium Grid 2 Accent 1" w:uiPriority="68"/>
+    <w:lsdException w:name="Medium Grid 3 Accent 1" w:uiPriority="69"/>
+    <w:lsdException w:name="Dark List Accent 1" w:uiPriority="70"/>
+    <w:lsdException w:name="Colorful Shading Accent 1" w:uiPriority="71"/>
+    <w:lsdException w:name="Colorful List Accent 1" w:uiPriority="72"/>
+    <w:lsdException w:name="Colorful Grid Accent 1" w:uiPriority="73"/>
+    <w:lsdException w:name="Light Shading Accent 2" w:uiPriority="60"/>
+    <w:lsdException w:name="Light List Accent 2" w:uiPriority="61"/>
+    <w:lsdException w:name="Light Grid Accent 2" w:uiPriority="62"/>
+    <w:lsdException w:name="Medium Shading 1 Accent 2" w:uiPriority="63"/>
+    <w:lsdException w:name="Medium Shading 2 Accent 2" w:uiPriority="64"/>
+    <w:lsdException w:name="Medium List 1 Accent 2" w:uiPriority="65"/>
+    <w:lsdException w:name="Medium List 2 Accent 2" w:uiPriority="66"/>
+    <w:lsdException w:name="Medium Grid 1 Accent 2" w:uiPriority="67"/>
+    <w:lsdException w:name="Medium Grid 2 Accent 2" w:uiPriority="68"/>
+    <w:lsdException w:name="Medium Grid 3 Accent 2" w:uiPriority="69"/>
+    <w:lsdException w:name="Dark List Accent 2" w:uiPriority="70"/>
+    <w:lsdException w:name="Colorful Shading Accent 2" w:uiPriority="71"/>
+    <w:lsdException w:name="Colorful List Accent 2" w:uiPriority="72"/>
+    <w:lsdException w:name="Colorful Grid Accent 2" w:uiPriority="73"/>
+    <w:lsdException w:name="Light Shading Accent 3" w:uiPriority="60"/>
+    <w:lsdException w:name="Light List Accent 3" w:uiPriority="61"/>
+    <w:lsdException w:name="Light Grid Accent 3" w:uiPriority="62"/>
+    <w:lsdException w:name="Medium Shading 1 Accent 3" w:uiPriority="63"/>
+    <w:lsdException w:name="Medium Shading 2 Accent 3" w:uiPriority="64"/>
+    <w:lsdException w:name="Medium List 1 Accent 3" w:uiPriority="65"/>
+    <w:lsdException w:name="Medium List 2 Accent 3" w:uiPriority="66"/>
+    <w:lsdException w:name="Medium Grid 1 Accent 3" w:uiPriority="67"/>
+    <w:lsdException w:name="Medium Grid 2 Accent 3" w:uiPriority="68"/>
+    <w:lsdException w:name="Medium Grid 3 Accent 3" w:uiPriority="69"/>
+    <w:lsdException w:name="Dark List Accent 3" w:uiPriority="70"/>
+    <w:lsdException w:name="Colorful Shading Accent 3" w:uiPriority="71"/>
+    <w:lsdException w:name="Colorful List Accent 3" w:uiPriority="72"/>
+    <w:lsdException w:name="Colorful Grid Accent 3" w:uiPriority="73"/>
+    <w:lsdException w:name="Light Shading Accent 4" w:uiPriority="60"/>
+    <w:lsdException w:name="Light List Accent 4" w:uiPriority="61"/>
+    <w:lsdException w:name="Light Grid Accent 4" w:uiPriority="62"/>
+    <w:lsdException w:name="Medium Shading 1 Accent 4" w:uiPriority="63"/>
+    <w:lsdException w:name="Medium Shading 2 Accent 4" w:uiPriority="64"/>
+    <w:lsdException w:name="Medium List 1 Accent 4" w:uiPriority="65"/>
+    <w:lsdException w:name="Medium List 2 Accent 4" w:uiPriority="66"/>
+    <w:lsdException w:name="Medium Grid 1 Accent 4" w:uiPriority="67"/>
+    <w:lsdException w:name="Medium Grid 2 Accent 4" w:uiPriority="68"/>
+    <w:lsdException w:name="Medium Grid 3 Accent 4" w:uiPriority="69"/>
+    <w:lsdException w:name="Dark List Accent 4" w:uiPriority="70"/>
+    <w:lsdException w:name="Colorful Shading Accent 4" w:uiPriority="71"/>
+    <w:lsdException w:name="Colorful List Accent 4" w:uiPriority="72"/>
+    <w:lsdException w:name="Colorful Grid Accent 4" w:uiPriority="73"/>
+    <w:lsdException w:name="Light Shading Accent 5" w:uiPriority="60"/>
+    <w:lsdException w:name="Light List Accent 5" w:uiPriority="61"/>
+    <w:lsdException w:name="Light Grid Accent 5" w:uiPriority="62"/>
+    <w:lsdException w:name="Medium Shading 1 Accent 5" w:uiPriority="63"/>
+    <w:lsdException w:name="Medium Shading 2 Accent 5" w:uiPriority="64"/>
+    <w:lsdException w:name="Medium List 1 Accent 5" w:uiPriority="65"/>
+    <w:lsdException w:name="Medium List 2 Accent 5" w:uiPriority="66"/>
+    <w:lsdException w:name="Medium Grid 1 Accent 5" w:uiPriority="67"/>
+    <w:lsdException w:name="Medium Grid 2 Accent 5" w:uiPriority="68"/>
+    <w:lsdException w:name="Medium Grid 3 Accent 5" w:uiPriority="69"/>
+    <w:lsdException w:name="Dark List Accent 5" w:uiPriority="70"/>
+    <w:lsdException w:name="Colorful Shading Accent 5" w:uiPriority="71"/>
+    <w:lsdException w:name="Colorful List Accent 5" w:uiPriority="72"/>
+    <w:lsdException w:name="Colorful Grid Accent 5" w:uiPriority="73"/>
+    <w:lsdException w:name="Light Shading Accent 6" w:uiPriority="60"/>
+    <w:lsdException w:name="Light List Accent 6" w:uiPriority="61"/>
+    <w:lsdException w:name="Light Grid Accent 6" w:uiPriority="62"/>
+    <w:lsdException w:name="Medium Shading 1 Accent 6" w:uiPriority="63"/>
+    <w:lsdException w:name="Medium Shading 2 Accent 6" w:uiPriority="64"/>
+    <w:lsdException w:name="Medium List 1 Accent 6" w:uiPriority="65"/>
+    <w:lsdException w:name="Medium List 2 Accent 6" w:uiPriority="66"/>
+    <w:lsdException w:name="Medium Grid 1 Accent 6" w:uiPriority="67"/>
+    <w:lsdException w:name="Medium Grid 2 Accent 6" w:uiPriority="68"/>
+    <w:lsdException w:name="Medium Grid 3 Accent 6" w:uiPriority="69"/>
+    <w:lsdException w:name="Dark List Accent 6" w:uiPriority="70"/>
+    <w:lsdException w:name="Colorful Shading Accent 6" w:uiPriority="71"/>
+    <w:lsdException w:name="Colorful List Accent 6" w:uiPriority="72"/>
+    <w:lsdException w:name="Colorful Grid Accent 6" w:uiPriority="73"/>
+    <w:lsdException w:name="Subtle Emphasis" w:uiPriority="19" w:qFormat="1"/>
+    <w:lsdException w:name="Intense Emphasis" w:uiPriority="21" w:qFormat="1"/>
+    <w:lsdException w:name="Subtle Reference" w:uiPriority="31" w:qFormat="1"/>
+    <w:lsdException w:name="Intense Reference" w:uiPriority="32" w:qFormat="1"/>
+    <w:lsdException w:name="Book Title" w:uiPriority="33" w:qFormat="1"/>
+    <w:lsdException w:name="Bibliography" w:semiHidden="1" w:uiPriority="37" w:unhideWhenUsed="1"/>
+    <w:lsdException w:name="TOC Heading" w:semiHidden="1" w:uiPriority="39" w:unhideWhenUsed="1" w:qFormat="1"/>
+    <w:lsdException w:name="Plain Table 1" w:uiPriority="41"/>
+    <w:lsdException w:name="Plain Table 2" w:uiPriority="42"/>
+    <w:lsdException w:name="Plain Table 3" w:uiPriority="43"/>
+    <w:lsdException w:name="Plain Table 4" w:uiPriority="44"/>
+    <w:lsdException w:name="Plain Table 5" w:uiPriority="45"/>
+    <w:lsdException w:name="Grid Table Light" w:uiPriority="40"/>
+    <w:lsdException w:name="Grid Table 1 Light" w:uiPriority="46"/>
+    <w:lsdException w:name="Grid Table 2" w:uiPriority="47"/>
+    <w:lsdException w:name="Grid Table 3" w:uiPriority="48"/>
+    <w:lsdException w:name="Grid Table 4" w:uiPriority="49"/>
+    <w:lsdException w:name="Grid Table 5 Dark" w:uiPriority="50"/>
+    <w:lsdException w:name="Grid Table 6 Colorful" w:uiPriority="51"/>
+    <w:lsdException w:name="Grid Table 7 Colorful" w:uiPriority="52"/>
+    <w:lsdException w:name="Grid Table 1 Light Accent 1" w:uiPriority="46"/>
+    <w:lsdException w:name="Grid Table 2 Accent 1" w:uiPriority="47"/>
+    <w:lsdException w:name="Grid Table 3 Accent 1" w:uiPriority="48"/>
+    <w:lsdException w:name="Grid Table 4 Accent 1" w:uiPriority="49"/>
+    <w:lsdException w:name="Grid Table 5 Dark Accent 1" w:uiPriority="50"/>
+    <w:lsdException w:name="Grid Table 6 Colorful Accent 1" w:uiPriority="51"/>
+    <w:lsdException w:name="Grid Table 7 Colorful Accent 1" w:uiPriority="52"/>
+    <w:lsdException w:name="Grid Table 1 Light Accent 2" w:uiPriority="46"/>
+    <w:lsdException w:name="Grid Table 2 Accent 2" w:uiPriority="47"/>
+    <w:lsdException w:name="Grid Table 3 Accent 2" w:uiPriority="48"/>
+    <w:lsdException w:name="Grid Table 4 Accent 2" w:uiPriority="49"/>
+    <w:lsdException w:name="Grid Table 5 Dark Accent 2" w:uiPriority="50"/>
+    <w:lsdException w:name="Grid Table 6 Colorful Accent 2" w:uiPriority="51"/>
+    <w:lsdException w:name="Grid Table 7 Colorful Accent 2" w:uiPriority="52"/>
+    <w:lsdException w:name="Grid Table 1 Light Accent 3" w:uiPriority="46"/>
+    <w:lsdException w:name="Grid Table 2 Accent 3" w:uiPriority="47"/>
+    <w:lsdException w:name="Grid Table 3 Accent 3" w:uiPriority="48"/>
+    <w:lsdException w:name="Grid Table 4 Accent 3" w:uiPriority="49"/>
+    <w:lsdException w:name="Grid Table 5 Dark Accent 3" w:uiPriority="50"/>
+    <w:lsdException w:name="Grid Table 6 Colorful Accent 3" w:uiPriority="51"/>
+    <w:lsdException w:name="Grid Table 7 Colorful Accent 3" w:uiPriority="52"/>
+    <w:lsdException w:name="Grid Table 1 Light Accent 4" w:uiPriority="46"/>
+    <w:lsdException w:name="Grid Table 2 Accent 4" w:uiPriority="47"/>
+    <w:lsdException w:name="Grid Table 3 Accent 4" w:uiPriority="48"/>
+    <w:lsdException w:name="Grid Table 4 Accent 4" w:uiPriority="49"/>
+    <w:lsdException w:name="Grid Table 5 Dark Accent 4" w:uiPriority="50"/>
+    <w:lsdException w:name="Grid Table 6 Colorful Accent 4" w:uiPriority="51"/>
+    <w:lsdException w:name="Grid Table 7 Colorful Accent 4" w:uiPriority="52"/>
+    <w:lsdException w:name="Grid Table 1 Light Accent 5" w:uiPriority="46"/>
+    <w:lsdException w:name="Grid Table 2 Accent 5" w:uiPriority="47"/>
+    <w:lsdException w:name="Grid Table 3 Accent 5" w:uiPriority="48"/>
+    <w:lsdException w:name="Grid Table 4 Accent 5" w:uiPriority="49"/>
+    <w:lsdException w:name="Grid Table 5 Dark Accent 5" w:uiPriority="50"/>
+    <w:lsdException w:name="Grid Table 6 Colorful Accent 5" w:uiPriority="51"/>
+    <w:lsdException w:name="Grid Table 7 Colorful Accent 5" w:uiPriority="52"/>
+    <w:lsdException w:name="Grid Table 1 Light Accent 6" w:uiPriority="46"/>
+    <w:lsdException w:name="Grid Table 2 Accent 6" w:uiPriority="47"/>
+    <w:lsdException w:name="Grid Table 3 Accent 6" w:uiPriority="48"/>
+    <w:lsdException w:name="Grid Table 4 Accent 6" w:uiPriority="49"/>
+    <w:lsdException w:name="Grid Table 5 Dark Accent 6" w:uiPriority="50"/>
+    <w:lsdException w:name="Grid Table 6 Colorful Accent 6" w:uiPriority="51"/>
+    <w:lsdException w:name="Grid Table 7 Colorful Accent 6" w:uiPriority="52"/>
+    <w:lsdException w:name="List Table 1 Light" w:uiPriority="46"/>
+    <w:lsdException w:name="List Table 2" w:uiPriority="47"/>
+    <w:lsdException w:name="List Table 3" w:uiPriority="48"/>
+    <w:lsdException w:name="List Table 4" w:uiPriority="49"/>
+    <w:lsdException w:name="List Table 5 Dark" w:uiPriority="50"/>
+    <w:lsdException w:name="List Table 6 Colorful" w:uiPriority="51"/>
+    <w:lsdException w:name="List Table 7 Colorful" w:uiPriority="52"/>
+    <w:lsdException w:name="List Table 1 Light Accent 1" w:uiPriority="46"/>
+    <w:lsdException w:name="List Table 2 Accent 1" w:uiPriority="47"/>
+    <w:lsdException w:name="List Table 3 Accent 1" w:uiPriority="48"/>
+    <w:lsdException w:name="List Table 4 Accent 1" w:uiPriority="49"/>
+    <w:lsdException w:name="List Table 5 Dark Accent 1" w:uiPriority="50"/>
+    <w:lsdException w:name="List Table 6 Colorful Accent 1" w:uiPriority="51"/>
+    <w:lsdException w:name="List Table 7 Colorful Accent 1" w:uiPriority="52"/>
+    <w:lsdException w:name="List Table 1 Light Accent 2" w:uiPriority="46"/>
+    <w:lsdException w:name="List Table 2 Accent 2" w:uiPriority="47"/>
+    <w:lsdException w:name="List Table 3 Accent 2" w:uiPriority="48"/>
+    <w:lsdException w:name="List Table 4 Accent 2" w:uiPriority="49"/>
+    <w:lsdException w:name="List Table 5 Dark Accent 2" w:uiPriority="50"/>
+    <w:lsdException w:name="List Table 6 Colorful Accent 2" w:uiPriority="51"/>
+    <w:lsdException w:name="List Table 7 Colorful Accent 2" w:uiPriority="52"/>
+    <w:lsdException w:name="List Table 1 Light Accent 3" w:uiPriority="46"/>
+    <w:lsdException w:name="List Table 2 Accent 3" w:uiPriority="47"/>
+    <w:lsdException w:name="List Table 3 Accent 3" w:uiPriority="48"/>
+    <w:lsdException w:name="List Table 4 Accent 3" w:uiPriority="49"/>
+    <w:lsdException w:name="List Table 5 Dark Accent 3" w:uiPriority="50"/>
+    <w:lsdException w:name="List Table 6 Colorful Accent 3" w:uiPriority="51"/>
+    <w:lsdException w:name="List Table 7 Colorful Accent 3" w:uiPriority="52"/>
+    <w:lsdException w:name="List Table 1 Light Accent 4" w:uiPriority="46"/>
+    <w:lsdException w:name="List Table 2 Accent 4" w:uiPriority="47"/>
+    <w:lsdException w:name="List Table 3 Accent 4" w:uiPriority="48"/>
+    <w:lsdException w:name="List Table 4 Accent 4" w:uiPriority="49"/>
+    <w:lsdException w:name="List Table 5 Dark Accent 4" w:uiPriority="50"/>
+    <w:lsdException w:name="List Table 6 Colorful Accent 4" w:uiPriority="51"/>
+    <w:lsdException w:name="List Table 7 Colorful Accent 4" w:uiPriority="52"/>
+    <w:lsdException w:name="List Table 1 Light Accent 5" w:uiPriority="46"/>
+    <w:lsdException w:name="List Table 2 Accent 5" w:uiPriority="47"/>
+    <w:lsdException w:name="List Table 3 Accent 5" w:uiPriority="48"/>
+    <w:lsdException w:name="List Table 4 Accent 5" w:uiPriority="49"/>
+    <w:lsdException w:name="List Table 5 Dark Accent 5" w:uiPriority="50"/>
+    <w:lsdException w:name="List Table 6 Colorful Accent 5" w:uiPriority="51"/>
+    <w:lsdException w:name="List Table 7 Colorful Accent 5" w:uiPriority="52"/>
+    <w:lsdException w:name="List Table 1 Light Accent 6" w:uiPriority="46"/>
+    <w:lsdException w:name="List Table 2 Accent 6" w:uiPriority="47"/>
+    <w:lsdException w:name="List Table 3 Accent 6" w:uiPriority="48"/>
+    <w:lsdException w:name="List Table 4 Accent 6" w:uiPriority="49"/>
+    <w:lsdException w:name="List Table 5 Dark Accent 6" w:uiPriority="50"/>
+    <w:lsdException w:name="List Table 6 Colorful Accent 6" w:uiPriority="51"/>
+    <w:lsdException w:name="List Table 7 Colorful Accent 6" w:uiPriority="52"/>
+    <w:lsdException w:name="Mention" w:semiHidden="1" w:uiPriority="99" w:unhideWhenUsed="1"/>
+    <w:lsdException w:name="Smart Hyperlink" w:semiHidden="1" w:uiPriority="99" w:unhideWhenUsed="1"/>
+    <w:lsdException w:name="Hashtag" w:semiHidden="1" w:uiPriority="99" w:unhideWhenUsed="1"/>
+    <w:lsdException w:name="Unresolved Mention" w:semiHidden="1" w:uiPriority="99" w:unhideWhenUsed="1"/>
+    <w:lsdException w:name="Smart Link" w:semiHidden="1" w:uiPriority="99" w:unhideWhenUsed="1"/>
   </w:latentStyles>
   <w:style w:type="paragraph" w:default="1" w:styleId="Normal">
     <w:name w:val="Normal"/>
@@ -6912,8 +6694,11 @@
     <w:uiPriority w:val="99"/>
     <w:rsid w:val="00D44619"/>
     <w:pPr>
-      <w:ind w:firstLine="475"/>
+      <w:ind w:left="720" w:hanging="360"/>
     </w:pPr>
+    <w:rPr>
+      <w:rFonts w:ascii="Courier New" w:hAnsi="Courier New"/>
+    </w:rPr>
   </w:style>
   <w:style w:type="paragraph" w:styleId="Title">
     <w:name w:val="Title"/>
@@ -7568,8 +7353,8 @@
       <w:shd w:val="clear" w:color="auto" w:fill="E1DFDD"/>
     </w:rPr>
   </w:style>
-  <w:style w:type="character" w:customStyle="1" w:styleId="UnresolvedMention">
-    <w:name w:val="Unresolved Mention"/>
+  <w:style w:type="character" w:customStyle="1" w:styleId="UnresolvedMention29">
+    <w:name w:val="Unresolved Mention29"/>
     <w:basedOn w:val="DefaultParagraphFont"/>
     <w:uiPriority w:val="99"/>
     <w:semiHidden/>
@@ -7580,2206 +7365,34 @@
       <w:shd w:val="clear" w:color="auto" w:fill="E1DFDD"/>
     </w:rPr>
   </w:style>
-  <w:style w:type="paragraph" w:styleId="List4">
-    <w:name w:val="List 4"/>
-    <w:basedOn w:val="Normal"/>
-    <w:semiHidden/>
-    <w:unhideWhenUsed/>
-    <w:rsid w:val="000B6B7E"/>
-    <w:pPr>
-      <w:ind w:left="1440" w:hanging="360"/>
-      <w:contextualSpacing/>
-    </w:pPr>
-  </w:style>
-  <w:style w:type="paragraph" w:customStyle="1" w:styleId="List1">
-    <w:name w:val="List 1"/>
-    <w:basedOn w:val="Normal"/>
-    <w:link w:val="List1Char"/>
-    <w:rsid w:val="00B72AB3"/>
-    <w:pPr>
-      <w:widowControl w:val="0"/>
-      <w:tabs>
-        <w:tab w:val="left" w:pos="3686"/>
-      </w:tabs>
-      <w:ind w:firstLine="239"/>
-    </w:pPr>
-  </w:style>
-  <w:style w:type="character" w:customStyle="1" w:styleId="List1Char">
-    <w:name w:val="List 1 Char"/>
-    <w:basedOn w:val="DefaultParagraphFont"/>
-    <w:link w:val="List1"/>
-    <w:rsid w:val="00B72AB3"/>
-    <w:rPr>
-      <w:sz w:val="24"/>
-    </w:rPr>
-  </w:style>
-</w:styles>
-</file>
-
-<file path=word/stylesWithEffects.xml><?xml version="1.0" encoding="utf-8"?>
-<w:styles xmlns:wpc="http://schemas.microsoft.com/office/word/2010/wordprocessingCanvas" xmlns:mc="http://schemas.openxmlformats.org/markup-compatibility/2006" xmlns:o="urn:schemas-microsoft-com:office:office" xmlns:r="http://schemas.openxmlformats.org/officeDocument/2006/relationships" xmlns:m="http://schemas.openxmlformats.org/officeDocument/2006/math" xmlns:v="urn:schemas-microsoft-com:vml" xmlns:wp14="http://schemas.microsoft.com/office/word/2010/wordprocessingDrawing" xmlns:wp="http://schemas.openxmlformats.org/drawingml/2006/wordprocessingDrawing" xmlns:w10="urn:schemas-microsoft-com:office:word" xmlns:w="http://schemas.openxmlformats.org/wordprocessingml/2006/main" xmlns:w14="http://schemas.microsoft.com/office/word/2010/wordml" xmlns:wpg="http://schemas.microsoft.com/office/word/2010/wordprocessingGroup" xmlns:wpi="http://schemas.microsoft.com/office/word/2010/wordprocessingInk" xmlns:wne="http://schemas.microsoft.com/office/word/2006/wordml" xmlns:wps="http://schemas.microsoft.com/office/word/2010/wordprocessingShape" mc:Ignorable="w14 wp14">
-  <w:docDefaults>
-    <w:rPrDefault>
-      <w:rPr>
-        <w:rFonts w:ascii="Times New Roman" w:eastAsia="Times New Roman" w:hAnsi="Times New Roman" w:cs="Times New Roman"/>
-        <w:lang w:val="en-US" w:eastAsia="en-US" w:bidi="ar-SA"/>
-      </w:rPr>
-    </w:rPrDefault>
-    <w:pPrDefault/>
-  </w:docDefaults>
-  <w:latentStyles w:defLockedState="0" w:defUIPriority="0" w:defSemiHidden="1" w:defUnhideWhenUsed="1" w:defQFormat="0" w:count="267">
-    <w:lsdException w:name="Normal" w:semiHidden="0" w:unhideWhenUsed="0" w:qFormat="1"/>
-    <w:lsdException w:name="heading 1" w:semiHidden="0" w:unhideWhenUsed="0" w:qFormat="1"/>
-    <w:lsdException w:name="heading 2" w:semiHidden="0" w:unhideWhenUsed="0" w:qFormat="1"/>
-    <w:lsdException w:name="heading 3" w:semiHidden="0" w:unhideWhenUsed="0" w:qFormat="1"/>
-    <w:lsdException w:name="heading 4" w:semiHidden="0" w:unhideWhenUsed="0" w:qFormat="1"/>
-    <w:lsdException w:name="heading 5" w:qFormat="1"/>
-    <w:lsdException w:name="heading 6" w:qFormat="1"/>
-    <w:lsdException w:name="heading 7" w:qFormat="1"/>
-    <w:lsdException w:name="heading 8" w:qFormat="1"/>
-    <w:lsdException w:name="heading 9" w:qFormat="1"/>
-    <w:lsdException w:name="toc 1" w:uiPriority="39" w:qFormat="1"/>
-    <w:lsdException w:name="toc 2" w:uiPriority="39" w:qFormat="1"/>
-    <w:lsdException w:name="toc 3" w:uiPriority="39" w:qFormat="1"/>
-    <w:lsdException w:name="toc 4" w:uiPriority="39"/>
-    <w:lsdException w:name="toc 5" w:uiPriority="39"/>
-    <w:lsdException w:name="toc 6" w:uiPriority="39"/>
-    <w:lsdException w:name="toc 7" w:uiPriority="39"/>
-    <w:lsdException w:name="toc 8" w:uiPriority="39"/>
-    <w:lsdException w:name="toc 9" w:uiPriority="39"/>
-    <w:lsdException w:name="Normal Indent" w:uiPriority="99"/>
-    <w:lsdException w:name="footnote text" w:uiPriority="99"/>
-    <w:lsdException w:name="annotation text" w:uiPriority="99"/>
-    <w:lsdException w:name="header" w:uiPriority="99"/>
-    <w:lsdException w:name="footer" w:uiPriority="99"/>
-    <w:lsdException w:name="caption" w:uiPriority="99" w:qFormat="1"/>
-    <w:lsdException w:name="annotation reference" w:uiPriority="99"/>
-    <w:lsdException w:name="List" w:semiHidden="0" w:unhideWhenUsed="0"/>
-    <w:lsdException w:name="List 2" w:semiHidden="0" w:uiPriority="99" w:unhideWhenUsed="0"/>
-    <w:lsdException w:name="List 3" w:semiHidden="0" w:unhideWhenUsed="0"/>
-    <w:lsdException w:name="Title" w:semiHidden="0" w:uiPriority="99" w:unhideWhenUsed="0" w:qFormat="1"/>
-    <w:lsdException w:name="List Continue 5" w:semiHidden="0" w:unhideWhenUsed="0"/>
-    <w:lsdException w:name="Message Header" w:semiHidden="0" w:unhideWhenUsed="0"/>
-    <w:lsdException w:name="Subtitle" w:semiHidden="0" w:uiPriority="99" w:unhideWhenUsed="0" w:qFormat="1"/>
-    <w:lsdException w:name="Salutation" w:semiHidden="0" w:unhideWhenUsed="0"/>
-    <w:lsdException w:name="Body Text 2" w:uiPriority="99"/>
-    <w:lsdException w:name="Body Text 3" w:uiPriority="99"/>
-    <w:lsdException w:name="Block Text" w:uiPriority="99"/>
-    <w:lsdException w:name="Hyperlink" w:uiPriority="99"/>
-    <w:lsdException w:name="FollowedHyperlink" w:uiPriority="99"/>
-    <w:lsdException w:name="Strong" w:semiHidden="0" w:unhideWhenUsed="0" w:qFormat="1"/>
-    <w:lsdException w:name="Emphasis" w:semiHidden="0" w:unhideWhenUsed="0" w:qFormat="1"/>
-    <w:lsdException w:name="Plain Text" w:uiPriority="99"/>
-    <w:lsdException w:name="Normal (Web)" w:uiPriority="99"/>
-    <w:lsdException w:name="HTML Preformatted" w:uiPriority="99"/>
-    <w:lsdException w:name="annotation subject" w:uiPriority="99"/>
-    <w:lsdException w:name="No List" w:uiPriority="99"/>
-    <w:lsdException w:name="Balloon Text" w:uiPriority="99"/>
-    <w:lsdException w:name="Table Grid" w:semiHidden="0" w:uiPriority="39" w:unhideWhenUsed="0"/>
-    <w:lsdException w:name="Placeholder Text" w:uiPriority="99" w:unhideWhenUsed="0"/>
-    <w:lsdException w:name="No Spacing" w:semiHidden="0" w:uiPriority="1" w:unhideWhenUsed="0" w:qFormat="1"/>
-    <w:lsdException w:name="Light Shading" w:semiHidden="0" w:uiPriority="60" w:unhideWhenUsed="0"/>
-    <w:lsdException w:name="Light List" w:semiHidden="0" w:uiPriority="61" w:unhideWhenUsed="0"/>
-    <w:lsdException w:name="Light Grid" w:semiHidden="0" w:uiPriority="62" w:unhideWhenUsed="0"/>
-    <w:lsdException w:name="Medium Shading 1" w:semiHidden="0" w:uiPriority="63" w:unhideWhenUsed="0"/>
-    <w:lsdException w:name="Medium Shading 2" w:semiHidden="0" w:uiPriority="64" w:unhideWhenUsed="0"/>
-    <w:lsdException w:name="Medium List 1" w:semiHidden="0" w:uiPriority="65" w:unhideWhenUsed="0"/>
-    <w:lsdException w:name="Medium List 2" w:semiHidden="0" w:uiPriority="66" w:unhideWhenUsed="0"/>
-    <w:lsdException w:name="Medium Grid 1" w:semiHidden="0" w:uiPriority="67" w:unhideWhenUsed="0"/>
-    <w:lsdException w:name="Medium Grid 2" w:semiHidden="0" w:uiPriority="68" w:unhideWhenUsed="0"/>
-    <w:lsdException w:name="Medium Grid 3" w:semiHidden="0" w:uiPriority="69" w:unhideWhenUsed="0"/>
-    <w:lsdException w:name="Dark List" w:semiHidden="0" w:uiPriority="70" w:unhideWhenUsed="0"/>
-    <w:lsdException w:name="Colorful Shading" w:semiHidden="0" w:uiPriority="71" w:unhideWhenUsed="0"/>
-    <w:lsdException w:name="Colorful List" w:semiHidden="0" w:uiPriority="72" w:unhideWhenUsed="0"/>
-    <w:lsdException w:name="Colorful Grid" w:semiHidden="0" w:uiPriority="73" w:unhideWhenUsed="0"/>
-    <w:lsdException w:name="Light Shading Accent 1" w:semiHidden="0" w:uiPriority="60" w:unhideWhenUsed="0"/>
-    <w:lsdException w:name="Light List Accent 1" w:semiHidden="0" w:uiPriority="61" w:unhideWhenUsed="0"/>
-    <w:lsdException w:name="Light Grid Accent 1" w:semiHidden="0" w:uiPriority="62" w:unhideWhenUsed="0"/>
-    <w:lsdException w:name="Medium Shading 1 Accent 1" w:semiHidden="0" w:uiPriority="63" w:unhideWhenUsed="0"/>
-    <w:lsdException w:name="Medium Shading 2 Accent 1" w:semiHidden="0" w:uiPriority="64" w:unhideWhenUsed="0"/>
-    <w:lsdException w:name="Medium List 1 Accent 1" w:semiHidden="0" w:uiPriority="65" w:unhideWhenUsed="0"/>
-    <w:lsdException w:name="Revision" w:uiPriority="99" w:unhideWhenUsed="0"/>
-    <w:lsdException w:name="List Paragraph" w:semiHidden="0" w:uiPriority="34" w:unhideWhenUsed="0" w:qFormat="1"/>
-    <w:lsdException w:name="Quote" w:semiHidden="0" w:uiPriority="29" w:unhideWhenUsed="0" w:qFormat="1"/>
-    <w:lsdException w:name="Intense Quote" w:semiHidden="0" w:uiPriority="30" w:unhideWhenUsed="0" w:qFormat="1"/>
-    <w:lsdException w:name="Medium List 2 Accent 1" w:semiHidden="0" w:uiPriority="66" w:unhideWhenUsed="0"/>
-    <w:lsdException w:name="Medium Grid 1 Accent 1" w:semiHidden="0" w:uiPriority="67" w:unhideWhenUsed="0"/>
-    <w:lsdException w:name="Medium Grid 2 Accent 1" w:semiHidden="0" w:uiPriority="68" w:unhideWhenUsed="0"/>
-    <w:lsdException w:name="Medium Grid 3 Accent 1" w:semiHidden="0" w:uiPriority="69" w:unhideWhenUsed="0"/>
-    <w:lsdException w:name="Dark List Accent 1" w:semiHidden="0" w:uiPriority="70" w:unhideWhenUsed="0"/>
-    <w:lsdException w:name="Colorful Shading Accent 1" w:semiHidden="0" w:uiPriority="71" w:unhideWhenUsed="0"/>
-    <w:lsdException w:name="Colorful List Accent 1" w:semiHidden="0" w:uiPriority="72" w:unhideWhenUsed="0"/>
-    <w:lsdException w:name="Colorful Grid Accent 1" w:semiHidden="0" w:uiPriority="73" w:unhideWhenUsed="0"/>
-    <w:lsdException w:name="Light Shading Accent 2" w:semiHidden="0" w:uiPriority="60" w:unhideWhenUsed="0"/>
-    <w:lsdException w:name="Light List Accent 2" w:semiHidden="0" w:uiPriority="61" w:unhideWhenUsed="0"/>
-    <w:lsdException w:name="Light Grid Accent 2" w:semiHidden="0" w:uiPriority="62" w:unhideWhenUsed="0"/>
-    <w:lsdException w:name="Medium Shading 1 Accent 2" w:semiHidden="0" w:uiPriority="63" w:unhideWhenUsed="0"/>
-    <w:lsdException w:name="Medium Shading 2 Accent 2" w:semiHidden="0" w:uiPriority="64" w:unhideWhenUsed="0"/>
-    <w:lsdException w:name="Medium List 1 Accent 2" w:semiHidden="0" w:uiPriority="65" w:unhideWhenUsed="0"/>
-    <w:lsdException w:name="Medium List 2 Accent 2" w:semiHidden="0" w:uiPriority="66" w:unhideWhenUsed="0"/>
-    <w:lsdException w:name="Medium Grid 1 Accent 2" w:semiHidden="0" w:uiPriority="67" w:unhideWhenUsed="0"/>
-    <w:lsdException w:name="Medium Grid 2 Accent 2" w:semiHidden="0" w:uiPriority="68" w:unhideWhenUsed="0"/>
-    <w:lsdException w:name="Medium Grid 3 Accent 2" w:semiHidden="0" w:uiPriority="69" w:unhideWhenUsed="0"/>
-    <w:lsdException w:name="Dark List Accent 2" w:semiHidden="0" w:uiPriority="70" w:unhideWhenUsed="0"/>
-    <w:lsdException w:name="Colorful Shading Accent 2" w:semiHidden="0" w:uiPriority="71" w:unhideWhenUsed="0"/>
-    <w:lsdException w:name="Colorful List Accent 2" w:semiHidden="0" w:uiPriority="72" w:unhideWhenUsed="0"/>
-    <w:lsdException w:name="Colorful Grid Accent 2" w:semiHidden="0" w:uiPriority="73" w:unhideWhenUsed="0"/>
-    <w:lsdException w:name="Light Shading Accent 3" w:semiHidden="0" w:uiPriority="60" w:unhideWhenUsed="0"/>
-    <w:lsdException w:name="Light List Accent 3" w:semiHidden="0" w:uiPriority="61" w:unhideWhenUsed="0"/>
-    <w:lsdException w:name="Light Grid Accent 3" w:semiHidden="0" w:uiPriority="62" w:unhideWhenUsed="0"/>
-    <w:lsdException w:name="Medium Shading 1 Accent 3" w:semiHidden="0" w:uiPriority="63" w:unhideWhenUsed="0"/>
-    <w:lsdException w:name="Medium Shading 2 Accent 3" w:semiHidden="0" w:uiPriority="64" w:unhideWhenUsed="0"/>
-    <w:lsdException w:name="Medium List 1 Accent 3" w:semiHidden="0" w:uiPriority="65" w:unhideWhenUsed="0"/>
-    <w:lsdException w:name="Medium List 2 Accent 3" w:semiHidden="0" w:uiPriority="66" w:unhideWhenUsed="0"/>
-    <w:lsdException w:name="Medium Grid 1 Accent 3" w:semiHidden="0" w:uiPriority="67" w:unhideWhenUsed="0"/>
-    <w:lsdException w:name="Medium Grid 2 Accent 3" w:semiHidden="0" w:uiPriority="68" w:unhideWhenUsed="0"/>
-    <w:lsdException w:name="Medium Grid 3 Accent 3" w:semiHidden="0" w:uiPriority="69" w:unhideWhenUsed="0"/>
-    <w:lsdException w:name="Dark List Accent 3" w:semiHidden="0" w:uiPriority="70" w:unhideWhenUsed="0"/>
-    <w:lsdException w:name="Colorful Shading Accent 3" w:semiHidden="0" w:uiPriority="71" w:unhideWhenUsed="0"/>
-    <w:lsdException w:name="Colorful List Accent 3" w:semiHidden="0" w:uiPriority="72" w:unhideWhenUsed="0"/>
-    <w:lsdException w:name="Colorful Grid Accent 3" w:semiHidden="0" w:uiPriority="73" w:unhideWhenUsed="0"/>
-    <w:lsdException w:name="Light Shading Accent 4" w:semiHidden="0" w:uiPriority="60" w:unhideWhenUsed="0"/>
-    <w:lsdException w:name="Light List Accent 4" w:semiHidden="0" w:uiPriority="61" w:unhideWhenUsed="0"/>
-    <w:lsdException w:name="Light Grid Accent 4" w:semiHidden="0" w:uiPriority="62" w:unhideWhenUsed="0"/>
-    <w:lsdException w:name="Medium Shading 1 Accent 4" w:semiHidden="0" w:uiPriority="63" w:unhideWhenUsed="0"/>
-    <w:lsdException w:name="Medium Shading 2 Accent 4" w:semiHidden="0" w:uiPriority="64" w:unhideWhenUsed="0"/>
-    <w:lsdException w:name="Medium List 1 Accent 4" w:semiHidden="0" w:uiPriority="65" w:unhideWhenUsed="0"/>
-    <w:lsdException w:name="Medium List 2 Accent 4" w:semiHidden="0" w:uiPriority="66" w:unhideWhenUsed="0"/>
-    <w:lsdException w:name="Medium Grid 1 Accent 4" w:semiHidden="0" w:uiPriority="67" w:unhideWhenUsed="0"/>
-    <w:lsdException w:name="Medium Grid 2 Accent 4" w:semiHidden="0" w:uiPriority="68" w:unhideWhenUsed="0"/>
-    <w:lsdException w:name="Medium Grid 3 Accent 4" w:semiHidden="0" w:uiPriority="69" w:unhideWhenUsed="0"/>
-    <w:lsdException w:name="Dark List Accent 4" w:semiHidden="0" w:uiPriority="70" w:unhideWhenUsed="0"/>
-    <w:lsdException w:name="Colorful Shading Accent 4" w:semiHidden="0" w:uiPriority="71" w:unhideWhenUsed="0"/>
-    <w:lsdException w:name="Colorful List Accent 4" w:semiHidden="0" w:uiPriority="72" w:unhideWhenUsed="0"/>
-    <w:lsdException w:name="Colorful Grid Accent 4" w:semiHidden="0" w:uiPriority="73" w:unhideWhenUsed="0"/>
-    <w:lsdException w:name="Light Shading Accent 5" w:semiHidden="0" w:uiPriority="60" w:unhideWhenUsed="0"/>
-    <w:lsdException w:name="Light List Accent 5" w:semiHidden="0" w:uiPriority="61" w:unhideWhenUsed="0"/>
-    <w:lsdException w:name="Light Grid Accent 5" w:semiHidden="0" w:uiPriority="62" w:unhideWhenUsed="0"/>
-    <w:lsdException w:name="Medium Shading 1 Accent 5" w:semiHidden="0" w:uiPriority="63" w:unhideWhenUsed="0"/>
-    <w:lsdException w:name="Medium Shading 2 Accent 5" w:semiHidden="0" w:uiPriority="64" w:unhideWhenUsed="0"/>
-    <w:lsdException w:name="Medium List 1 Accent 5" w:semiHidden="0" w:uiPriority="65" w:unhideWhenUsed="0"/>
-    <w:lsdException w:name="Medium List 2 Accent 5" w:semiHidden="0" w:uiPriority="66" w:unhideWhenUsed="0"/>
-    <w:lsdException w:name="Medium Grid 1 Accent 5" w:semiHidden="0" w:uiPriority="67" w:unhideWhenUsed="0"/>
-    <w:lsdException w:name="Medium Grid 2 Accent 5" w:semiHidden="0" w:uiPriority="68" w:unhideWhenUsed="0"/>
-    <w:lsdException w:name="Medium Grid 3 Accent 5" w:semiHidden="0" w:uiPriority="69" w:unhideWhenUsed="0"/>
-    <w:lsdException w:name="Dark List Accent 5" w:semiHidden="0" w:uiPriority="70" w:unhideWhenUsed="0"/>
-    <w:lsdException w:name="Colorful Shading Accent 5" w:semiHidden="0" w:uiPriority="71" w:unhideWhenUsed="0"/>
-    <w:lsdException w:name="Colorful List Accent 5" w:semiHidden="0" w:uiPriority="72" w:unhideWhenUsed="0"/>
-    <w:lsdException w:name="Colorful Grid Accent 5" w:semiHidden="0" w:uiPriority="73" w:unhideWhenUsed="0"/>
-    <w:lsdException w:name="Light Shading Accent 6" w:semiHidden="0" w:uiPriority="60" w:unhideWhenUsed="0"/>
-    <w:lsdException w:name="Light List Accent 6" w:semiHidden="0" w:uiPriority="61" w:unhideWhenUsed="0"/>
-    <w:lsdException w:name="Light Grid Accent 6" w:semiHidden="0" w:uiPriority="62" w:unhideWhenUsed="0"/>
-    <w:lsdException w:name="Medium Shading 1 Accent 6" w:semiHidden="0" w:uiPriority="63" w:unhideWhenUsed="0"/>
-    <w:lsdException w:name="Medium Shading 2 Accent 6" w:semiHidden="0" w:uiPriority="64" w:unhideWhenUsed="0"/>
-    <w:lsdException w:name="Medium List 1 Accent 6" w:semiHidden="0" w:uiPriority="65" w:unhideWhenUsed="0"/>
-    <w:lsdException w:name="Medium List 2 Accent 6" w:semiHidden="0" w:uiPriority="66" w:unhideWhenUsed="0"/>
-    <w:lsdException w:name="Medium Grid 1 Accent 6" w:semiHidden="0" w:uiPriority="67" w:unhideWhenUsed="0"/>
-    <w:lsdException w:name="Medium Grid 2 Accent 6" w:semiHidden="0" w:uiPriority="68" w:unhideWhenUsed="0"/>
-    <w:lsdException w:name="Medium Grid 3 Accent 6" w:semiHidden="0" w:uiPriority="69" w:unhideWhenUsed="0"/>
-    <w:lsdException w:name="Dark List Accent 6" w:semiHidden="0" w:uiPriority="70" w:unhideWhenUsed="0"/>
-    <w:lsdException w:name="Colorful Shading Accent 6" w:semiHidden="0" w:uiPriority="71" w:unhideWhenUsed="0"/>
-    <w:lsdException w:name="Colorful List Accent 6" w:semiHidden="0" w:uiPriority="72" w:unhideWhenUsed="0"/>
-    <w:lsdException w:name="Colorful Grid Accent 6" w:semiHidden="0" w:uiPriority="73" w:unhideWhenUsed="0"/>
-    <w:lsdException w:name="Subtle Emphasis" w:semiHidden="0" w:uiPriority="19" w:unhideWhenUsed="0" w:qFormat="1"/>
-    <w:lsdException w:name="Intense Emphasis" w:semiHidden="0" w:uiPriority="21" w:unhideWhenUsed="0" w:qFormat="1"/>
-    <w:lsdException w:name="Subtle Reference" w:semiHidden="0" w:uiPriority="31" w:unhideWhenUsed="0" w:qFormat="1"/>
-    <w:lsdException w:name="Intense Reference" w:semiHidden="0" w:uiPriority="32" w:unhideWhenUsed="0" w:qFormat="1"/>
-    <w:lsdException w:name="Book Title" w:semiHidden="0" w:uiPriority="33" w:unhideWhenUsed="0" w:qFormat="1"/>
-    <w:lsdException w:name="Bibliography" w:uiPriority="37"/>
-    <w:lsdException w:name="TOC Heading" w:uiPriority="39" w:qFormat="1"/>
-  </w:latentStyles>
-  <w:style w:type="paragraph" w:default="1" w:styleId="Normal">
-    <w:name w:val="Normal"/>
-    <w:qFormat/>
-    <w:rsid w:val="000D7699"/>
-    <w:rPr>
-      <w:sz w:val="24"/>
-    </w:rPr>
-  </w:style>
-  <w:style w:type="paragraph" w:styleId="Heading1">
-    <w:name w:val="heading 1"/>
-    <w:basedOn w:val="Normal"/>
-    <w:next w:val="Normal"/>
-    <w:qFormat/>
-    <w:rsid w:val="001E117C"/>
-    <w:pPr>
-      <w:keepNext/>
-      <w:widowControl w:val="0"/>
-      <w:spacing w:before="360" w:after="240"/>
-      <w:jc w:val="center"/>
-      <w:outlineLvl w:val="0"/>
-    </w:pPr>
-    <w:rPr>
-      <w:b/>
-      <w:sz w:val="32"/>
-    </w:rPr>
-  </w:style>
-  <w:style w:type="paragraph" w:styleId="Heading2">
-    <w:name w:val="heading 2"/>
-    <w:basedOn w:val="Heading1"/>
-    <w:next w:val="Normal"/>
-    <w:link w:val="Heading2Char1"/>
-    <w:qFormat/>
-    <w:rsid w:val="006845E2"/>
-    <w:pPr>
-      <w:spacing w:before="120" w:after="120"/>
-      <w:ind w:left="720" w:hanging="720"/>
-      <w:jc w:val="left"/>
-      <w:outlineLvl w:val="1"/>
-    </w:pPr>
-    <w:rPr>
-      <w:sz w:val="28"/>
-    </w:rPr>
-  </w:style>
-  <w:style w:type="paragraph" w:styleId="Heading3">
-    <w:name w:val="heading 3"/>
-    <w:basedOn w:val="Normal"/>
-    <w:next w:val="Normal"/>
-    <w:link w:val="Heading3Char1"/>
-    <w:qFormat/>
-    <w:rsid w:val="006845E2"/>
-    <w:pPr>
-      <w:keepNext/>
-      <w:spacing w:before="60" w:after="60"/>
-      <w:ind w:left="720" w:hanging="720"/>
-      <w:textboxTightWrap w:val="allLines"/>
-      <w:outlineLvl w:val="2"/>
-    </w:pPr>
-    <w:rPr>
-      <w:b/>
-    </w:rPr>
-  </w:style>
-  <w:style w:type="paragraph" w:styleId="Heading4">
-    <w:name w:val="heading 4"/>
-    <w:basedOn w:val="Heading3"/>
-    <w:next w:val="Normal"/>
-    <w:link w:val="Heading4Char"/>
-    <w:qFormat/>
-    <w:rsid w:val="006845E2"/>
-    <w:pPr>
-      <w:outlineLvl w:val="3"/>
-    </w:pPr>
-  </w:style>
-  <w:style w:type="paragraph" w:styleId="Heading5">
-    <w:name w:val="heading 5"/>
-    <w:basedOn w:val="Normal"/>
-    <w:next w:val="Normal"/>
-    <w:link w:val="Heading5Char"/>
-    <w:qFormat/>
-    <w:rsid w:val="001E117C"/>
-    <w:pPr>
-      <w:keepNext/>
-      <w:widowControl w:val="0"/>
-      <w:outlineLvl w:val="4"/>
-    </w:pPr>
-    <w:rPr>
-      <w:rFonts w:ascii="Univers" w:hAnsi="Univers"/>
-      <w:b/>
-      <w:i/>
-    </w:rPr>
-  </w:style>
-  <w:style w:type="paragraph" w:styleId="Heading6">
-    <w:name w:val="heading 6"/>
-    <w:basedOn w:val="Normal"/>
-    <w:next w:val="Normal"/>
-    <w:link w:val="Heading6Char"/>
-    <w:qFormat/>
-    <w:rsid w:val="001E117C"/>
-    <w:pPr>
-      <w:keepNext/>
-      <w:widowControl w:val="0"/>
-      <w:outlineLvl w:val="5"/>
-    </w:pPr>
-    <w:rPr>
-      <w:rFonts w:ascii="Univers" w:hAnsi="Univers"/>
-      <w:b/>
-      <w:color w:val="000000"/>
-    </w:rPr>
-  </w:style>
-  <w:style w:type="paragraph" w:styleId="Heading7">
-    <w:name w:val="heading 7"/>
-    <w:basedOn w:val="Normal"/>
-    <w:next w:val="Normal"/>
-    <w:link w:val="Heading7Char"/>
-    <w:qFormat/>
-    <w:rsid w:val="001E117C"/>
-    <w:pPr>
-      <w:keepNext/>
-      <w:ind w:right="-1782"/>
-      <w:jc w:val="center"/>
-      <w:outlineLvl w:val="6"/>
-    </w:pPr>
-    <w:rPr>
-      <w:b/>
-      <w:sz w:val="40"/>
-    </w:rPr>
-  </w:style>
-  <w:style w:type="paragraph" w:styleId="Heading8">
-    <w:name w:val="heading 8"/>
-    <w:basedOn w:val="Normal"/>
-    <w:next w:val="Normal"/>
-    <w:link w:val="Heading8Char"/>
-    <w:qFormat/>
-    <w:rsid w:val="001E117C"/>
-    <w:pPr>
-      <w:keepNext/>
-      <w:jc w:val="center"/>
-      <w:outlineLvl w:val="7"/>
-    </w:pPr>
-    <w:rPr>
-      <w:b/>
-      <w:sz w:val="40"/>
-    </w:rPr>
-  </w:style>
-  <w:style w:type="paragraph" w:styleId="Heading9">
-    <w:name w:val="heading 9"/>
-    <w:aliases w:val="(App. Title)"/>
-    <w:basedOn w:val="Normal"/>
-    <w:next w:val="Normal"/>
-    <w:link w:val="Heading9Char"/>
-    <w:qFormat/>
-    <w:rsid w:val="001E117C"/>
-    <w:pPr>
-      <w:keepNext/>
-      <w:widowControl w:val="0"/>
-      <w:tabs>
-        <w:tab w:val="left" w:pos="3690"/>
-      </w:tabs>
-      <w:outlineLvl w:val="8"/>
-    </w:pPr>
-    <w:rPr>
-      <w:rFonts w:ascii="Univers" w:hAnsi="Univers"/>
-      <w:b/>
-      <w:i/>
-      <w:color w:val="000000"/>
-    </w:rPr>
-  </w:style>
-  <w:style w:type="character" w:default="1" w:styleId="DefaultParagraphFont">
-    <w:name w:val="Default Paragraph Font"/>
-    <w:uiPriority w:val="1"/>
-    <w:semiHidden/>
-    <w:unhideWhenUsed/>
-  </w:style>
-  <w:style w:type="table" w:default="1" w:styleId="TableNormal">
-    <w:name w:val="Normal Table"/>
-    <w:uiPriority w:val="99"/>
-    <w:semiHidden/>
-    <w:unhideWhenUsed/>
-    <w:tblPr>
-      <w:tblInd w:w="0" w:type="dxa"/>
-      <w:tblCellMar>
-        <w:top w:w="0" w:type="dxa"/>
-        <w:left w:w="108" w:type="dxa"/>
-        <w:bottom w:w="0" w:type="dxa"/>
-        <w:right w:w="108" w:type="dxa"/>
-      </w:tblCellMar>
-    </w:tblPr>
-  </w:style>
-  <w:style w:type="numbering" w:default="1" w:styleId="NoList">
-    <w:name w:val="No List"/>
-    <w:uiPriority w:val="99"/>
-    <w:semiHidden/>
-    <w:unhideWhenUsed/>
-  </w:style>
-  <w:style w:type="character" w:customStyle="1" w:styleId="Heading2Char1">
-    <w:name w:val="Heading 2 Char1"/>
-    <w:basedOn w:val="DefaultParagraphFont"/>
-    <w:link w:val="Heading2"/>
-    <w:rsid w:val="006845E2"/>
-    <w:rPr>
-      <w:b/>
-      <w:sz w:val="28"/>
-    </w:rPr>
-  </w:style>
-  <w:style w:type="character" w:customStyle="1" w:styleId="Heading3Char1">
-    <w:name w:val="Heading 3 Char1"/>
-    <w:basedOn w:val="DefaultParagraphFont"/>
-    <w:link w:val="Heading3"/>
-    <w:rsid w:val="006845E2"/>
-    <w:rPr>
-      <w:b/>
-      <w:sz w:val="24"/>
-    </w:rPr>
-  </w:style>
-  <w:style w:type="character" w:customStyle="1" w:styleId="Heading4Char">
-    <w:name w:val="Heading 4 Char"/>
-    <w:basedOn w:val="Heading3Char"/>
-    <w:link w:val="Heading4"/>
-    <w:rsid w:val="006845E2"/>
-    <w:rPr>
-      <w:b/>
-      <w:sz w:val="24"/>
-      <w:lang w:val="en-US" w:eastAsia="en-US" w:bidi="ar-SA"/>
-    </w:rPr>
-  </w:style>
-  <w:style w:type="character" w:customStyle="1" w:styleId="Heading3Char">
-    <w:name w:val="Heading 3 Char"/>
-    <w:aliases w:val="headhdbk Char"/>
-    <w:basedOn w:val="DefaultParagraphFont"/>
-    <w:rsid w:val="001E117C"/>
-    <w:rPr>
-      <w:b/>
-      <w:sz w:val="24"/>
-      <w:lang w:val="en-US" w:eastAsia="en-US" w:bidi="ar-SA"/>
-    </w:rPr>
-  </w:style>
-  <w:style w:type="character" w:styleId="CommentReference">
-    <w:name w:val="annotation reference"/>
-    <w:basedOn w:val="DefaultParagraphFont"/>
-    <w:uiPriority w:val="99"/>
-    <w:rsid w:val="001E117C"/>
-    <w:rPr>
-      <w:sz w:val="16"/>
-    </w:rPr>
-  </w:style>
-  <w:style w:type="character" w:styleId="PageNumber">
-    <w:name w:val="page number"/>
-    <w:basedOn w:val="DefaultParagraphFont"/>
-    <w:rsid w:val="001E117C"/>
-  </w:style>
-  <w:style w:type="paragraph" w:styleId="Footer">
-    <w:name w:val="footer"/>
-    <w:basedOn w:val="Normal"/>
-    <w:link w:val="FooterChar"/>
-    <w:uiPriority w:val="99"/>
-    <w:rsid w:val="001E117C"/>
-    <w:pPr>
-      <w:tabs>
-        <w:tab w:val="center" w:pos="4320"/>
-        <w:tab w:val="right" w:pos="8640"/>
-      </w:tabs>
-    </w:pPr>
-  </w:style>
-  <w:style w:type="character" w:customStyle="1" w:styleId="FooterChar">
-    <w:name w:val="Footer Char"/>
-    <w:basedOn w:val="DefaultParagraphFont"/>
-    <w:link w:val="Footer"/>
-    <w:uiPriority w:val="99"/>
-    <w:rsid w:val="00C83C4F"/>
-    <w:rPr>
-      <w:sz w:val="24"/>
-      <w:lang w:val="en-US" w:eastAsia="en-US" w:bidi="ar-SA"/>
-    </w:rPr>
-  </w:style>
-  <w:style w:type="paragraph" w:styleId="Header">
-    <w:name w:val="header"/>
-    <w:basedOn w:val="Normal"/>
-    <w:link w:val="HeaderChar"/>
-    <w:uiPriority w:val="99"/>
-    <w:rsid w:val="001E117C"/>
-    <w:pPr>
-      <w:tabs>
-        <w:tab w:val="center" w:pos="4320"/>
-        <w:tab w:val="right" w:pos="8640"/>
-      </w:tabs>
-    </w:pPr>
-  </w:style>
-  <w:style w:type="paragraph" w:styleId="CommentText">
-    <w:name w:val="annotation text"/>
-    <w:basedOn w:val="Normal"/>
-    <w:link w:val="CommentTextChar"/>
-    <w:uiPriority w:val="99"/>
-    <w:rsid w:val="001E117C"/>
-    <w:rPr>
-      <w:sz w:val="20"/>
-    </w:rPr>
-  </w:style>
-  <w:style w:type="character" w:customStyle="1" w:styleId="CommentTextChar">
-    <w:name w:val="Comment Text Char"/>
-    <w:basedOn w:val="DefaultParagraphFont"/>
-    <w:link w:val="CommentText"/>
-    <w:uiPriority w:val="99"/>
-    <w:rsid w:val="004F6C4A"/>
-  </w:style>
-  <w:style w:type="character" w:styleId="Hyperlink">
-    <w:name w:val="Hyperlink"/>
-    <w:basedOn w:val="DefaultParagraphFont"/>
-    <w:uiPriority w:val="99"/>
-    <w:rsid w:val="001E117C"/>
-    <w:rPr>
-      <w:color w:val="0000FF"/>
-      <w:u w:val="single"/>
-    </w:rPr>
-  </w:style>
-  <w:style w:type="paragraph" w:styleId="BodyTextIndent2">
-    <w:name w:val="Body Text Indent 2"/>
-    <w:basedOn w:val="Normal"/>
-    <w:link w:val="BodyTextIndent2Char"/>
-    <w:rsid w:val="001E117C"/>
-    <w:pPr>
-      <w:ind w:left="1440"/>
-    </w:pPr>
-    <w:rPr>
-      <w:rFonts w:ascii="Courier New" w:hAnsi="Courier New"/>
-    </w:rPr>
-  </w:style>
-  <w:style w:type="paragraph" w:styleId="BodyText">
-    <w:name w:val="Body Text"/>
-    <w:basedOn w:val="Normal"/>
-    <w:link w:val="BodyTextChar"/>
-    <w:rsid w:val="001E117C"/>
-    <w:pPr>
-      <w:widowControl w:val="0"/>
-    </w:pPr>
-    <w:rPr>
-      <w:rFonts w:ascii="Univers" w:hAnsi="Univers"/>
-      <w:b/>
-    </w:rPr>
-  </w:style>
-  <w:style w:type="paragraph" w:styleId="BodyText2">
-    <w:name w:val="Body Text 2"/>
-    <w:basedOn w:val="Normal"/>
-    <w:link w:val="BodyText2Char"/>
-    <w:uiPriority w:val="99"/>
-    <w:rsid w:val="001E117C"/>
-    <w:pPr>
-      <w:widowControl w:val="0"/>
-    </w:pPr>
-    <w:rPr>
-      <w:rFonts w:ascii="Univers" w:hAnsi="Univers"/>
-      <w:color w:val="000000"/>
-    </w:rPr>
-  </w:style>
-  <w:style w:type="paragraph" w:customStyle="1" w:styleId="H3">
-    <w:name w:val="H3"/>
-    <w:basedOn w:val="Normal"/>
-    <w:next w:val="Normal"/>
-    <w:semiHidden/>
-    <w:rsid w:val="001E117C"/>
-    <w:pPr>
-      <w:keepNext/>
-      <w:spacing w:before="100" w:after="100"/>
-      <w:outlineLvl w:val="3"/>
-    </w:pPr>
-    <w:rPr>
-      <w:b/>
-      <w:snapToGrid w:val="0"/>
-      <w:sz w:val="28"/>
-    </w:rPr>
-  </w:style>
-  <w:style w:type="paragraph" w:styleId="BodyText3">
-    <w:name w:val="Body Text 3"/>
-    <w:basedOn w:val="Normal"/>
-    <w:link w:val="BodyText3Char"/>
-    <w:uiPriority w:val="99"/>
-    <w:rsid w:val="001E117C"/>
-    <w:pPr>
-      <w:widowControl w:val="0"/>
-    </w:pPr>
-    <w:rPr>
-      <w:rFonts w:ascii="Univers" w:hAnsi="Univers"/>
-      <w:i/>
-    </w:rPr>
-  </w:style>
-  <w:style w:type="paragraph" w:styleId="DocumentMap">
-    <w:name w:val="Document Map"/>
-    <w:basedOn w:val="Normal"/>
-    <w:link w:val="DocumentMapChar"/>
-    <w:semiHidden/>
-    <w:rsid w:val="001E117C"/>
-    <w:pPr>
-      <w:shd w:val="clear" w:color="auto" w:fill="000080"/>
-    </w:pPr>
-    <w:rPr>
-      <w:rFonts w:ascii="Tahoma" w:hAnsi="Tahoma"/>
-    </w:rPr>
-  </w:style>
-  <w:style w:type="paragraph" w:customStyle="1" w:styleId="H4">
-    <w:name w:val="H4"/>
-    <w:basedOn w:val="Normal"/>
-    <w:next w:val="Normal"/>
-    <w:semiHidden/>
-    <w:rsid w:val="001E117C"/>
-    <w:pPr>
-      <w:keepNext/>
-      <w:spacing w:before="100" w:after="100"/>
-      <w:outlineLvl w:val="4"/>
-    </w:pPr>
-    <w:rPr>
-      <w:b/>
-      <w:snapToGrid w:val="0"/>
-    </w:rPr>
-  </w:style>
-  <w:style w:type="paragraph" w:styleId="BlockText">
-    <w:name w:val="Block Text"/>
-    <w:basedOn w:val="Normal"/>
-    <w:uiPriority w:val="99"/>
-    <w:rsid w:val="001E117C"/>
-    <w:pPr>
-      <w:ind w:left="6480" w:right="-1782" w:firstLine="720"/>
-      <w:jc w:val="right"/>
-    </w:pPr>
-    <w:rPr>
-      <w:b/>
-      <w:sz w:val="28"/>
-    </w:rPr>
-  </w:style>
-  <w:style w:type="character" w:styleId="LineNumber">
-    <w:name w:val="line number"/>
-    <w:basedOn w:val="DefaultParagraphFont"/>
-    <w:rsid w:val="001E117C"/>
-  </w:style>
-  <w:style w:type="paragraph" w:styleId="BodyTextIndent">
-    <w:name w:val="Body Text Indent"/>
-    <w:basedOn w:val="Normal"/>
-    <w:link w:val="BodyTextIndentChar"/>
-    <w:rsid w:val="001E117C"/>
-    <w:pPr>
-      <w:widowControl w:val="0"/>
-      <w:tabs>
-        <w:tab w:val="left" w:pos="1440"/>
-      </w:tabs>
-      <w:ind w:left="1440" w:hanging="1440"/>
-    </w:pPr>
-    <w:rPr>
-      <w:b/>
-      <w:color w:val="000000"/>
-      <w:sz w:val="20"/>
-    </w:rPr>
-  </w:style>
-  <w:style w:type="paragraph" w:styleId="BodyTextIndent3">
-    <w:name w:val="Body Text Indent 3"/>
-    <w:basedOn w:val="Normal"/>
-    <w:link w:val="BodyTextIndent3Char"/>
-    <w:rsid w:val="001E117C"/>
-    <w:pPr>
-      <w:widowControl w:val="0"/>
-      <w:ind w:left="1440" w:hanging="1440"/>
-    </w:pPr>
-    <w:rPr>
-      <w:b/>
-      <w:sz w:val="20"/>
-    </w:rPr>
-  </w:style>
-  <w:style w:type="paragraph" w:customStyle="1" w:styleId="DFARS">
-    <w:name w:val="DFARS"/>
-    <w:basedOn w:val="Normal"/>
-    <w:link w:val="DFARSChar"/>
-    <w:rsid w:val="001E117C"/>
-    <w:pPr>
-      <w:tabs>
-        <w:tab w:val="left" w:pos="360"/>
-        <w:tab w:val="left" w:pos="810"/>
-        <w:tab w:val="left" w:pos="1210"/>
-        <w:tab w:val="left" w:pos="1656"/>
-        <w:tab w:val="left" w:pos="2131"/>
-        <w:tab w:val="left" w:pos="2520"/>
-      </w:tabs>
-      <w:spacing w:line="240" w:lineRule="atLeast"/>
-    </w:pPr>
-    <w:rPr>
-      <w:rFonts w:ascii="Century Schoolbook" w:hAnsi="Century Schoolbook"/>
-      <w:spacing w:val="-5"/>
-      <w:kern w:val="20"/>
-    </w:rPr>
-  </w:style>
-  <w:style w:type="paragraph" w:customStyle="1" w:styleId="StyleHeading3Bold">
-    <w:name w:val="Style Heading 3 + Bold"/>
-    <w:basedOn w:val="Heading2"/>
-    <w:next w:val="Normal"/>
-    <w:semiHidden/>
-    <w:rsid w:val="001E117C"/>
-    <w:rPr>
-      <w:b w:val="0"/>
-      <w:bCs/>
-      <w:sz w:val="24"/>
-    </w:rPr>
-  </w:style>
-  <w:style w:type="character" w:customStyle="1" w:styleId="Heading1Char">
-    <w:name w:val="Heading 1 Char"/>
-    <w:basedOn w:val="DefaultParagraphFont"/>
-    <w:rsid w:val="001E117C"/>
-    <w:rPr>
-      <w:b/>
-      <w:sz w:val="32"/>
-      <w:lang w:val="en-US" w:eastAsia="en-US" w:bidi="ar-SA"/>
-    </w:rPr>
-  </w:style>
-  <w:style w:type="character" w:customStyle="1" w:styleId="Heading2Char">
-    <w:name w:val="Heading 2 Char"/>
-    <w:basedOn w:val="Heading1Char"/>
-    <w:rsid w:val="001E117C"/>
-    <w:rPr>
-      <w:b/>
-      <w:sz w:val="28"/>
-      <w:lang w:val="en-US" w:eastAsia="en-US" w:bidi="ar-SA"/>
-    </w:rPr>
-  </w:style>
-  <w:style w:type="character" w:customStyle="1" w:styleId="StyleHeading3BoldChar">
-    <w:name w:val="Style Heading 3 + Bold Char"/>
-    <w:basedOn w:val="Heading2Char"/>
-    <w:rsid w:val="001E117C"/>
-    <w:rPr>
-      <w:b/>
-      <w:bCs/>
-      <w:sz w:val="24"/>
-      <w:lang w:val="en-US" w:eastAsia="en-US" w:bidi="ar-SA"/>
-    </w:rPr>
-  </w:style>
-  <w:style w:type="paragraph" w:customStyle="1" w:styleId="StyleHeading2NotBold">
-    <w:name w:val="Style Heading 2 + Not Bold"/>
-    <w:basedOn w:val="Heading2"/>
-    <w:semiHidden/>
-    <w:rsid w:val="001E117C"/>
-  </w:style>
-  <w:style w:type="paragraph" w:styleId="TOC1">
-    <w:name w:val="toc 1"/>
-    <w:basedOn w:val="Normal"/>
-    <w:next w:val="Normal"/>
-    <w:autoRedefine/>
-    <w:uiPriority w:val="39"/>
-    <w:qFormat/>
-    <w:rsid w:val="00053CC6"/>
-    <w:pPr>
-      <w:tabs>
-        <w:tab w:val="left" w:pos="9090"/>
-      </w:tabs>
-      <w:spacing w:before="120" w:after="120"/>
-      <w:ind w:left="720" w:right="558" w:hanging="720"/>
-    </w:pPr>
-    <w:rPr>
-      <w:b/>
-      <w:bCs/>
-      <w:caps/>
-      <w:noProof/>
-      <w:color w:val="000000" w:themeColor="text1"/>
-    </w:rPr>
-  </w:style>
-  <w:style w:type="paragraph" w:styleId="TOC2">
-    <w:name w:val="toc 2"/>
-    <w:basedOn w:val="Normal"/>
-    <w:next w:val="Normal"/>
-    <w:autoRedefine/>
-    <w:uiPriority w:val="39"/>
-    <w:qFormat/>
-    <w:rsid w:val="00D15B96"/>
-    <w:pPr>
-      <w:tabs>
-        <w:tab w:val="left" w:pos="540"/>
-        <w:tab w:val="right" w:leader="dot" w:pos="9090"/>
-      </w:tabs>
-      <w:ind w:left="1008" w:right="558" w:hanging="720"/>
-    </w:pPr>
-    <w:rPr>
-      <w:smallCaps/>
-      <w:noProof/>
-      <w:szCs w:val="24"/>
-    </w:rPr>
-  </w:style>
-  <w:style w:type="paragraph" w:styleId="TOC3">
-    <w:name w:val="toc 3"/>
-    <w:basedOn w:val="Normal"/>
-    <w:next w:val="Normal"/>
-    <w:autoRedefine/>
-    <w:uiPriority w:val="39"/>
-    <w:qFormat/>
-    <w:rsid w:val="008D1CCC"/>
-    <w:pPr>
-      <w:tabs>
-        <w:tab w:val="right" w:leader="dot" w:pos="9360"/>
-      </w:tabs>
-      <w:ind w:left="1080" w:right="558" w:hanging="720"/>
-    </w:pPr>
-    <w:rPr>
-      <w:bCs/>
-      <w:iCs/>
-      <w:noProof/>
-    </w:rPr>
-  </w:style>
-  <w:style w:type="paragraph" w:styleId="TOC4">
-    <w:name w:val="toc 4"/>
-    <w:basedOn w:val="Normal"/>
-    <w:next w:val="Normal"/>
-    <w:autoRedefine/>
-    <w:uiPriority w:val="39"/>
-    <w:rsid w:val="009C07C2"/>
-    <w:pPr>
-      <w:tabs>
-        <w:tab w:val="right" w:leader="dot" w:pos="9350"/>
-      </w:tabs>
-      <w:ind w:left="1080"/>
-    </w:pPr>
-    <w:rPr>
-      <w:noProof/>
-      <w:szCs w:val="18"/>
-    </w:rPr>
-  </w:style>
-  <w:style w:type="paragraph" w:styleId="TOC5">
-    <w:name w:val="toc 5"/>
-    <w:basedOn w:val="Normal"/>
-    <w:next w:val="Normal"/>
-    <w:autoRedefine/>
-    <w:uiPriority w:val="39"/>
-    <w:rsid w:val="001E117C"/>
-    <w:pPr>
-      <w:ind w:left="960"/>
-    </w:pPr>
-    <w:rPr>
-      <w:sz w:val="18"/>
-      <w:szCs w:val="18"/>
-    </w:rPr>
-  </w:style>
-  <w:style w:type="paragraph" w:styleId="TOC6">
-    <w:name w:val="toc 6"/>
-    <w:basedOn w:val="Normal"/>
-    <w:next w:val="Normal"/>
-    <w:autoRedefine/>
-    <w:uiPriority w:val="39"/>
-    <w:rsid w:val="001E117C"/>
-    <w:pPr>
-      <w:ind w:left="1200"/>
-    </w:pPr>
-    <w:rPr>
-      <w:sz w:val="18"/>
-      <w:szCs w:val="18"/>
-    </w:rPr>
-  </w:style>
-  <w:style w:type="paragraph" w:styleId="TOC7">
-    <w:name w:val="toc 7"/>
-    <w:basedOn w:val="Normal"/>
-    <w:next w:val="Normal"/>
-    <w:autoRedefine/>
-    <w:uiPriority w:val="39"/>
-    <w:rsid w:val="001E117C"/>
-    <w:pPr>
-      <w:ind w:left="1440"/>
-    </w:pPr>
-    <w:rPr>
-      <w:sz w:val="18"/>
-      <w:szCs w:val="18"/>
-    </w:rPr>
-  </w:style>
-  <w:style w:type="paragraph" w:styleId="TOC8">
-    <w:name w:val="toc 8"/>
-    <w:basedOn w:val="Normal"/>
-    <w:next w:val="Normal"/>
-    <w:autoRedefine/>
-    <w:uiPriority w:val="39"/>
-    <w:rsid w:val="001E117C"/>
-    <w:pPr>
-      <w:ind w:left="1680"/>
-    </w:pPr>
-    <w:rPr>
-      <w:sz w:val="18"/>
-      <w:szCs w:val="18"/>
-    </w:rPr>
-  </w:style>
-  <w:style w:type="paragraph" w:styleId="TOC9">
-    <w:name w:val="toc 9"/>
-    <w:basedOn w:val="Normal"/>
-    <w:next w:val="Normal"/>
-    <w:autoRedefine/>
-    <w:uiPriority w:val="39"/>
-    <w:rsid w:val="001E117C"/>
-    <w:pPr>
-      <w:ind w:left="1920"/>
-    </w:pPr>
-    <w:rPr>
-      <w:sz w:val="18"/>
-      <w:szCs w:val="18"/>
-    </w:rPr>
-  </w:style>
-  <w:style w:type="paragraph" w:styleId="BalloonText">
-    <w:name w:val="Balloon Text"/>
-    <w:basedOn w:val="Normal"/>
-    <w:link w:val="BalloonTextChar"/>
-    <w:uiPriority w:val="99"/>
-    <w:rsid w:val="001E117C"/>
-    <w:rPr>
-      <w:rFonts w:ascii="Tahoma" w:hAnsi="Tahoma" w:cs="Tahoma"/>
-      <w:sz w:val="16"/>
-      <w:szCs w:val="16"/>
-    </w:rPr>
-  </w:style>
-  <w:style w:type="character" w:styleId="FollowedHyperlink">
-    <w:name w:val="FollowedHyperlink"/>
-    <w:basedOn w:val="DefaultParagraphFont"/>
-    <w:uiPriority w:val="99"/>
-    <w:rsid w:val="001E117C"/>
-    <w:rPr>
-      <w:color w:val="800080"/>
-      <w:u w:val="single"/>
-    </w:rPr>
-  </w:style>
-  <w:style w:type="character" w:customStyle="1" w:styleId="ptext-2">
-    <w:name w:val="ptext-2"/>
-    <w:basedOn w:val="DefaultParagraphFont"/>
-    <w:rsid w:val="001E117C"/>
-    <w:rPr>
-      <w:b w:val="0"/>
-      <w:bCs w:val="0"/>
-    </w:rPr>
-  </w:style>
-  <w:style w:type="character" w:customStyle="1" w:styleId="ptext-3">
-    <w:name w:val="ptext-3"/>
-    <w:basedOn w:val="DefaultParagraphFont"/>
-    <w:rsid w:val="001E117C"/>
-    <w:rPr>
-      <w:b w:val="0"/>
-      <w:bCs w:val="0"/>
-    </w:rPr>
-  </w:style>
-  <w:style w:type="paragraph" w:styleId="NormalWeb">
-    <w:name w:val="Normal (Web)"/>
-    <w:basedOn w:val="Normal"/>
-    <w:uiPriority w:val="99"/>
-    <w:rsid w:val="001E117C"/>
-    <w:pPr>
-      <w:spacing w:before="100" w:beforeAutospacing="1" w:after="100" w:afterAutospacing="1"/>
-    </w:pPr>
-    <w:rPr>
-      <w:rFonts w:ascii="Arial Unicode MS" w:eastAsia="Arial Unicode MS" w:hAnsi="Arial Unicode MS" w:cs="Arial Unicode MS"/>
-      <w:szCs w:val="24"/>
-    </w:rPr>
-  </w:style>
-  <w:style w:type="paragraph" w:customStyle="1" w:styleId="pindented1">
-    <w:name w:val="pindented1"/>
-    <w:basedOn w:val="Normal"/>
-    <w:rsid w:val="001E117C"/>
-    <w:pPr>
-      <w:spacing w:line="288" w:lineRule="auto"/>
-      <w:ind w:firstLine="480"/>
-    </w:pPr>
-    <w:rPr>
-      <w:rFonts w:ascii="Arial" w:eastAsia="Arial Unicode MS" w:hAnsi="Arial" w:cs="Arial"/>
-      <w:color w:val="000000"/>
-      <w:sz w:val="20"/>
-    </w:rPr>
-  </w:style>
-  <w:style w:type="table" w:styleId="TableGrid">
-    <w:name w:val="Table Grid"/>
-    <w:basedOn w:val="TableNormal"/>
-    <w:uiPriority w:val="39"/>
-    <w:rsid w:val="001E117C"/>
-    <w:rPr>
-      <w:rFonts w:eastAsia="SimSun"/>
-    </w:rPr>
-    <w:tblPr>
-      <w:tblBorders>
-        <w:top w:val="single" w:sz="4" w:space="0" w:color="auto"/>
-        <w:left w:val="single" w:sz="4" w:space="0" w:color="auto"/>
-        <w:bottom w:val="single" w:sz="4" w:space="0" w:color="auto"/>
-        <w:right w:val="single" w:sz="4" w:space="0" w:color="auto"/>
-        <w:insideH w:val="single" w:sz="4" w:space="0" w:color="auto"/>
-        <w:insideV w:val="single" w:sz="4" w:space="0" w:color="auto"/>
-      </w:tblBorders>
-    </w:tblPr>
-  </w:style>
-  <w:style w:type="character" w:customStyle="1" w:styleId="Heading4Char1">
-    <w:name w:val="Heading 4 Char1"/>
-    <w:basedOn w:val="DefaultParagraphFont"/>
-    <w:rsid w:val="001E117C"/>
-    <w:rPr>
-      <w:rFonts w:cs="Arial"/>
-      <w:b/>
-      <w:bCs/>
-      <w:sz w:val="24"/>
-      <w:szCs w:val="28"/>
-      <w:lang w:val="en-US" w:eastAsia="en-US" w:bidi="ar-SA"/>
-    </w:rPr>
-  </w:style>
-  <w:style w:type="character" w:styleId="Emphasis">
-    <w:name w:val="Emphasis"/>
-    <w:basedOn w:val="DefaultParagraphFont"/>
-    <w:qFormat/>
-    <w:rsid w:val="004A29C7"/>
-    <w:rPr>
-      <w:i/>
-      <w:iCs/>
-    </w:rPr>
-  </w:style>
-  <w:style w:type="paragraph" w:customStyle="1" w:styleId="Default">
-    <w:name w:val="Default"/>
-    <w:rsid w:val="00C90610"/>
-    <w:pPr>
-      <w:autoSpaceDE w:val="0"/>
-      <w:autoSpaceDN w:val="0"/>
-      <w:adjustRightInd w:val="0"/>
-    </w:pPr>
-    <w:rPr>
-      <w:color w:val="000000"/>
-      <w:sz w:val="24"/>
-      <w:szCs w:val="24"/>
-    </w:rPr>
-  </w:style>
-  <w:style w:type="paragraph" w:styleId="FootnoteText">
-    <w:name w:val="footnote text"/>
-    <w:basedOn w:val="Normal"/>
-    <w:link w:val="FootnoteTextChar"/>
-    <w:uiPriority w:val="99"/>
-    <w:rsid w:val="00BF372D"/>
-    <w:rPr>
-      <w:sz w:val="20"/>
-    </w:rPr>
-  </w:style>
-  <w:style w:type="character" w:customStyle="1" w:styleId="FootnoteTextChar">
-    <w:name w:val="Footnote Text Char"/>
-    <w:basedOn w:val="DefaultParagraphFont"/>
-    <w:link w:val="FootnoteText"/>
-    <w:uiPriority w:val="99"/>
-    <w:rsid w:val="00BF372D"/>
-  </w:style>
-  <w:style w:type="character" w:styleId="FootnoteReference">
-    <w:name w:val="footnote reference"/>
-    <w:basedOn w:val="DefaultParagraphFont"/>
-    <w:rsid w:val="00BF372D"/>
-    <w:rPr>
-      <w:vertAlign w:val="superscript"/>
-    </w:rPr>
-  </w:style>
-  <w:style w:type="paragraph" w:styleId="ListParagraph">
-    <w:name w:val="List Paragraph"/>
-    <w:basedOn w:val="Normal"/>
-    <w:uiPriority w:val="34"/>
-    <w:qFormat/>
-    <w:rsid w:val="00BF20D3"/>
-    <w:pPr>
-      <w:ind w:left="720"/>
-      <w:contextualSpacing/>
-    </w:pPr>
-    <w:rPr>
-      <w:szCs w:val="24"/>
-    </w:rPr>
-  </w:style>
-  <w:style w:type="paragraph" w:styleId="PlainText">
-    <w:name w:val="Plain Text"/>
-    <w:basedOn w:val="Normal"/>
-    <w:link w:val="PlainTextChar"/>
-    <w:uiPriority w:val="99"/>
-    <w:unhideWhenUsed/>
-    <w:rsid w:val="00BF20D3"/>
-    <w:rPr>
-      <w:rFonts w:ascii="Consolas" w:eastAsia="Calibri" w:hAnsi="Consolas"/>
-      <w:sz w:val="21"/>
-      <w:szCs w:val="21"/>
-    </w:rPr>
-  </w:style>
-  <w:style w:type="character" w:customStyle="1" w:styleId="PlainTextChar">
-    <w:name w:val="Plain Text Char"/>
-    <w:basedOn w:val="DefaultParagraphFont"/>
-    <w:link w:val="PlainText"/>
-    <w:uiPriority w:val="99"/>
-    <w:rsid w:val="00BF20D3"/>
-    <w:rPr>
-      <w:rFonts w:ascii="Consolas" w:eastAsia="Calibri" w:hAnsi="Consolas" w:cs="Times New Roman"/>
-      <w:sz w:val="21"/>
-      <w:szCs w:val="21"/>
-    </w:rPr>
-  </w:style>
-  <w:style w:type="paragraph" w:styleId="TOCHeading">
-    <w:name w:val="TOC Heading"/>
-    <w:basedOn w:val="Heading1"/>
-    <w:next w:val="Normal"/>
-    <w:uiPriority w:val="39"/>
-    <w:unhideWhenUsed/>
-    <w:qFormat/>
-    <w:rsid w:val="00BE1671"/>
-    <w:pPr>
-      <w:keepLines/>
-      <w:widowControl/>
-      <w:spacing w:before="480" w:after="0" w:line="276" w:lineRule="auto"/>
-      <w:jc w:val="left"/>
-      <w:outlineLvl w:val="9"/>
-    </w:pPr>
-    <w:rPr>
-      <w:rFonts w:asciiTheme="majorHAnsi" w:eastAsiaTheme="majorEastAsia" w:hAnsiTheme="majorHAnsi" w:cstheme="majorBidi"/>
-      <w:bCs/>
-      <w:color w:val="365F91" w:themeColor="accent1" w:themeShade="BF"/>
-      <w:sz w:val="28"/>
-      <w:szCs w:val="28"/>
-      <w:lang w:eastAsia="ja-JP"/>
-    </w:rPr>
-  </w:style>
-  <w:style w:type="paragraph" w:customStyle="1" w:styleId="StyleHeading4Black">
-    <w:name w:val="Style Heading 4 + Black"/>
-    <w:basedOn w:val="Heading4"/>
-    <w:rsid w:val="000A34CC"/>
-    <w:pPr>
-      <w:pBdr>
-        <w:right w:val="single" w:sz="4" w:space="4" w:color="auto"/>
-      </w:pBdr>
-    </w:pPr>
-    <w:rPr>
-      <w:bCs/>
-      <w:color w:val="000000"/>
-    </w:rPr>
-  </w:style>
-  <w:style w:type="paragraph" w:customStyle="1" w:styleId="Heading2Right">
-    <w:name w:val="Heading 2 Right"/>
-    <w:basedOn w:val="Heading2"/>
-    <w:qFormat/>
-    <w:rsid w:val="00017693"/>
-    <w:pPr>
-      <w:pBdr>
-        <w:right w:val="single" w:sz="12" w:space="4" w:color="auto"/>
-      </w:pBdr>
-    </w:pPr>
-  </w:style>
-  <w:style w:type="paragraph" w:customStyle="1" w:styleId="Heading4Right">
-    <w:name w:val="Heading 4 Right"/>
-    <w:basedOn w:val="Heading4"/>
-    <w:next w:val="Heading4"/>
-    <w:qFormat/>
-    <w:rsid w:val="00017693"/>
-    <w:pPr>
-      <w:pBdr>
-        <w:right w:val="single" w:sz="12" w:space="4" w:color="auto"/>
-      </w:pBdr>
-    </w:pPr>
-  </w:style>
-  <w:style w:type="paragraph" w:customStyle="1" w:styleId="Heading3Right">
-    <w:name w:val="Heading 3 Right"/>
-    <w:basedOn w:val="Heading3"/>
-    <w:qFormat/>
-    <w:rsid w:val="00017693"/>
-    <w:pPr>
-      <w:pBdr>
-        <w:right w:val="single" w:sz="12" w:space="4" w:color="auto"/>
-      </w:pBdr>
-    </w:pPr>
-  </w:style>
-  <w:style w:type="paragraph" w:customStyle="1" w:styleId="Heading1Right">
-    <w:name w:val="Heading 1 Right"/>
-    <w:basedOn w:val="Heading1"/>
-    <w:qFormat/>
-    <w:rsid w:val="009611CE"/>
-    <w:pPr>
-      <w:pBdr>
-        <w:right w:val="single" w:sz="12" w:space="4" w:color="auto"/>
-      </w:pBdr>
-    </w:pPr>
-  </w:style>
-  <w:style w:type="paragraph" w:customStyle="1" w:styleId="Normalwline">
-    <w:name w:val="Normal w/line"/>
-    <w:basedOn w:val="Normal"/>
-    <w:link w:val="NormalwlineChar"/>
-    <w:qFormat/>
-    <w:rsid w:val="00397B0B"/>
-    <w:pPr>
-      <w:pBdr>
-        <w:right w:val="single" w:sz="12" w:space="4" w:color="auto"/>
-      </w:pBdr>
-    </w:pPr>
-    <w:rPr>
-      <w:szCs w:val="26"/>
-    </w:rPr>
-  </w:style>
-  <w:style w:type="character" w:customStyle="1" w:styleId="NormalwlineChar">
-    <w:name w:val="Normal w/line Char"/>
-    <w:basedOn w:val="DefaultParagraphFont"/>
-    <w:link w:val="Normalwline"/>
-    <w:rsid w:val="00397B0B"/>
-    <w:rPr>
-      <w:sz w:val="24"/>
-      <w:szCs w:val="26"/>
-    </w:rPr>
-  </w:style>
-  <w:style w:type="table" w:customStyle="1" w:styleId="TableGrid1">
-    <w:name w:val="Table Grid1"/>
-    <w:basedOn w:val="TableNormal"/>
-    <w:next w:val="TableGrid"/>
-    <w:uiPriority w:val="59"/>
-    <w:rsid w:val="001B3E49"/>
-    <w:rPr>
-      <w:rFonts w:ascii="Calibri" w:eastAsia="Calibri" w:hAnsi="Calibri"/>
-      <w:sz w:val="22"/>
-      <w:szCs w:val="22"/>
-    </w:rPr>
-    <w:tblPr>
-      <w:tblBorders>
-        <w:top w:val="single" w:sz="4" w:space="0" w:color="auto"/>
-        <w:left w:val="single" w:sz="4" w:space="0" w:color="auto"/>
-        <w:bottom w:val="single" w:sz="4" w:space="0" w:color="auto"/>
-        <w:right w:val="single" w:sz="4" w:space="0" w:color="auto"/>
-        <w:insideH w:val="single" w:sz="4" w:space="0" w:color="auto"/>
-        <w:insideV w:val="single" w:sz="4" w:space="0" w:color="auto"/>
-      </w:tblBorders>
-    </w:tblPr>
-  </w:style>
-  <w:style w:type="paragraph" w:styleId="CommentSubject">
-    <w:name w:val="annotation subject"/>
-    <w:basedOn w:val="CommentText"/>
-    <w:next w:val="CommentText"/>
-    <w:link w:val="CommentSubjectChar"/>
-    <w:uiPriority w:val="99"/>
-    <w:rsid w:val="00E236DA"/>
-    <w:rPr>
-      <w:b/>
-      <w:bCs/>
-    </w:rPr>
-  </w:style>
-  <w:style w:type="character" w:customStyle="1" w:styleId="CommentSubjectChar">
-    <w:name w:val="Comment Subject Char"/>
-    <w:basedOn w:val="CommentTextChar"/>
-    <w:link w:val="CommentSubject"/>
-    <w:uiPriority w:val="99"/>
-    <w:rsid w:val="00E236DA"/>
-    <w:rPr>
-      <w:b/>
-      <w:bCs/>
-    </w:rPr>
-  </w:style>
-  <w:style w:type="paragraph" w:styleId="Revision">
-    <w:name w:val="Revision"/>
-    <w:hidden/>
-    <w:uiPriority w:val="99"/>
-    <w:semiHidden/>
-    <w:rsid w:val="009D27E0"/>
-    <w:rPr>
-      <w:sz w:val="24"/>
-    </w:rPr>
-  </w:style>
-  <w:style w:type="paragraph" w:customStyle="1" w:styleId="dfars0">
-    <w:name w:val="dfars"/>
-    <w:basedOn w:val="Normal"/>
-    <w:rsid w:val="00B7148E"/>
-    <w:pPr>
-      <w:spacing w:line="240" w:lineRule="atLeast"/>
-    </w:pPr>
-    <w:rPr>
-      <w:rFonts w:ascii="Arial" w:hAnsi="Arial" w:cs="Arial"/>
-      <w:spacing w:val="-5"/>
-      <w:szCs w:val="24"/>
-    </w:rPr>
-  </w:style>
-  <w:style w:type="character" w:customStyle="1" w:styleId="UnresolvedMention1">
-    <w:name w:val="Unresolved Mention1"/>
+  <w:style w:type="character" w:customStyle="1" w:styleId="UnresolvedMention30">
+    <w:name w:val="Unresolved Mention30"/>
     <w:basedOn w:val="DefaultParagraphFont"/>
     <w:uiPriority w:val="99"/>
     <w:semiHidden/>
     <w:unhideWhenUsed/>
-    <w:rsid w:val="001758E6"/>
-    <w:rPr>
-      <w:color w:val="808080"/>
-      <w:shd w:val="clear" w:color="auto" w:fill="E6E6E6"/>
-    </w:rPr>
-  </w:style>
-  <w:style w:type="character" w:customStyle="1" w:styleId="UnresolvedMention2">
-    <w:name w:val="Unresolved Mention2"/>
+    <w:rsid w:val="00925F9A"/>
+    <w:rPr>
+      <w:color w:val="605E5C"/>
+      <w:shd w:val="clear" w:color="auto" w:fill="E1DFDD"/>
+    </w:rPr>
+  </w:style>
+  <w:style w:type="character" w:customStyle="1" w:styleId="UnresolvedMention31">
+    <w:name w:val="Unresolved Mention31"/>
     <w:basedOn w:val="DefaultParagraphFont"/>
     <w:uiPriority w:val="99"/>
     <w:semiHidden/>
     <w:unhideWhenUsed/>
-    <w:rsid w:val="00475C0B"/>
-    <w:rPr>
-      <w:color w:val="808080"/>
-      <w:shd w:val="clear" w:color="auto" w:fill="E6E6E6"/>
-    </w:rPr>
-  </w:style>
-  <w:style w:type="character" w:customStyle="1" w:styleId="UnresolvedMention3">
-    <w:name w:val="Unresolved Mention3"/>
-    <w:basedOn w:val="DefaultParagraphFont"/>
-    <w:uiPriority w:val="99"/>
-    <w:semiHidden/>
-    <w:unhideWhenUsed/>
-    <w:rsid w:val="0066409A"/>
-    <w:rPr>
-      <w:color w:val="808080"/>
-      <w:shd w:val="clear" w:color="auto" w:fill="E6E6E6"/>
-    </w:rPr>
-  </w:style>
-  <w:style w:type="character" w:customStyle="1" w:styleId="UnresolvedMention4">
-    <w:name w:val="Unresolved Mention4"/>
-    <w:basedOn w:val="DefaultParagraphFont"/>
-    <w:uiPriority w:val="99"/>
-    <w:semiHidden/>
-    <w:unhideWhenUsed/>
-    <w:rsid w:val="00321098"/>
-    <w:rPr>
-      <w:color w:val="808080"/>
-      <w:shd w:val="clear" w:color="auto" w:fill="E6E6E6"/>
-    </w:rPr>
-  </w:style>
-  <w:style w:type="character" w:customStyle="1" w:styleId="UnresolvedMention5">
-    <w:name w:val="Unresolved Mention5"/>
-    <w:basedOn w:val="DefaultParagraphFont"/>
-    <w:uiPriority w:val="99"/>
-    <w:semiHidden/>
-    <w:unhideWhenUsed/>
-    <w:rsid w:val="00521462"/>
-    <w:rPr>
-      <w:color w:val="808080"/>
-      <w:shd w:val="clear" w:color="auto" w:fill="E6E6E6"/>
-    </w:rPr>
-  </w:style>
-  <w:style w:type="numbering" w:customStyle="1" w:styleId="NoList1">
-    <w:name w:val="No List1"/>
-    <w:next w:val="NoList"/>
-    <w:uiPriority w:val="99"/>
-    <w:semiHidden/>
-    <w:unhideWhenUsed/>
-    <w:rsid w:val="00D44619"/>
-  </w:style>
-  <w:style w:type="character" w:customStyle="1" w:styleId="HeaderChar">
-    <w:name w:val="Header Char"/>
-    <w:basedOn w:val="DefaultParagraphFont"/>
-    <w:link w:val="Header"/>
-    <w:uiPriority w:val="99"/>
-    <w:rsid w:val="00D44619"/>
-    <w:rPr>
-      <w:sz w:val="24"/>
-    </w:rPr>
-  </w:style>
-  <w:style w:type="character" w:customStyle="1" w:styleId="BalloonTextChar">
-    <w:name w:val="Balloon Text Char"/>
-    <w:basedOn w:val="DefaultParagraphFont"/>
-    <w:link w:val="BalloonText"/>
-    <w:uiPriority w:val="99"/>
-    <w:rsid w:val="00D44619"/>
-    <w:rPr>
-      <w:rFonts w:ascii="Tahoma" w:hAnsi="Tahoma" w:cs="Tahoma"/>
-      <w:sz w:val="16"/>
-      <w:szCs w:val="16"/>
-    </w:rPr>
-  </w:style>
-  <w:style w:type="character" w:customStyle="1" w:styleId="Heading5Char">
-    <w:name w:val="Heading 5 Char"/>
-    <w:basedOn w:val="DefaultParagraphFont"/>
-    <w:link w:val="Heading5"/>
-    <w:rsid w:val="00D44619"/>
-    <w:rPr>
-      <w:rFonts w:ascii="Univers" w:hAnsi="Univers"/>
-      <w:b/>
-      <w:i/>
-      <w:sz w:val="24"/>
-    </w:rPr>
-  </w:style>
-  <w:style w:type="character" w:customStyle="1" w:styleId="Heading6Char">
-    <w:name w:val="Heading 6 Char"/>
-    <w:basedOn w:val="DefaultParagraphFont"/>
-    <w:link w:val="Heading6"/>
-    <w:rsid w:val="00D44619"/>
-    <w:rPr>
-      <w:rFonts w:ascii="Univers" w:hAnsi="Univers"/>
-      <w:b/>
-      <w:color w:val="000000"/>
-      <w:sz w:val="24"/>
-    </w:rPr>
-  </w:style>
-  <w:style w:type="character" w:customStyle="1" w:styleId="Heading7Char">
-    <w:name w:val="Heading 7 Char"/>
-    <w:basedOn w:val="DefaultParagraphFont"/>
-    <w:link w:val="Heading7"/>
-    <w:rsid w:val="00D44619"/>
-    <w:rPr>
-      <w:b/>
-      <w:sz w:val="40"/>
-    </w:rPr>
-  </w:style>
-  <w:style w:type="character" w:customStyle="1" w:styleId="Heading8Char">
-    <w:name w:val="Heading 8 Char"/>
-    <w:basedOn w:val="DefaultParagraphFont"/>
-    <w:link w:val="Heading8"/>
-    <w:rsid w:val="00D44619"/>
-    <w:rPr>
-      <w:b/>
-      <w:sz w:val="40"/>
-    </w:rPr>
-  </w:style>
-  <w:style w:type="character" w:customStyle="1" w:styleId="Heading9Char">
-    <w:name w:val="Heading 9 Char"/>
-    <w:aliases w:val="(App. Title) Char"/>
-    <w:basedOn w:val="DefaultParagraphFont"/>
-    <w:link w:val="Heading9"/>
-    <w:rsid w:val="00D44619"/>
-    <w:rPr>
-      <w:rFonts w:ascii="Univers" w:hAnsi="Univers"/>
-      <w:b/>
-      <w:i/>
-      <w:color w:val="000000"/>
-      <w:sz w:val="24"/>
-    </w:rPr>
-  </w:style>
-  <w:style w:type="numbering" w:customStyle="1" w:styleId="NoList11">
-    <w:name w:val="No List11"/>
-    <w:next w:val="NoList"/>
-    <w:uiPriority w:val="99"/>
-    <w:semiHidden/>
-    <w:unhideWhenUsed/>
-    <w:rsid w:val="00D44619"/>
-  </w:style>
-  <w:style w:type="character" w:customStyle="1" w:styleId="DocumentMapChar">
-    <w:name w:val="Document Map Char"/>
-    <w:basedOn w:val="DefaultParagraphFont"/>
-    <w:link w:val="DocumentMap"/>
-    <w:semiHidden/>
-    <w:rsid w:val="00D44619"/>
-    <w:rPr>
-      <w:rFonts w:ascii="Tahoma" w:hAnsi="Tahoma"/>
-      <w:sz w:val="24"/>
-      <w:shd w:val="clear" w:color="auto" w:fill="000080"/>
-    </w:rPr>
-  </w:style>
-  <w:style w:type="character" w:customStyle="1" w:styleId="BodyTextIndentChar">
-    <w:name w:val="Body Text Indent Char"/>
-    <w:basedOn w:val="DefaultParagraphFont"/>
-    <w:link w:val="BodyTextIndent"/>
-    <w:rsid w:val="00D44619"/>
-    <w:rPr>
-      <w:b/>
-      <w:color w:val="000000"/>
-    </w:rPr>
-  </w:style>
-  <w:style w:type="character" w:customStyle="1" w:styleId="BodyTextIndent2Char">
-    <w:name w:val="Body Text Indent 2 Char"/>
-    <w:basedOn w:val="DefaultParagraphFont"/>
-    <w:link w:val="BodyTextIndent2"/>
-    <w:rsid w:val="00D44619"/>
-    <w:rPr>
-      <w:rFonts w:ascii="Courier New" w:hAnsi="Courier New"/>
-      <w:sz w:val="24"/>
-    </w:rPr>
-  </w:style>
-  <w:style w:type="character" w:customStyle="1" w:styleId="BodyTextIndent3Char">
-    <w:name w:val="Body Text Indent 3 Char"/>
-    <w:basedOn w:val="DefaultParagraphFont"/>
-    <w:link w:val="BodyTextIndent3"/>
-    <w:rsid w:val="00D44619"/>
-    <w:rPr>
-      <w:b/>
-    </w:rPr>
-  </w:style>
-  <w:style w:type="character" w:customStyle="1" w:styleId="BodyTextChar">
-    <w:name w:val="Body Text Char"/>
-    <w:basedOn w:val="DefaultParagraphFont"/>
-    <w:link w:val="BodyText"/>
-    <w:rsid w:val="00D44619"/>
-    <w:rPr>
-      <w:rFonts w:ascii="Univers" w:hAnsi="Univers"/>
-      <w:b/>
-      <w:sz w:val="24"/>
-    </w:rPr>
-  </w:style>
-  <w:style w:type="character" w:customStyle="1" w:styleId="BodyText2Char">
-    <w:name w:val="Body Text 2 Char"/>
-    <w:basedOn w:val="DefaultParagraphFont"/>
-    <w:link w:val="BodyText2"/>
-    <w:uiPriority w:val="99"/>
-    <w:rsid w:val="00D44619"/>
-    <w:rPr>
-      <w:rFonts w:ascii="Univers" w:hAnsi="Univers"/>
-      <w:color w:val="000000"/>
-      <w:sz w:val="24"/>
-    </w:rPr>
-  </w:style>
-  <w:style w:type="character" w:customStyle="1" w:styleId="BodyText3Char">
-    <w:name w:val="Body Text 3 Char"/>
-    <w:basedOn w:val="DefaultParagraphFont"/>
-    <w:link w:val="BodyText3"/>
-    <w:uiPriority w:val="99"/>
-    <w:rsid w:val="00D44619"/>
-    <w:rPr>
-      <w:rFonts w:ascii="Univers" w:hAnsi="Univers"/>
-      <w:i/>
-      <w:sz w:val="24"/>
-    </w:rPr>
-  </w:style>
-  <w:style w:type="paragraph" w:styleId="List2">
-    <w:name w:val="List 2"/>
-    <w:basedOn w:val="Normal"/>
-    <w:uiPriority w:val="99"/>
-    <w:rsid w:val="00D44619"/>
-    <w:pPr>
-      <w:ind w:firstLine="475"/>
-    </w:pPr>
-  </w:style>
-  <w:style w:type="paragraph" w:styleId="Title">
-    <w:name w:val="Title"/>
-    <w:basedOn w:val="Normal"/>
-    <w:link w:val="TitleChar"/>
-    <w:uiPriority w:val="99"/>
-    <w:qFormat/>
-    <w:rsid w:val="00D44619"/>
-    <w:pPr>
-      <w:jc w:val="center"/>
-    </w:pPr>
-    <w:rPr>
-      <w:b/>
-    </w:rPr>
-  </w:style>
-  <w:style w:type="character" w:customStyle="1" w:styleId="TitleChar">
-    <w:name w:val="Title Char"/>
-    <w:basedOn w:val="DefaultParagraphFont"/>
-    <w:link w:val="Title"/>
-    <w:uiPriority w:val="99"/>
-    <w:rsid w:val="00D44619"/>
-    <w:rPr>
-      <w:b/>
-      <w:sz w:val="24"/>
-    </w:rPr>
-  </w:style>
-  <w:style w:type="paragraph" w:styleId="Subtitle">
-    <w:name w:val="Subtitle"/>
-    <w:basedOn w:val="Normal"/>
-    <w:link w:val="SubtitleChar"/>
-    <w:uiPriority w:val="99"/>
-    <w:qFormat/>
-    <w:rsid w:val="00D44619"/>
-    <w:rPr>
-      <w:b/>
-      <w:sz w:val="20"/>
-    </w:rPr>
-  </w:style>
-  <w:style w:type="character" w:customStyle="1" w:styleId="SubtitleChar">
-    <w:name w:val="Subtitle Char"/>
-    <w:basedOn w:val="DefaultParagraphFont"/>
-    <w:link w:val="Subtitle"/>
-    <w:uiPriority w:val="99"/>
-    <w:rsid w:val="00D44619"/>
-    <w:rPr>
-      <w:b/>
-    </w:rPr>
-  </w:style>
-  <w:style w:type="paragraph" w:customStyle="1" w:styleId="pbody">
-    <w:name w:val="pbody"/>
-    <w:basedOn w:val="Normal"/>
-    <w:rsid w:val="00D44619"/>
-    <w:pPr>
-      <w:spacing w:line="288" w:lineRule="auto"/>
-      <w:ind w:firstLine="240"/>
-    </w:pPr>
-    <w:rPr>
-      <w:rFonts w:ascii="Arial" w:hAnsi="Arial" w:cs="Arial"/>
-      <w:color w:val="000000"/>
-      <w:sz w:val="20"/>
-    </w:rPr>
-  </w:style>
-  <w:style w:type="paragraph" w:customStyle="1" w:styleId="Ltrstyle">
-    <w:name w:val="Ltr style"/>
-    <w:basedOn w:val="Normal"/>
-    <w:link w:val="LtrstyleChar"/>
-    <w:qFormat/>
-    <w:rsid w:val="00D44619"/>
-    <w:rPr>
-      <w:rFonts w:ascii="Courier New" w:hAnsi="Courier New" w:cs="Courier New"/>
-      <w:szCs w:val="24"/>
-      <w:lang w:eastAsia="zh-CN"/>
-    </w:rPr>
-  </w:style>
-  <w:style w:type="character" w:customStyle="1" w:styleId="LtrstyleChar">
-    <w:name w:val="Ltr style Char"/>
-    <w:basedOn w:val="DefaultParagraphFont"/>
-    <w:link w:val="Ltrstyle"/>
-    <w:rsid w:val="00D44619"/>
-    <w:rPr>
-      <w:rFonts w:ascii="Courier New" w:hAnsi="Courier New" w:cs="Courier New"/>
-      <w:sz w:val="24"/>
-      <w:szCs w:val="24"/>
-      <w:lang w:eastAsia="zh-CN"/>
-    </w:rPr>
-  </w:style>
-  <w:style w:type="paragraph" w:customStyle="1" w:styleId="PlainText1">
-    <w:name w:val="Plain Text1"/>
-    <w:basedOn w:val="Normal"/>
-    <w:next w:val="PlainText"/>
-    <w:uiPriority w:val="99"/>
-    <w:unhideWhenUsed/>
-    <w:rsid w:val="00D44619"/>
-    <w:rPr>
-      <w:rFonts w:ascii="Calibri" w:eastAsia="Calibri" w:hAnsi="Calibri"/>
-      <w:sz w:val="22"/>
-      <w:szCs w:val="21"/>
-    </w:rPr>
-  </w:style>
-  <w:style w:type="character" w:customStyle="1" w:styleId="highlight1">
-    <w:name w:val="highlight1"/>
-    <w:basedOn w:val="DefaultParagraphFont"/>
-    <w:rsid w:val="00D44619"/>
-    <w:rPr>
-      <w:shd w:val="clear" w:color="auto" w:fill="FFFF40"/>
-    </w:rPr>
-  </w:style>
-  <w:style w:type="table" w:customStyle="1" w:styleId="TableGrid11">
-    <w:name w:val="Table Grid11"/>
-    <w:basedOn w:val="TableNormal"/>
-    <w:next w:val="TableGrid"/>
-    <w:uiPriority w:val="59"/>
-    <w:rsid w:val="00D44619"/>
-    <w:rPr>
-      <w:rFonts w:ascii="Calibri" w:eastAsia="Calibri" w:hAnsi="Calibri"/>
-      <w:sz w:val="22"/>
-      <w:szCs w:val="22"/>
-    </w:rPr>
-    <w:tblPr>
-      <w:tblBorders>
-        <w:top w:val="single" w:sz="4" w:space="0" w:color="auto"/>
-        <w:left w:val="single" w:sz="4" w:space="0" w:color="auto"/>
-        <w:bottom w:val="single" w:sz="4" w:space="0" w:color="auto"/>
-        <w:right w:val="single" w:sz="4" w:space="0" w:color="auto"/>
-        <w:insideH w:val="single" w:sz="4" w:space="0" w:color="auto"/>
-        <w:insideV w:val="single" w:sz="4" w:space="0" w:color="auto"/>
-      </w:tblBorders>
-    </w:tblPr>
-  </w:style>
-  <w:style w:type="numbering" w:customStyle="1" w:styleId="NoList111">
-    <w:name w:val="No List111"/>
-    <w:next w:val="NoList"/>
-    <w:uiPriority w:val="99"/>
-    <w:semiHidden/>
-    <w:unhideWhenUsed/>
-    <w:rsid w:val="00D44619"/>
-  </w:style>
-  <w:style w:type="paragraph" w:styleId="NormalIndent">
-    <w:name w:val="Normal Indent"/>
-    <w:basedOn w:val="Normal"/>
-    <w:uiPriority w:val="99"/>
-    <w:unhideWhenUsed/>
-    <w:rsid w:val="00D44619"/>
-    <w:pPr>
-      <w:ind w:left="720"/>
-    </w:pPr>
-    <w:rPr>
-      <w:sz w:val="20"/>
-    </w:rPr>
-  </w:style>
-  <w:style w:type="paragraph" w:styleId="Caption">
-    <w:name w:val="caption"/>
-    <w:basedOn w:val="Normal"/>
-    <w:next w:val="Normal"/>
-    <w:uiPriority w:val="99"/>
-    <w:semiHidden/>
-    <w:unhideWhenUsed/>
-    <w:qFormat/>
-    <w:rsid w:val="00D44619"/>
-    <w:pPr>
-      <w:jc w:val="center"/>
-    </w:pPr>
-    <w:rPr>
-      <w:rFonts w:ascii="Arial" w:hAnsi="Arial" w:cs="Arial"/>
-      <w:color w:val="000000"/>
-      <w:sz w:val="28"/>
-      <w:szCs w:val="28"/>
-    </w:rPr>
-  </w:style>
-  <w:style w:type="paragraph" w:customStyle="1" w:styleId="ShortReturnAddress">
-    <w:name w:val="Short Return Address"/>
-    <w:basedOn w:val="Normal"/>
-    <w:uiPriority w:val="99"/>
-    <w:rsid w:val="00D44619"/>
-    <w:rPr>
-      <w:sz w:val="20"/>
-    </w:rPr>
-  </w:style>
-  <w:style w:type="paragraph" w:styleId="HTMLPreformatted">
-    <w:name w:val="HTML Preformatted"/>
-    <w:basedOn w:val="Normal"/>
-    <w:link w:val="HTMLPreformattedChar"/>
-    <w:uiPriority w:val="99"/>
-    <w:unhideWhenUsed/>
-    <w:rsid w:val="00D44619"/>
-    <w:pPr>
-      <w:tabs>
-        <w:tab w:val="left" w:pos="916"/>
-        <w:tab w:val="left" w:pos="1832"/>
-        <w:tab w:val="left" w:pos="2748"/>
-        <w:tab w:val="left" w:pos="3664"/>
-        <w:tab w:val="left" w:pos="4580"/>
-        <w:tab w:val="left" w:pos="5496"/>
-        <w:tab w:val="left" w:pos="6412"/>
-        <w:tab w:val="left" w:pos="7328"/>
-        <w:tab w:val="left" w:pos="8244"/>
-        <w:tab w:val="left" w:pos="9160"/>
-        <w:tab w:val="left" w:pos="10076"/>
-        <w:tab w:val="left" w:pos="10992"/>
-        <w:tab w:val="left" w:pos="11908"/>
-        <w:tab w:val="left" w:pos="12824"/>
-        <w:tab w:val="left" w:pos="13740"/>
-        <w:tab w:val="left" w:pos="14656"/>
-      </w:tabs>
-    </w:pPr>
-    <w:rPr>
-      <w:rFonts w:ascii="Courier New" w:hAnsi="Courier New" w:cs="Courier New"/>
-      <w:sz w:val="20"/>
-    </w:rPr>
-  </w:style>
-  <w:style w:type="character" w:customStyle="1" w:styleId="HTMLPreformattedChar">
-    <w:name w:val="HTML Preformatted Char"/>
-    <w:basedOn w:val="DefaultParagraphFont"/>
-    <w:link w:val="HTMLPreformatted"/>
-    <w:uiPriority w:val="99"/>
-    <w:rsid w:val="00D44619"/>
-    <w:rPr>
-      <w:rFonts w:ascii="Courier New" w:hAnsi="Courier New" w:cs="Courier New"/>
-    </w:rPr>
-  </w:style>
-  <w:style w:type="paragraph" w:styleId="NoSpacing">
-    <w:name w:val="No Spacing"/>
-    <w:uiPriority w:val="1"/>
-    <w:qFormat/>
-    <w:rsid w:val="00D44619"/>
-    <w:rPr>
-      <w:rFonts w:ascii="Courier New" w:hAnsi="Courier New"/>
-      <w:sz w:val="24"/>
-    </w:rPr>
-  </w:style>
-  <w:style w:type="paragraph" w:customStyle="1" w:styleId="H1-NoNumber">
-    <w:name w:val="H1-No Number"/>
-    <w:basedOn w:val="Heading1"/>
-    <w:next w:val="Normal"/>
-    <w:rsid w:val="00D44619"/>
-    <w:pPr>
-      <w:keepLines/>
-      <w:widowControl/>
-      <w:pBdr>
-        <w:bottom w:val="single" w:sz="36" w:space="1" w:color="C0C0C0"/>
-      </w:pBdr>
-      <w:suppressAutoHyphens/>
-      <w:spacing w:before="0" w:after="720"/>
-      <w:jc w:val="left"/>
-      <w:outlineLvl w:val="9"/>
-    </w:pPr>
-    <w:rPr>
-      <w:b w:val="0"/>
-      <w:kern w:val="44"/>
-      <w:sz w:val="44"/>
-    </w:rPr>
-  </w:style>
-  <w:style w:type="character" w:customStyle="1" w:styleId="PlainTextChar1">
-    <w:name w:val="Plain Text Char1"/>
-    <w:basedOn w:val="DefaultParagraphFont"/>
-    <w:uiPriority w:val="99"/>
-    <w:semiHidden/>
-    <w:rsid w:val="00D44619"/>
-    <w:rPr>
-      <w:rFonts w:ascii="Consolas" w:hAnsi="Consolas" w:cs="Consolas"/>
-      <w:sz w:val="21"/>
-      <w:szCs w:val="21"/>
-    </w:rPr>
-  </w:style>
-  <w:style w:type="table" w:customStyle="1" w:styleId="TableGrid2">
-    <w:name w:val="Table Grid2"/>
-    <w:basedOn w:val="TableNormal"/>
-    <w:next w:val="TableGrid"/>
-    <w:uiPriority w:val="59"/>
-    <w:rsid w:val="00D44619"/>
-    <w:rPr>
-      <w:rFonts w:ascii="Calibri" w:eastAsia="Calibri" w:hAnsi="Calibri"/>
-      <w:sz w:val="22"/>
-      <w:szCs w:val="22"/>
-    </w:rPr>
-    <w:tblPr>
-      <w:tblBorders>
-        <w:top w:val="single" w:sz="4" w:space="0" w:color="auto"/>
-        <w:left w:val="single" w:sz="4" w:space="0" w:color="auto"/>
-        <w:bottom w:val="single" w:sz="4" w:space="0" w:color="auto"/>
-        <w:right w:val="single" w:sz="4" w:space="0" w:color="auto"/>
-        <w:insideH w:val="single" w:sz="4" w:space="0" w:color="auto"/>
-        <w:insideV w:val="single" w:sz="4" w:space="0" w:color="auto"/>
-      </w:tblBorders>
-    </w:tblPr>
-  </w:style>
-  <w:style w:type="character" w:customStyle="1" w:styleId="UnresolvedMention6">
-    <w:name w:val="Unresolved Mention6"/>
-    <w:basedOn w:val="DefaultParagraphFont"/>
-    <w:uiPriority w:val="99"/>
-    <w:semiHidden/>
-    <w:unhideWhenUsed/>
-    <w:rsid w:val="00AE5B0D"/>
-    <w:rPr>
-      <w:color w:val="808080"/>
-      <w:shd w:val="clear" w:color="auto" w:fill="E6E6E6"/>
-    </w:rPr>
-  </w:style>
-  <w:style w:type="character" w:customStyle="1" w:styleId="UnresolvedMention7">
-    <w:name w:val="Unresolved Mention7"/>
-    <w:basedOn w:val="DefaultParagraphFont"/>
-    <w:uiPriority w:val="99"/>
-    <w:semiHidden/>
-    <w:unhideWhenUsed/>
-    <w:rsid w:val="00BE2E8A"/>
-    <w:rPr>
-      <w:color w:val="808080"/>
-      <w:shd w:val="clear" w:color="auto" w:fill="E6E6E6"/>
-    </w:rPr>
-  </w:style>
-  <w:style w:type="paragraph" w:customStyle="1" w:styleId="statutory-body-1em">
-    <w:name w:val="statutory-body-1em"/>
-    <w:basedOn w:val="Normal"/>
-    <w:rsid w:val="000C6BD5"/>
-    <w:pPr>
-      <w:ind w:left="240" w:firstLine="240"/>
-    </w:pPr>
-    <w:rPr>
-      <w:szCs w:val="24"/>
-    </w:rPr>
-  </w:style>
-  <w:style w:type="paragraph" w:customStyle="1" w:styleId="statutory-body-2em">
-    <w:name w:val="statutory-body-2em"/>
-    <w:basedOn w:val="Normal"/>
-    <w:rsid w:val="000C6BD5"/>
-    <w:pPr>
-      <w:ind w:left="480" w:firstLine="240"/>
-    </w:pPr>
-    <w:rPr>
-      <w:szCs w:val="24"/>
-    </w:rPr>
-  </w:style>
-  <w:style w:type="paragraph" w:customStyle="1" w:styleId="statutory-body">
-    <w:name w:val="statutory-body"/>
-    <w:basedOn w:val="Normal"/>
-    <w:rsid w:val="000C6BD5"/>
-    <w:pPr>
-      <w:ind w:firstLine="240"/>
-    </w:pPr>
-    <w:rPr>
-      <w:szCs w:val="24"/>
-    </w:rPr>
-  </w:style>
-  <w:style w:type="character" w:customStyle="1" w:styleId="stdref1">
-    <w:name w:val="stdref1"/>
-    <w:basedOn w:val="DefaultParagraphFont"/>
-    <w:rsid w:val="000C6BD5"/>
-    <w:rPr>
-      <w:color w:val="0F0D61"/>
-    </w:rPr>
-  </w:style>
-  <w:style w:type="character" w:customStyle="1" w:styleId="UnresolvedMention8">
-    <w:name w:val="Unresolved Mention8"/>
-    <w:basedOn w:val="DefaultParagraphFont"/>
-    <w:uiPriority w:val="99"/>
-    <w:semiHidden/>
-    <w:unhideWhenUsed/>
-    <w:rsid w:val="00065A00"/>
-    <w:rPr>
-      <w:color w:val="808080"/>
-      <w:shd w:val="clear" w:color="auto" w:fill="E6E6E6"/>
-    </w:rPr>
-  </w:style>
-  <w:style w:type="character" w:customStyle="1" w:styleId="UnresolvedMention9">
-    <w:name w:val="Unresolved Mention9"/>
-    <w:basedOn w:val="DefaultParagraphFont"/>
-    <w:uiPriority w:val="99"/>
-    <w:semiHidden/>
-    <w:unhideWhenUsed/>
-    <w:rsid w:val="00CF6DF0"/>
-    <w:rPr>
-      <w:color w:val="808080"/>
-      <w:shd w:val="clear" w:color="auto" w:fill="E6E6E6"/>
-    </w:rPr>
-  </w:style>
-  <w:style w:type="character" w:customStyle="1" w:styleId="UnresolvedMention10">
-    <w:name w:val="Unresolved Mention10"/>
-    <w:basedOn w:val="DefaultParagraphFont"/>
-    <w:uiPriority w:val="99"/>
-    <w:semiHidden/>
-    <w:unhideWhenUsed/>
-    <w:rsid w:val="00B2025B"/>
+    <w:rsid w:val="0065563A"/>
     <w:rPr>
       <w:color w:val="605E5C"/>
       <w:shd w:val="clear" w:color="auto" w:fill="E1DFDD"/>
     </w:rPr>
   </w:style>
-  <w:style w:type="character" w:customStyle="1" w:styleId="UnresolvedMention11">
-    <w:name w:val="Unresolved Mention11"/>
+  <w:style w:type="character" w:customStyle="1" w:styleId="ph">
+    <w:name w:val="ph"/>
     <w:basedOn w:val="DefaultParagraphFont"/>
-    <w:uiPriority w:val="99"/>
-    <w:semiHidden/>
-    <w:unhideWhenUsed/>
-    <w:rsid w:val="00616F43"/>
-    <w:rPr>
-      <w:color w:val="605E5C"/>
-      <w:shd w:val="clear" w:color="auto" w:fill="E1DFDD"/>
-    </w:rPr>
-  </w:style>
-  <w:style w:type="character" w:customStyle="1" w:styleId="UnresolvedMention12">
-    <w:name w:val="Unresolved Mention12"/>
-    <w:basedOn w:val="DefaultParagraphFont"/>
-    <w:uiPriority w:val="99"/>
-    <w:semiHidden/>
-    <w:unhideWhenUsed/>
-    <w:rsid w:val="00913D83"/>
-    <w:rPr>
-      <w:color w:val="605E5C"/>
-      <w:shd w:val="clear" w:color="auto" w:fill="E1DFDD"/>
-    </w:rPr>
-  </w:style>
-  <w:style w:type="character" w:customStyle="1" w:styleId="UnresolvedMention13">
-    <w:name w:val="Unresolved Mention13"/>
-    <w:basedOn w:val="DefaultParagraphFont"/>
-    <w:uiPriority w:val="99"/>
-    <w:semiHidden/>
-    <w:unhideWhenUsed/>
-    <w:rsid w:val="00D15B96"/>
-    <w:rPr>
-      <w:color w:val="605E5C"/>
-      <w:shd w:val="clear" w:color="auto" w:fill="E1DFDD"/>
-    </w:rPr>
-  </w:style>
-  <w:style w:type="character" w:customStyle="1" w:styleId="UnresolvedMention14">
-    <w:name w:val="Unresolved Mention14"/>
-    <w:basedOn w:val="DefaultParagraphFont"/>
-    <w:uiPriority w:val="99"/>
-    <w:semiHidden/>
-    <w:unhideWhenUsed/>
-    <w:rsid w:val="00A37855"/>
-    <w:rPr>
-      <w:color w:val="605E5C"/>
-      <w:shd w:val="clear" w:color="auto" w:fill="E1DFDD"/>
-    </w:rPr>
-  </w:style>
-  <w:style w:type="character" w:customStyle="1" w:styleId="UnresolvedMention15">
-    <w:name w:val="Unresolved Mention15"/>
-    <w:basedOn w:val="DefaultParagraphFont"/>
-    <w:uiPriority w:val="99"/>
-    <w:semiHidden/>
-    <w:unhideWhenUsed/>
-    <w:rsid w:val="00476DCA"/>
-    <w:rPr>
-      <w:color w:val="605E5C"/>
-      <w:shd w:val="clear" w:color="auto" w:fill="E1DFDD"/>
-    </w:rPr>
-  </w:style>
-  <w:style w:type="character" w:customStyle="1" w:styleId="UnresolvedMention16">
-    <w:name w:val="Unresolved Mention16"/>
-    <w:basedOn w:val="DefaultParagraphFont"/>
-    <w:uiPriority w:val="99"/>
-    <w:semiHidden/>
-    <w:unhideWhenUsed/>
-    <w:rsid w:val="00EE34EC"/>
-    <w:rPr>
-      <w:color w:val="605E5C"/>
-      <w:shd w:val="clear" w:color="auto" w:fill="E1DFDD"/>
-    </w:rPr>
-  </w:style>
-  <w:style w:type="character" w:customStyle="1" w:styleId="UnresolvedMention17">
-    <w:name w:val="Unresolved Mention17"/>
-    <w:basedOn w:val="DefaultParagraphFont"/>
-    <w:uiPriority w:val="99"/>
-    <w:semiHidden/>
-    <w:unhideWhenUsed/>
-    <w:rsid w:val="005633D1"/>
-    <w:rPr>
-      <w:color w:val="605E5C"/>
-      <w:shd w:val="clear" w:color="auto" w:fill="E1DFDD"/>
-    </w:rPr>
-  </w:style>
-  <w:style w:type="character" w:customStyle="1" w:styleId="UnresolvedMention18">
-    <w:name w:val="Unresolved Mention18"/>
-    <w:basedOn w:val="DefaultParagraphFont"/>
-    <w:uiPriority w:val="99"/>
-    <w:semiHidden/>
-    <w:unhideWhenUsed/>
-    <w:rsid w:val="0043712C"/>
-    <w:rPr>
-      <w:color w:val="605E5C"/>
-      <w:shd w:val="clear" w:color="auto" w:fill="E1DFDD"/>
-    </w:rPr>
-  </w:style>
-  <w:style w:type="character" w:styleId="SubtleReference">
-    <w:name w:val="Subtle Reference"/>
-    <w:basedOn w:val="DefaultParagraphFont"/>
-    <w:uiPriority w:val="31"/>
-    <w:qFormat/>
-    <w:rsid w:val="00714D9F"/>
-    <w:rPr>
-      <w:smallCaps/>
-      <w:color w:val="5A5A5A" w:themeColor="text1" w:themeTint="A5"/>
-    </w:rPr>
-  </w:style>
-  <w:style w:type="character" w:customStyle="1" w:styleId="UnresolvedMention19">
-    <w:name w:val="Unresolved Mention19"/>
-    <w:basedOn w:val="DefaultParagraphFont"/>
-    <w:uiPriority w:val="99"/>
-    <w:semiHidden/>
-    <w:unhideWhenUsed/>
-    <w:rsid w:val="00227EAB"/>
-    <w:rPr>
-      <w:color w:val="605E5C"/>
-      <w:shd w:val="clear" w:color="auto" w:fill="E1DFDD"/>
-    </w:rPr>
-  </w:style>
-  <w:style w:type="character" w:customStyle="1" w:styleId="UnresolvedMention20">
-    <w:name w:val="Unresolved Mention20"/>
-    <w:basedOn w:val="DefaultParagraphFont"/>
-    <w:uiPriority w:val="99"/>
-    <w:semiHidden/>
-    <w:unhideWhenUsed/>
-    <w:rsid w:val="00CC15CE"/>
-    <w:rPr>
-      <w:color w:val="605E5C"/>
-      <w:shd w:val="clear" w:color="auto" w:fill="E1DFDD"/>
-    </w:rPr>
-  </w:style>
-  <w:style w:type="character" w:customStyle="1" w:styleId="DFARSChar">
-    <w:name w:val="DFARS Char"/>
-    <w:link w:val="DFARS"/>
-    <w:locked/>
-    <w:rsid w:val="00956930"/>
-    <w:rPr>
-      <w:rFonts w:ascii="Century Schoolbook" w:hAnsi="Century Schoolbook"/>
-      <w:spacing w:val="-5"/>
-      <w:kern w:val="20"/>
-      <w:sz w:val="24"/>
-    </w:rPr>
-  </w:style>
-  <w:style w:type="character" w:customStyle="1" w:styleId="UnresolvedMention21">
-    <w:name w:val="Unresolved Mention21"/>
-    <w:basedOn w:val="DefaultParagraphFont"/>
-    <w:uiPriority w:val="99"/>
-    <w:semiHidden/>
-    <w:unhideWhenUsed/>
-    <w:rsid w:val="007343C4"/>
-    <w:rPr>
-      <w:color w:val="605E5C"/>
-      <w:shd w:val="clear" w:color="auto" w:fill="E1DFDD"/>
-    </w:rPr>
-  </w:style>
-  <w:style w:type="character" w:customStyle="1" w:styleId="UnresolvedMention22">
-    <w:name w:val="Unresolved Mention22"/>
-    <w:basedOn w:val="DefaultParagraphFont"/>
-    <w:uiPriority w:val="99"/>
-    <w:semiHidden/>
-    <w:unhideWhenUsed/>
-    <w:rsid w:val="00926400"/>
-    <w:rPr>
-      <w:color w:val="605E5C"/>
-      <w:shd w:val="clear" w:color="auto" w:fill="E1DFDD"/>
-    </w:rPr>
-  </w:style>
-  <w:style w:type="paragraph" w:styleId="EndnoteText">
-    <w:name w:val="endnote text"/>
-    <w:basedOn w:val="Normal"/>
-    <w:link w:val="EndnoteTextChar"/>
-    <w:semiHidden/>
-    <w:unhideWhenUsed/>
-    <w:rsid w:val="008A17B6"/>
-    <w:rPr>
-      <w:sz w:val="20"/>
-    </w:rPr>
-  </w:style>
-  <w:style w:type="character" w:customStyle="1" w:styleId="EndnoteTextChar">
-    <w:name w:val="Endnote Text Char"/>
-    <w:basedOn w:val="DefaultParagraphFont"/>
-    <w:link w:val="EndnoteText"/>
-    <w:semiHidden/>
-    <w:rsid w:val="008A17B6"/>
-  </w:style>
-  <w:style w:type="character" w:styleId="EndnoteReference">
-    <w:name w:val="endnote reference"/>
-    <w:basedOn w:val="DefaultParagraphFont"/>
-    <w:semiHidden/>
-    <w:unhideWhenUsed/>
-    <w:rsid w:val="008A17B6"/>
-    <w:rPr>
-      <w:vertAlign w:val="superscript"/>
-    </w:rPr>
-  </w:style>
-  <w:style w:type="character" w:customStyle="1" w:styleId="UnresolvedMention23">
-    <w:name w:val="Unresolved Mention23"/>
-    <w:basedOn w:val="DefaultParagraphFont"/>
-    <w:uiPriority w:val="99"/>
-    <w:semiHidden/>
-    <w:unhideWhenUsed/>
-    <w:rsid w:val="003F5F0C"/>
-    <w:rPr>
-      <w:color w:val="605E5C"/>
-      <w:shd w:val="clear" w:color="auto" w:fill="E1DFDD"/>
-    </w:rPr>
-  </w:style>
-  <w:style w:type="character" w:customStyle="1" w:styleId="UnresolvedMention24">
-    <w:name w:val="Unresolved Mention24"/>
-    <w:basedOn w:val="DefaultParagraphFont"/>
-    <w:uiPriority w:val="99"/>
-    <w:semiHidden/>
-    <w:unhideWhenUsed/>
-    <w:rsid w:val="00437E9F"/>
-    <w:rPr>
-      <w:color w:val="605E5C"/>
-      <w:shd w:val="clear" w:color="auto" w:fill="E1DFDD"/>
-    </w:rPr>
-  </w:style>
-  <w:style w:type="character" w:customStyle="1" w:styleId="UnresolvedMention25">
-    <w:name w:val="Unresolved Mention25"/>
-    <w:basedOn w:val="DefaultParagraphFont"/>
-    <w:uiPriority w:val="99"/>
-    <w:semiHidden/>
-    <w:unhideWhenUsed/>
-    <w:rsid w:val="00235F7E"/>
-    <w:rPr>
-      <w:color w:val="605E5C"/>
-      <w:shd w:val="clear" w:color="auto" w:fill="E1DFDD"/>
-    </w:rPr>
-  </w:style>
-  <w:style w:type="character" w:customStyle="1" w:styleId="UnresolvedMention26">
-    <w:name w:val="Unresolved Mention26"/>
-    <w:basedOn w:val="DefaultParagraphFont"/>
-    <w:uiPriority w:val="99"/>
-    <w:semiHidden/>
-    <w:unhideWhenUsed/>
-    <w:rsid w:val="00053CC6"/>
-    <w:rPr>
-      <w:color w:val="605E5C"/>
-      <w:shd w:val="clear" w:color="auto" w:fill="E1DFDD"/>
-    </w:rPr>
-  </w:style>
-  <w:style w:type="character" w:customStyle="1" w:styleId="UnresolvedMention27">
-    <w:name w:val="Unresolved Mention27"/>
-    <w:basedOn w:val="DefaultParagraphFont"/>
-    <w:uiPriority w:val="99"/>
-    <w:semiHidden/>
-    <w:unhideWhenUsed/>
-    <w:rsid w:val="00D920DB"/>
-    <w:rPr>
-      <w:color w:val="605E5C"/>
-      <w:shd w:val="clear" w:color="auto" w:fill="E1DFDD"/>
-    </w:rPr>
-  </w:style>
-  <w:style w:type="character" w:customStyle="1" w:styleId="UnresolvedMention28">
-    <w:name w:val="Unresolved Mention28"/>
-    <w:basedOn w:val="DefaultParagraphFont"/>
-    <w:uiPriority w:val="99"/>
-    <w:semiHidden/>
-    <w:unhideWhenUsed/>
-    <w:rsid w:val="00501152"/>
-    <w:rPr>
-      <w:color w:val="605E5C"/>
-      <w:shd w:val="clear" w:color="auto" w:fill="E1DFDD"/>
-    </w:rPr>
-  </w:style>
-  <w:style w:type="character" w:customStyle="1" w:styleId="UnresolvedMention">
-    <w:name w:val="Unresolved Mention"/>
-    <w:basedOn w:val="DefaultParagraphFont"/>
-    <w:uiPriority w:val="99"/>
-    <w:semiHidden/>
-    <w:unhideWhenUsed/>
-    <w:rsid w:val="00A561DD"/>
-    <w:rPr>
-      <w:color w:val="605E5C"/>
-      <w:shd w:val="clear" w:color="auto" w:fill="E1DFDD"/>
-    </w:rPr>
-  </w:style>
-  <w:style w:type="paragraph" w:styleId="List4">
-    <w:name w:val="List 4"/>
-    <w:basedOn w:val="Normal"/>
-    <w:semiHidden/>
-    <w:unhideWhenUsed/>
-    <w:rsid w:val="000B6B7E"/>
-    <w:pPr>
-      <w:ind w:left="1440" w:hanging="360"/>
-      <w:contextualSpacing/>
-    </w:pPr>
-  </w:style>
-  <w:style w:type="paragraph" w:customStyle="1" w:styleId="List1">
-    <w:name w:val="List 1"/>
-    <w:basedOn w:val="Normal"/>
-    <w:link w:val="List1Char"/>
-    <w:rsid w:val="00B72AB3"/>
-    <w:pPr>
-      <w:widowControl w:val="0"/>
-      <w:tabs>
-        <w:tab w:val="left" w:pos="3686"/>
-      </w:tabs>
-      <w:ind w:firstLine="239"/>
-    </w:pPr>
-  </w:style>
-  <w:style w:type="character" w:customStyle="1" w:styleId="List1Char">
-    <w:name w:val="List 1 Char"/>
-    <w:basedOn w:val="DefaultParagraphFont"/>
-    <w:link w:val="List1"/>
-    <w:rsid w:val="00B72AB3"/>
-    <w:rPr>
-      <w:sz w:val="24"/>
-    </w:rPr>
+    <w:rsid w:val="009711C7"/>
   </w:style>
 </w:styles>
 </file>
@@ -10258,7 +7871,7 @@
 </file>
 
 <file path=customXml/itemProps4.xml><?xml version="1.0" encoding="utf-8"?>
-<ds:datastoreItem xmlns:ds="http://schemas.openxmlformats.org/officeDocument/2006/customXml" ds:itemID="{C9BF5F3B-5938-4D4D-92A0-FF16D4D24532}">
+<ds:datastoreItem xmlns:ds="http://schemas.openxmlformats.org/officeDocument/2006/customXml" ds:itemID="{77706498-83A2-4D9D-BCC4-4D39AFC2FFE7}">
   <ds:schemaRefs>
     <ds:schemaRef ds:uri="http://schemas.openxmlformats.org/officeDocument/2006/bibliography"/>
   </ds:schemaRefs>

</xml_diff>